<commit_message>
implementazione logica blackJack Be
</commit_message>
<xml_diff>
--- a/Ettore_Cirillo_Documentazione.docx
+++ b/Ettore_Cirillo_Documentazione.docx
@@ -32,7 +32,7 @@
                     <pic:cNvPicPr/>
                   </pic:nvPicPr>
                   <pic:blipFill>
-                    <a:blip r:embed="rId7" cstate="print"/>
+                    <a:blip r:embed="rId8" cstate="print"/>
                     <a:stretch>
                       <a:fillRect/>
                     </a:stretch>
@@ -59,28 +59,22 @@
         <w:rPr>
           <w:sz w:val="28"/>
           <w:szCs w:val="28"/>
-        </w:rPr>
-      </w:pPr>
-      <w:proofErr w:type="spellStart"/>
+          <w:lang w:val="it-IT"/>
+        </w:rPr>
+      </w:pPr>
       <w:r>
         <w:rPr>
           <w:sz w:val="28"/>
           <w:szCs w:val="28"/>
-        </w:rPr>
-        <w:t>Politecnico</w:t>
-      </w:r>
-      <w:proofErr w:type="spellEnd"/>
+          <w:lang w:val="it-IT"/>
+        </w:rPr>
+        <w:t>Politecnico di M</w:t>
+      </w:r>
       <w:r>
         <w:rPr>
           <w:sz w:val="28"/>
           <w:szCs w:val="28"/>
-        </w:rPr>
-        <w:t xml:space="preserve"> di M</w:t>
-      </w:r>
-      <w:r>
-        <w:rPr>
-          <w:sz w:val="28"/>
-          <w:szCs w:val="28"/>
+          <w:lang w:val="it-IT"/>
         </w:rPr>
         <w:t>ilano</w:t>
       </w:r>
@@ -153,7 +147,7 @@
                     <pic:cNvPicPr/>
                   </pic:nvPicPr>
                   <pic:blipFill>
-                    <a:blip r:embed="rId8" cstate="print">
+                    <a:blip r:embed="rId9" cstate="print">
                       <a:extLst>
                         <a:ext uri="{28A0092B-C50C-407E-A947-70E740481C1C}">
                           <a14:useLocalDpi xmlns:a14="http://schemas.microsoft.com/office/drawing/2010/main" val="0"/>
@@ -443,12 +437,12 @@
             <w:fldChar w:fldCharType="begin"/>
           </w:r>
           <w:r>
-            <w:instrText xml:space="preserve"> TOC \o "1-3" \h \z \u </w:instrText>
+            <w:instrText xml:space="preserve"> TOC \o "1-5" \h \z \u </w:instrText>
           </w:r>
           <w:r>
             <w:fldChar w:fldCharType="separate"/>
           </w:r>
-          <w:hyperlink w:anchor="_Toc166238370" w:history="1">
+          <w:hyperlink w:anchor="_Toc166829667" w:history="1">
             <w:r>
               <w:rPr>
                 <w:rStyle w:val="Collegamentoipertestuale"/>
@@ -456,7 +450,7 @@
                 <w:bCs/>
                 <w:noProof/>
               </w:rPr>
-              <w:t>BLACKJACK Safer</w:t>
+              <w:t>BLACK JACK SAFER</w:t>
             </w:r>
             <w:r>
               <w:rPr>
@@ -477,7 +471,7 @@
                 <w:noProof/>
                 <w:webHidden/>
               </w:rPr>
-              <w:instrText xml:space="preserve"> PAGEREF _Toc166238370 \h </w:instrText>
+              <w:instrText xml:space="preserve"> PAGEREF _Toc166829667 \h </w:instrText>
             </w:r>
             <w:r>
               <w:rPr>
@@ -522,13 +516,13 @@
               <w:szCs w:val="24"/>
             </w:rPr>
           </w:pPr>
-          <w:hyperlink w:anchor="_Toc166238371" w:history="1">
+          <w:hyperlink w:anchor="_Toc166829668" w:history="1">
             <w:r>
               <w:rPr>
                 <w:rStyle w:val="Collegamentoipertestuale"/>
                 <w:noProof/>
               </w:rPr>
-              <w:t>Panoramica</w:t>
+              <w:t>Descizione della Tematica</w:t>
             </w:r>
             <w:r>
               <w:rPr>
@@ -549,7 +543,7 @@
                 <w:noProof/>
                 <w:webHidden/>
               </w:rPr>
-              <w:instrText xml:space="preserve"> PAGEREF _Toc166238371 \h </w:instrText>
+              <w:instrText xml:space="preserve"> PAGEREF _Toc166829668 \h </w:instrText>
             </w:r>
             <w:r>
               <w:rPr>
@@ -594,13 +588,13 @@
               <w:szCs w:val="24"/>
             </w:rPr>
           </w:pPr>
-          <w:hyperlink w:anchor="_Toc166238372" w:history="1">
+          <w:hyperlink w:anchor="_Toc166829669" w:history="1">
             <w:r>
               <w:rPr>
                 <w:rStyle w:val="Collegamentoipertestuale"/>
                 <w:noProof/>
               </w:rPr>
-              <w:t>Obiettivi</w:t>
+              <w:t>Obiettivo</w:t>
             </w:r>
             <w:r>
               <w:rPr>
@@ -621,7 +615,7 @@
                 <w:noProof/>
                 <w:webHidden/>
               </w:rPr>
-              <w:instrText xml:space="preserve"> PAGEREF _Toc166238372 \h </w:instrText>
+              <w:instrText xml:space="preserve"> PAGEREF _Toc166829669 \h </w:instrText>
             </w:r>
             <w:r>
               <w:rPr>
@@ -666,7 +660,7 @@
               <w:szCs w:val="24"/>
             </w:rPr>
           </w:pPr>
-          <w:hyperlink w:anchor="_Toc166238373" w:history="1">
+          <w:hyperlink w:anchor="_Toc166829670" w:history="1">
             <w:r>
               <w:rPr>
                 <w:rStyle w:val="Collegamentoipertestuale"/>
@@ -693,7 +687,7 @@
                 <w:noProof/>
                 <w:webHidden/>
               </w:rPr>
-              <w:instrText xml:space="preserve"> PAGEREF _Toc166238373 \h </w:instrText>
+              <w:instrText xml:space="preserve"> PAGEREF _Toc166829670 \h </w:instrText>
             </w:r>
             <w:r>
               <w:rPr>
@@ -738,7 +732,7 @@
               <w:szCs w:val="24"/>
             </w:rPr>
           </w:pPr>
-          <w:hyperlink w:anchor="_Toc166238374" w:history="1">
+          <w:hyperlink w:anchor="_Toc166829671" w:history="1">
             <w:r>
               <w:rPr>
                 <w:rStyle w:val="Collegamentoipertestuale"/>
@@ -765,7 +759,7 @@
                 <w:noProof/>
                 <w:webHidden/>
               </w:rPr>
-              <w:instrText xml:space="preserve"> PAGEREF _Toc166238374 \h </w:instrText>
+              <w:instrText xml:space="preserve"> PAGEREF _Toc166829671 \h </w:instrText>
             </w:r>
             <w:r>
               <w:rPr>
@@ -786,6 +780,75 @@
                 <w:webHidden/>
               </w:rPr>
               <w:t>3</w:t>
+            </w:r>
+            <w:r>
+              <w:rPr>
+                <w:noProof/>
+                <w:webHidden/>
+              </w:rPr>
+              <w:fldChar w:fldCharType="end"/>
+            </w:r>
+          </w:hyperlink>
+        </w:p>
+        <w:p>
+          <w:pPr>
+            <w:pStyle w:val="Sommario4"/>
+            <w:tabs>
+              <w:tab w:val="right" w:leader="dot" w:pos="9628"/>
+            </w:tabs>
+            <w:rPr>
+              <w:noProof/>
+            </w:rPr>
+          </w:pPr>
+          <w:hyperlink w:anchor="_Toc166829672" w:history="1">
+            <w:r>
+              <w:rPr>
+                <w:rStyle w:val="Collegamentoipertestuale"/>
+                <w:noProof/>
+                <w:lang w:val="it-IT"/>
+              </w:rPr>
+              <w:t>Use Case Diagrams</w:t>
+            </w:r>
+            <w:r>
+              <w:rPr>
+                <w:noProof/>
+                <w:webHidden/>
+              </w:rPr>
+              <w:tab/>
+            </w:r>
+            <w:r>
+              <w:rPr>
+                <w:noProof/>
+                <w:webHidden/>
+              </w:rPr>
+              <w:fldChar w:fldCharType="begin"/>
+            </w:r>
+            <w:r>
+              <w:rPr>
+                <w:noProof/>
+                <w:webHidden/>
+              </w:rPr>
+              <w:instrText xml:space="preserve"> PAGEREF _Toc166829672 \h </w:instrText>
+            </w:r>
+            <w:r>
+              <w:rPr>
+                <w:noProof/>
+                <w:webHidden/>
+              </w:rPr>
+            </w:r>
+            <w:r>
+              <w:rPr>
+                <w:noProof/>
+                <w:webHidden/>
+              </w:rPr>
+              <w:fldChar w:fldCharType="separate"/>
+            </w:r>
+            <w:r>
+              <w:rPr>
+                <w:noProof/>
+                <w:webHidden/>
+              </w:rPr>
+              <w:t>4</w:t>
             </w:r>
             <w:r>
               <w:rPr>
@@ -810,13 +873,13 @@
               <w:szCs w:val="24"/>
             </w:rPr>
           </w:pPr>
-          <w:hyperlink w:anchor="_Toc166238375" w:history="1">
+          <w:hyperlink w:anchor="_Toc166829673" w:history="1">
             <w:r>
               <w:rPr>
                 <w:rStyle w:val="Collegamentoipertestuale"/>
                 <w:noProof/>
               </w:rPr>
-              <w:t>Requisiti non Funzionali</w:t>
+              <w:t>Requisiti non funzionali</w:t>
             </w:r>
             <w:r>
               <w:rPr>
@@ -837,7 +900,7 @@
                 <w:noProof/>
                 <w:webHidden/>
               </w:rPr>
-              <w:instrText xml:space="preserve"> PAGEREF _Toc166238375 \h </w:instrText>
+              <w:instrText xml:space="preserve"> PAGEREF _Toc166829673 \h </w:instrText>
             </w:r>
             <w:r>
               <w:rPr>
@@ -857,593 +920,7 @@
                 <w:noProof/>
                 <w:webHidden/>
               </w:rPr>
-              <w:t>3</w:t>
-            </w:r>
-            <w:r>
-              <w:rPr>
-                <w:noProof/>
-                <w:webHidden/>
-              </w:rPr>
-              <w:fldChar w:fldCharType="end"/>
-            </w:r>
-          </w:hyperlink>
-        </w:p>
-        <w:p>
-          <w:pPr>
-            <w:pStyle w:val="Sommario3"/>
-            <w:tabs>
-              <w:tab w:val="right" w:leader="dot" w:pos="9628"/>
-            </w:tabs>
-            <w:rPr>
-              <w:rFonts w:cstheme="minorBidi"/>
-              <w:noProof/>
-              <w:kern w:val="2"/>
-              <w:sz w:val="24"/>
-              <w:szCs w:val="24"/>
-            </w:rPr>
-          </w:pPr>
-          <w:hyperlink w:anchor="_Toc166238376" w:history="1">
-            <w:r>
-              <w:rPr>
-                <w:rStyle w:val="Collegamentoipertestuale"/>
-                <w:noProof/>
-              </w:rPr>
-              <w:t>Design Strutturale</w:t>
-            </w:r>
-            <w:r>
-              <w:rPr>
-                <w:noProof/>
-                <w:webHidden/>
-              </w:rPr>
-              <w:tab/>
-            </w:r>
-            <w:r>
-              <w:rPr>
-                <w:noProof/>
-                <w:webHidden/>
-              </w:rPr>
-              <w:fldChar w:fldCharType="begin"/>
-            </w:r>
-            <w:r>
-              <w:rPr>
-                <w:noProof/>
-                <w:webHidden/>
-              </w:rPr>
-              <w:instrText xml:space="preserve"> PAGEREF _Toc166238376 \h </w:instrText>
-            </w:r>
-            <w:r>
-              <w:rPr>
-                <w:noProof/>
-                <w:webHidden/>
-              </w:rPr>
-            </w:r>
-            <w:r>
-              <w:rPr>
-                <w:noProof/>
-                <w:webHidden/>
-              </w:rPr>
-              <w:fldChar w:fldCharType="separate"/>
-            </w:r>
-            <w:r>
-              <w:rPr>
-                <w:noProof/>
-                <w:webHidden/>
-              </w:rPr>
-              <w:t>3</w:t>
-            </w:r>
-            <w:r>
-              <w:rPr>
-                <w:noProof/>
-                <w:webHidden/>
-              </w:rPr>
-              <w:fldChar w:fldCharType="end"/>
-            </w:r>
-          </w:hyperlink>
-        </w:p>
-        <w:p>
-          <w:pPr>
-            <w:pStyle w:val="Sommario1"/>
-            <w:tabs>
-              <w:tab w:val="right" w:leader="dot" w:pos="9628"/>
-            </w:tabs>
-            <w:rPr>
-              <w:rFonts w:cstheme="minorBidi"/>
-              <w:noProof/>
-              <w:kern w:val="2"/>
-              <w:sz w:val="24"/>
-              <w:szCs w:val="24"/>
-            </w:rPr>
-          </w:pPr>
-          <w:hyperlink w:anchor="_Toc166238377" w:history="1">
-            <w:r>
-              <w:rPr>
-                <w:rStyle w:val="Collegamentoipertestuale"/>
-                <w:b/>
-                <w:bCs/>
-                <w:noProof/>
-              </w:rPr>
-              <w:t>Database</w:t>
-            </w:r>
-            <w:r>
-              <w:rPr>
-                <w:noProof/>
-                <w:webHidden/>
-              </w:rPr>
-              <w:tab/>
-            </w:r>
-            <w:r>
-              <w:rPr>
-                <w:noProof/>
-                <w:webHidden/>
-              </w:rPr>
-              <w:fldChar w:fldCharType="begin"/>
-            </w:r>
-            <w:r>
-              <w:rPr>
-                <w:noProof/>
-                <w:webHidden/>
-              </w:rPr>
-              <w:instrText xml:space="preserve"> PAGEREF _Toc166238377 \h </w:instrText>
-            </w:r>
-            <w:r>
-              <w:rPr>
-                <w:noProof/>
-                <w:webHidden/>
-              </w:rPr>
-            </w:r>
-            <w:r>
-              <w:rPr>
-                <w:noProof/>
-                <w:webHidden/>
-              </w:rPr>
-              <w:fldChar w:fldCharType="separate"/>
-            </w:r>
-            <w:r>
-              <w:rPr>
-                <w:noProof/>
-                <w:webHidden/>
-              </w:rPr>
-              <w:t>3</w:t>
-            </w:r>
-            <w:r>
-              <w:rPr>
-                <w:noProof/>
-                <w:webHidden/>
-              </w:rPr>
-              <w:fldChar w:fldCharType="end"/>
-            </w:r>
-          </w:hyperlink>
-        </w:p>
-        <w:p>
-          <w:pPr>
-            <w:pStyle w:val="Sommario2"/>
-            <w:tabs>
-              <w:tab w:val="right" w:leader="dot" w:pos="9628"/>
-            </w:tabs>
-            <w:rPr>
-              <w:rFonts w:cstheme="minorBidi"/>
-              <w:noProof/>
-              <w:kern w:val="2"/>
-              <w:sz w:val="24"/>
-              <w:szCs w:val="24"/>
-            </w:rPr>
-          </w:pPr>
-          <w:hyperlink w:anchor="_Toc166238378" w:history="1">
-            <w:r>
-              <w:rPr>
-                <w:rStyle w:val="Collegamentoipertestuale"/>
-                <w:noProof/>
-              </w:rPr>
-              <w:t>Diagramma ER</w:t>
-            </w:r>
-            <w:r>
-              <w:rPr>
-                <w:noProof/>
-                <w:webHidden/>
-              </w:rPr>
-              <w:tab/>
-            </w:r>
-            <w:r>
-              <w:rPr>
-                <w:noProof/>
-                <w:webHidden/>
-              </w:rPr>
-              <w:fldChar w:fldCharType="begin"/>
-            </w:r>
-            <w:r>
-              <w:rPr>
-                <w:noProof/>
-                <w:webHidden/>
-              </w:rPr>
-              <w:instrText xml:space="preserve"> PAGEREF _Toc166238378 \h </w:instrText>
-            </w:r>
-            <w:r>
-              <w:rPr>
-                <w:noProof/>
-                <w:webHidden/>
-              </w:rPr>
-            </w:r>
-            <w:r>
-              <w:rPr>
-                <w:noProof/>
-                <w:webHidden/>
-              </w:rPr>
-              <w:fldChar w:fldCharType="separate"/>
-            </w:r>
-            <w:r>
-              <w:rPr>
-                <w:noProof/>
-                <w:webHidden/>
-              </w:rPr>
-              <w:t>3</w:t>
-            </w:r>
-            <w:r>
-              <w:rPr>
-                <w:noProof/>
-                <w:webHidden/>
-              </w:rPr>
-              <w:fldChar w:fldCharType="end"/>
-            </w:r>
-          </w:hyperlink>
-        </w:p>
-        <w:p>
-          <w:pPr>
-            <w:pStyle w:val="Sommario2"/>
-            <w:tabs>
-              <w:tab w:val="right" w:leader="dot" w:pos="9628"/>
-            </w:tabs>
-            <w:rPr>
-              <w:rFonts w:cstheme="minorBidi"/>
-              <w:noProof/>
-              <w:kern w:val="2"/>
-              <w:sz w:val="24"/>
-              <w:szCs w:val="24"/>
-            </w:rPr>
-          </w:pPr>
-          <w:hyperlink w:anchor="_Toc166238379" w:history="1">
-            <w:r>
-              <w:rPr>
-                <w:rStyle w:val="Collegamentoipertestuale"/>
-                <w:noProof/>
-              </w:rPr>
-              <w:t>Note</w:t>
-            </w:r>
-            <w:r>
-              <w:rPr>
-                <w:noProof/>
-                <w:webHidden/>
-              </w:rPr>
-              <w:tab/>
-            </w:r>
-            <w:r>
-              <w:rPr>
-                <w:noProof/>
-                <w:webHidden/>
-              </w:rPr>
-              <w:fldChar w:fldCharType="begin"/>
-            </w:r>
-            <w:r>
-              <w:rPr>
-                <w:noProof/>
-                <w:webHidden/>
-              </w:rPr>
-              <w:instrText xml:space="preserve"> PAGEREF _Toc166238379 \h </w:instrText>
-            </w:r>
-            <w:r>
-              <w:rPr>
-                <w:noProof/>
-                <w:webHidden/>
-              </w:rPr>
-            </w:r>
-            <w:r>
-              <w:rPr>
-                <w:noProof/>
-                <w:webHidden/>
-              </w:rPr>
-              <w:fldChar w:fldCharType="separate"/>
-            </w:r>
-            <w:r>
-              <w:rPr>
-                <w:noProof/>
-                <w:webHidden/>
-              </w:rPr>
-              <w:t>3</w:t>
-            </w:r>
-            <w:r>
-              <w:rPr>
-                <w:noProof/>
-                <w:webHidden/>
-              </w:rPr>
-              <w:fldChar w:fldCharType="end"/>
-            </w:r>
-          </w:hyperlink>
-        </w:p>
-        <w:p>
-          <w:pPr>
-            <w:pStyle w:val="Sommario1"/>
-            <w:tabs>
-              <w:tab w:val="right" w:leader="dot" w:pos="9628"/>
-            </w:tabs>
-            <w:rPr>
-              <w:rFonts w:cstheme="minorBidi"/>
-              <w:noProof/>
-              <w:kern w:val="2"/>
-              <w:sz w:val="24"/>
-              <w:szCs w:val="24"/>
-            </w:rPr>
-          </w:pPr>
-          <w:hyperlink w:anchor="_Toc166238380" w:history="1">
-            <w:r>
-              <w:rPr>
-                <w:rStyle w:val="Collegamentoipertestuale"/>
-                <w:b/>
-                <w:bCs/>
-                <w:noProof/>
-              </w:rPr>
-              <w:t>Back-End</w:t>
-            </w:r>
-            <w:r>
-              <w:rPr>
-                <w:noProof/>
-                <w:webHidden/>
-              </w:rPr>
-              <w:tab/>
-            </w:r>
-            <w:r>
-              <w:rPr>
-                <w:noProof/>
-                <w:webHidden/>
-              </w:rPr>
-              <w:fldChar w:fldCharType="begin"/>
-            </w:r>
-            <w:r>
-              <w:rPr>
-                <w:noProof/>
-                <w:webHidden/>
-              </w:rPr>
-              <w:instrText xml:space="preserve"> PAGEREF _Toc166238380 \h </w:instrText>
-            </w:r>
-            <w:r>
-              <w:rPr>
-                <w:noProof/>
-                <w:webHidden/>
-              </w:rPr>
-            </w:r>
-            <w:r>
-              <w:rPr>
-                <w:noProof/>
-                <w:webHidden/>
-              </w:rPr>
-              <w:fldChar w:fldCharType="separate"/>
-            </w:r>
-            <w:r>
-              <w:rPr>
-                <w:noProof/>
-                <w:webHidden/>
-              </w:rPr>
-              <w:t>3</w:t>
-            </w:r>
-            <w:r>
-              <w:rPr>
-                <w:noProof/>
-                <w:webHidden/>
-              </w:rPr>
-              <w:fldChar w:fldCharType="end"/>
-            </w:r>
-          </w:hyperlink>
-        </w:p>
-        <w:p>
-          <w:pPr>
-            <w:pStyle w:val="Sommario1"/>
-            <w:tabs>
-              <w:tab w:val="right" w:leader="dot" w:pos="9628"/>
-            </w:tabs>
-            <w:rPr>
-              <w:rFonts w:cstheme="minorBidi"/>
-              <w:noProof/>
-              <w:kern w:val="2"/>
-              <w:sz w:val="24"/>
-              <w:szCs w:val="24"/>
-            </w:rPr>
-          </w:pPr>
-          <w:hyperlink w:anchor="_Toc166238381" w:history="1">
-            <w:r>
-              <w:rPr>
-                <w:rStyle w:val="Collegamentoipertestuale"/>
-                <w:b/>
-                <w:bCs/>
-                <w:noProof/>
-              </w:rPr>
-              <w:t>Front-End</w:t>
-            </w:r>
-            <w:r>
-              <w:rPr>
-                <w:noProof/>
-                <w:webHidden/>
-              </w:rPr>
-              <w:tab/>
-            </w:r>
-            <w:r>
-              <w:rPr>
-                <w:noProof/>
-                <w:webHidden/>
-              </w:rPr>
-              <w:fldChar w:fldCharType="begin"/>
-            </w:r>
-            <w:r>
-              <w:rPr>
-                <w:noProof/>
-                <w:webHidden/>
-              </w:rPr>
-              <w:instrText xml:space="preserve"> PAGEREF _Toc166238381 \h </w:instrText>
-            </w:r>
-            <w:r>
-              <w:rPr>
-                <w:noProof/>
-                <w:webHidden/>
-              </w:rPr>
-            </w:r>
-            <w:r>
-              <w:rPr>
-                <w:noProof/>
-                <w:webHidden/>
-              </w:rPr>
-              <w:fldChar w:fldCharType="separate"/>
-            </w:r>
-            <w:r>
-              <w:rPr>
-                <w:noProof/>
-                <w:webHidden/>
-              </w:rPr>
-              <w:t>3</w:t>
-            </w:r>
-            <w:r>
-              <w:rPr>
-                <w:noProof/>
-                <w:webHidden/>
-              </w:rPr>
-              <w:fldChar w:fldCharType="end"/>
-            </w:r>
-          </w:hyperlink>
-        </w:p>
-        <w:p>
-          <w:pPr>
-            <w:pStyle w:val="Sommario1"/>
-            <w:tabs>
-              <w:tab w:val="right" w:leader="dot" w:pos="9628"/>
-            </w:tabs>
-            <w:rPr>
-              <w:rFonts w:cstheme="minorBidi"/>
-              <w:noProof/>
-              <w:kern w:val="2"/>
-              <w:sz w:val="24"/>
-              <w:szCs w:val="24"/>
-            </w:rPr>
-          </w:pPr>
-          <w:hyperlink w:anchor="_Toc166238382" w:history="1">
-            <w:r>
-              <w:rPr>
-                <w:rStyle w:val="Collegamentoipertestuale"/>
-                <w:b/>
-                <w:bCs/>
-                <w:noProof/>
-              </w:rPr>
-              <w:t>Git</w:t>
-            </w:r>
-            <w:r>
-              <w:rPr>
-                <w:noProof/>
-                <w:webHidden/>
-              </w:rPr>
-              <w:tab/>
-            </w:r>
-            <w:r>
-              <w:rPr>
-                <w:noProof/>
-                <w:webHidden/>
-              </w:rPr>
-              <w:fldChar w:fldCharType="begin"/>
-            </w:r>
-            <w:r>
-              <w:rPr>
-                <w:noProof/>
-                <w:webHidden/>
-              </w:rPr>
-              <w:instrText xml:space="preserve"> PAGEREF _Toc166238382 \h </w:instrText>
-            </w:r>
-            <w:r>
-              <w:rPr>
-                <w:noProof/>
-                <w:webHidden/>
-              </w:rPr>
-            </w:r>
-            <w:r>
-              <w:rPr>
-                <w:noProof/>
-                <w:webHidden/>
-              </w:rPr>
-              <w:fldChar w:fldCharType="separate"/>
-            </w:r>
-            <w:r>
-              <w:rPr>
-                <w:noProof/>
-                <w:webHidden/>
-              </w:rPr>
-              <w:t>3</w:t>
-            </w:r>
-            <w:r>
-              <w:rPr>
-                <w:noProof/>
-                <w:webHidden/>
-              </w:rPr>
-              <w:fldChar w:fldCharType="end"/>
-            </w:r>
-          </w:hyperlink>
-        </w:p>
-        <w:p>
-          <w:pPr>
-            <w:pStyle w:val="Sommario1"/>
-            <w:tabs>
-              <w:tab w:val="right" w:leader="dot" w:pos="9628"/>
-            </w:tabs>
-            <w:rPr>
-              <w:rFonts w:cstheme="minorBidi"/>
-              <w:noProof/>
-              <w:kern w:val="2"/>
-              <w:sz w:val="24"/>
-              <w:szCs w:val="24"/>
-            </w:rPr>
-          </w:pPr>
-          <w:hyperlink w:anchor="_Toc166238383" w:history="1">
-            <w:r>
-              <w:rPr>
-                <w:rStyle w:val="Collegamentoipertestuale"/>
-                <w:b/>
-                <w:bCs/>
-                <w:noProof/>
-              </w:rPr>
-              <w:t>Conclusioni</w:t>
-            </w:r>
-            <w:r>
-              <w:rPr>
-                <w:noProof/>
-                <w:webHidden/>
-              </w:rPr>
-              <w:tab/>
-            </w:r>
-            <w:r>
-              <w:rPr>
-                <w:noProof/>
-                <w:webHidden/>
-              </w:rPr>
-              <w:fldChar w:fldCharType="begin"/>
-            </w:r>
-            <w:r>
-              <w:rPr>
-                <w:noProof/>
-                <w:webHidden/>
-              </w:rPr>
-              <w:instrText xml:space="preserve"> PAGEREF _Toc166238383 \h </w:instrText>
-            </w:r>
-            <w:r>
-              <w:rPr>
-                <w:noProof/>
-                <w:webHidden/>
-              </w:rPr>
-            </w:r>
-            <w:r>
-              <w:rPr>
-                <w:noProof/>
-                <w:webHidden/>
-              </w:rPr>
-              <w:fldChar w:fldCharType="separate"/>
-            </w:r>
-            <w:r>
-              <w:rPr>
-                <w:noProof/>
-                <w:webHidden/>
-              </w:rPr>
-              <w:t>3</w:t>
+              <w:t>4</w:t>
             </w:r>
             <w:r>
               <w:rPr>
@@ -1463,8 +940,9 @@
           </w:pPr>
           <w:r>
             <w:rPr>
-              <w:b/>
-              <w:bCs/>
+              <w:rFonts w:eastAsiaTheme="minorEastAsia" w:cs="Times New Roman"/>
+              <w:kern w:val="0"/>
+              <w:lang w:val="it-IT" w:eastAsia="it-IT"/>
             </w:rPr>
             <w:fldChar w:fldCharType="end"/>
           </w:r>
@@ -1593,14 +1071,7 @@
     </w:p>
     <w:p>
       <w:pPr>
-        <w:rPr>
-          <w:b/>
-          <w:bCs/>
-        </w:rPr>
-      </w:pPr>
-    </w:p>
-    <w:p>
-      <w:pPr>
+        <w:spacing w:after="0"/>
         <w:rPr>
           <w:b/>
           <w:bCs/>
@@ -1610,37 +1081,77 @@
     <w:p>
       <w:pPr>
         <w:pStyle w:val="Titolo1"/>
+        <w:spacing w:before="0" w:after="0"/>
         <w:rPr>
           <w:b/>
           <w:bCs/>
           <w:color w:val="000000" w:themeColor="text1"/>
           <w:sz w:val="32"/>
           <w:szCs w:val="32"/>
-        </w:rPr>
-      </w:pPr>
-      <w:proofErr w:type="gramStart"/>
-      <w:r>
+          <w:lang w:val="it-IT"/>
+        </w:rPr>
+      </w:pPr>
+    </w:p>
+    <w:p>
+      <w:pPr>
+        <w:pStyle w:val="Titolo1"/>
         <w:rPr>
           <w:b/>
           <w:bCs/>
           <w:color w:val="000000" w:themeColor="text1"/>
           <w:sz w:val="32"/>
           <w:szCs w:val="32"/>
-        </w:rPr>
-        <w:lastRenderedPageBreak/>
-        <w:t>BLACK JACK</w:t>
-      </w:r>
-      <w:proofErr w:type="gramEnd"/>
-      <w:r>
+          <w:lang w:val="it-IT"/>
+        </w:rPr>
+      </w:pPr>
+    </w:p>
+    <w:p>
+      <w:pPr>
+        <w:rPr>
+          <w:lang w:val="it-IT"/>
+        </w:rPr>
+      </w:pPr>
+    </w:p>
+    <w:p>
+      <w:pPr>
+        <w:rPr>
+          <w:lang w:val="it-IT"/>
+        </w:rPr>
+      </w:pPr>
+    </w:p>
+    <w:p>
+      <w:pPr>
+        <w:rPr>
+          <w:lang w:val="it-IT"/>
+        </w:rPr>
+      </w:pPr>
+    </w:p>
+    <w:p>
+      <w:pPr>
+        <w:pStyle w:val="Titolo1"/>
         <w:rPr>
           <w:b/>
           <w:bCs/>
           <w:color w:val="000000" w:themeColor="text1"/>
           <w:sz w:val="32"/>
           <w:szCs w:val="32"/>
-        </w:rPr>
-        <w:t xml:space="preserve"> SAFER</w:t>
-      </w:r>
+          <w:lang w:val="it-IT"/>
+        </w:rPr>
+      </w:pPr>
+      <w:bookmarkStart w:id="0" w:name="_Toc166829667"/>
+      <w:r>
+        <w:rPr>
+          <w:b/>
+          <w:bCs/>
+          <w:color w:val="000000" w:themeColor="text1"/>
+          <w:sz w:val="32"/>
+          <w:szCs w:val="32"/>
+          <w:lang w:val="it-IT"/>
+        </w:rPr>
+        <w:lastRenderedPageBreak/>
+        <w:t>BLACK JACK SAFER</w:t>
+      </w:r>
+      <w:bookmarkEnd w:id="0"/>
     </w:p>
     <w:p>
       <w:pPr>
@@ -1652,6 +1163,7 @@
           <w:lang w:val="it-IT"/>
         </w:rPr>
       </w:pPr>
+      <w:bookmarkStart w:id="1" w:name="_Toc166829668"/>
       <w:proofErr w:type="spellStart"/>
       <w:r>
         <w:rPr>
@@ -1672,6 +1184,7 @@
         </w:rPr>
         <w:t xml:space="preserve"> della Tematica</w:t>
       </w:r>
+      <w:bookmarkEnd w:id="1"/>
     </w:p>
     <w:p>
       <w:pPr>
@@ -1751,6 +1264,7 @@
           <w:lang w:val="it-IT"/>
         </w:rPr>
       </w:pPr>
+      <w:bookmarkStart w:id="2" w:name="_Toc166829669"/>
       <w:r>
         <w:rPr>
           <w:color w:val="000000" w:themeColor="text1"/>
@@ -1760,6 +1274,7 @@
         </w:rPr>
         <w:t>Obiettivo</w:t>
       </w:r>
+      <w:bookmarkEnd w:id="2"/>
     </w:p>
     <w:p>
       <w:pPr>
@@ -1847,6 +1362,7 @@
           <w:lang w:val="it-IT"/>
         </w:rPr>
       </w:pPr>
+      <w:bookmarkStart w:id="3" w:name="_Toc166829670"/>
       <w:r>
         <w:rPr>
           <w:color w:val="000000" w:themeColor="text1"/>
@@ -1856,6 +1372,7 @@
         </w:rPr>
         <w:t>Analisi dei Requisiti</w:t>
       </w:r>
+      <w:bookmarkEnd w:id="3"/>
     </w:p>
     <w:p>
       <w:pPr>
@@ -1867,6 +1384,7 @@
           <w:lang w:val="it-IT"/>
         </w:rPr>
       </w:pPr>
+      <w:bookmarkStart w:id="4" w:name="_Toc166829671"/>
       <w:r>
         <w:rPr>
           <w:color w:val="000000" w:themeColor="text1"/>
@@ -1876,6 +1394,7 @@
         </w:rPr>
         <w:t>Requisiti Funzionali</w:t>
       </w:r>
+      <w:bookmarkEnd w:id="4"/>
     </w:p>
     <w:p>
       <w:pPr>
@@ -1899,6 +1418,7 @@
     </w:p>
     <w:p>
       <w:pPr>
+        <w:jc w:val="both"/>
         <w:rPr>
           <w:lang w:val="it-IT"/>
         </w:rPr>
@@ -1962,9 +1482,8 @@
     </w:p>
     <w:p>
       <w:pPr>
-        <w:rPr>
-          <w:b/>
-          <w:bCs/>
+        <w:jc w:val="both"/>
+        <w:rPr>
           <w:lang w:val="it-IT"/>
         </w:rPr>
       </w:pPr>
@@ -1976,26 +1495,639 @@
         </w:rPr>
         <w:t xml:space="preserve">ECONOMO – </w:t>
       </w:r>
-    </w:p>
-    <w:p>
-      <w:pPr>
-        <w:rPr>
-          <w:b/>
-          <w:bCs/>
-        </w:rPr>
-      </w:pPr>
-      <w:r>
-        <w:rPr>
-          <w:b/>
-          <w:bCs/>
-        </w:rPr>
-        <w:t xml:space="preserve">PLAYER - </w:t>
-      </w:r>
-    </w:p>
-    <w:p/>
-    <w:p/>
+      <w:r>
+        <w:rPr>
+          <w:lang w:val="it-IT"/>
+        </w:rPr>
+        <w:t>Agirà come gestore del saldo degli utenti Player. Esso, associato ad uno o più specifici Tabacchi, avrà la possibilità di accettare o rifiutare le richieste di ricarica mandate dagli utenti. L’esito della richiesta sarà notificato successivamente al mittente.</w:t>
+      </w:r>
+    </w:p>
+    <w:p>
+      <w:pPr>
+        <w:jc w:val="both"/>
+        <w:rPr>
+          <w:lang w:val="it-IT"/>
+        </w:rPr>
+      </w:pPr>
+      <w:r>
+        <w:rPr>
+          <w:b/>
+          <w:bCs/>
+          <w:lang w:val="it-IT"/>
+        </w:rPr>
+        <w:t xml:space="preserve">PLAYER </w:t>
+      </w:r>
+      <w:r>
+        <w:rPr>
+          <w:b/>
+          <w:bCs/>
+          <w:lang w:val="it-IT"/>
+        </w:rPr>
+        <w:t>–</w:t>
+      </w:r>
+      <w:r>
+        <w:rPr>
+          <w:b/>
+          <w:bCs/>
+          <w:lang w:val="it-IT"/>
+        </w:rPr>
+        <w:t xml:space="preserve"> </w:t>
+      </w:r>
+      <w:r>
+        <w:rPr>
+          <w:lang w:val="it-IT"/>
+        </w:rPr>
+        <w:t xml:space="preserve">Agirà come giocatore effettivo del casinò. Esso avrà la possibilità di unirsi ad un tavolo e giocare la sua partita a </w:t>
+      </w:r>
+      <w:proofErr w:type="spellStart"/>
+      <w:r>
+        <w:rPr>
+          <w:lang w:val="it-IT"/>
+        </w:rPr>
+        <w:t>blackJack</w:t>
+      </w:r>
+      <w:proofErr w:type="spellEnd"/>
+      <w:r>
+        <w:rPr>
+          <w:lang w:val="it-IT"/>
+        </w:rPr>
+        <w:t xml:space="preserve"> fin quando vuole. Qualora </w:t>
+      </w:r>
+      <w:proofErr w:type="gramStart"/>
+      <w:r>
+        <w:rPr>
+          <w:lang w:val="it-IT"/>
+        </w:rPr>
+        <w:t>occorre</w:t>
+      </w:r>
+      <w:proofErr w:type="gramEnd"/>
+      <w:r>
+        <w:rPr>
+          <w:lang w:val="it-IT"/>
+        </w:rPr>
+        <w:t xml:space="preserve">, avrà la possibilità di </w:t>
+      </w:r>
+      <w:r>
+        <w:rPr>
+          <w:lang w:val="it-IT"/>
+        </w:rPr>
+        <w:t>effettuare una richiesta di ricarica del saldo, la quale dovrà essere approvata dall’utente.</w:t>
+      </w:r>
+    </w:p>
+    <w:p>
+      <w:pPr>
+        <w:rPr>
+          <w:lang w:val="it-IT"/>
+        </w:rPr>
+      </w:pPr>
+    </w:p>
+    <w:p>
+      <w:pPr>
+        <w:rPr>
+          <w:lang w:val="it-IT"/>
+        </w:rPr>
+      </w:pPr>
+    </w:p>
+    <w:p>
+      <w:pPr>
+        <w:rPr>
+          <w:lang w:val="it-IT"/>
+        </w:rPr>
+      </w:pPr>
+    </w:p>
+    <w:p>
+      <w:pPr>
+        <w:pStyle w:val="Titolo4"/>
+        <w:rPr>
+          <w:lang w:val="it-IT"/>
+        </w:rPr>
+      </w:pPr>
+      <w:bookmarkStart w:id="5" w:name="_Toc166829672"/>
+      <w:r>
+        <w:rPr>
+          <w:color w:val="000000" w:themeColor="text1"/>
+          <w:lang w:val="it-IT"/>
+        </w:rPr>
+        <w:lastRenderedPageBreak/>
+        <w:t xml:space="preserve">Use Case </w:t>
+      </w:r>
+      <w:proofErr w:type="spellStart"/>
+      <w:r>
+        <w:rPr>
+          <w:color w:val="000000" w:themeColor="text1"/>
+          <w:lang w:val="it-IT"/>
+        </w:rPr>
+        <w:t>Diagrams</w:t>
+      </w:r>
+      <w:bookmarkEnd w:id="5"/>
+      <w:proofErr w:type="spellEnd"/>
+    </w:p>
+    <w:p>
+      <w:pPr>
+        <w:pStyle w:val="Titolo3"/>
+        <w:rPr>
+          <w:color w:val="000000" w:themeColor="text1"/>
+          <w:sz w:val="24"/>
+          <w:szCs w:val="24"/>
+          <w:lang w:val="it-IT"/>
+        </w:rPr>
+      </w:pPr>
+      <w:bookmarkStart w:id="6" w:name="_Toc166829673"/>
+      <w:r>
+        <w:rPr>
+          <w:color w:val="000000" w:themeColor="text1"/>
+          <w:sz w:val="24"/>
+          <w:szCs w:val="24"/>
+          <w:lang w:val="it-IT"/>
+        </w:rPr>
+        <w:t>Requisiti non funzionali</w:t>
+      </w:r>
+      <w:bookmarkEnd w:id="6"/>
+    </w:p>
+    <w:p>
+      <w:pPr>
+        <w:jc w:val="both"/>
+        <w:rPr>
+          <w:lang w:val="it-IT"/>
+        </w:rPr>
+      </w:pPr>
+      <w:r>
+        <w:rPr>
+          <w:lang w:val="it-IT"/>
+        </w:rPr>
+        <w:t xml:space="preserve">I requisiti non funzionali di una Web Application, se rispettano gli standard e le normative del settore, sono essenziali per garantire una user </w:t>
+      </w:r>
+      <w:proofErr w:type="spellStart"/>
+      <w:r>
+        <w:rPr>
+          <w:lang w:val="it-IT"/>
+        </w:rPr>
+        <w:t>experience</w:t>
+      </w:r>
+      <w:proofErr w:type="spellEnd"/>
+      <w:r>
+        <w:rPr>
+          <w:lang w:val="it-IT"/>
+        </w:rPr>
+        <w:t xml:space="preserve"> migliore possibile. Esse si focalizzano sulle performan</w:t>
+      </w:r>
+      <w:r>
+        <w:rPr>
+          <w:lang w:val="it-IT"/>
+        </w:rPr>
+        <w:t>ce, sulla qualità e la sicurezza. In questo progetto sono rese in evidenza le più rilevanti tra cui:</w:t>
+      </w:r>
+    </w:p>
+    <w:p>
+      <w:pPr>
+        <w:jc w:val="both"/>
+        <w:rPr>
+          <w:lang w:val="it-IT"/>
+        </w:rPr>
+      </w:pPr>
+      <w:r>
+        <w:rPr>
+          <w:b/>
+          <w:bCs/>
+          <w:lang w:val="it-IT"/>
+        </w:rPr>
+        <w:t xml:space="preserve">Scalabilità </w:t>
+      </w:r>
+      <w:r>
+        <w:rPr>
+          <w:b/>
+          <w:bCs/>
+          <w:lang w:val="it-IT"/>
+        </w:rPr>
+        <w:t>–</w:t>
+      </w:r>
+      <w:r>
+        <w:rPr>
+          <w:b/>
+          <w:bCs/>
+          <w:lang w:val="it-IT"/>
+        </w:rPr>
+        <w:t xml:space="preserve"> </w:t>
+      </w:r>
+      <w:r>
+        <w:rPr>
+          <w:lang w:val="it-IT"/>
+        </w:rPr>
+        <w:t xml:space="preserve">Uno dei requisiti più importanti del software è quello di avere una struttura facile da mantenere, aggiornare ed estendere in futuro. Essa, infatti, pone le fondamenta per una manutenibilità più agevole e conveniente per gli sviluppatori futuri. Tra gli aspetti </w:t>
+      </w:r>
+      <w:r>
+        <w:rPr>
+          <w:lang w:val="it-IT"/>
+        </w:rPr>
+        <w:t>più importanti della scalabilità del software troviamo:</w:t>
+      </w:r>
+    </w:p>
+    <w:p>
+      <w:pPr>
+        <w:pStyle w:val="Paragrafoelenco"/>
+        <w:numPr>
+          <w:ilvl w:val="0"/>
+          <w:numId w:val="1"/>
+        </w:numPr>
+        <w:jc w:val="both"/>
+        <w:rPr>
+          <w:lang w:val="it-IT"/>
+        </w:rPr>
+      </w:pPr>
+      <w:r>
+        <w:rPr>
+          <w:b/>
+          <w:bCs/>
+          <w:lang w:val="it-IT"/>
+        </w:rPr>
+        <w:t>Leggibilità –</w:t>
+      </w:r>
+      <w:r>
+        <w:rPr>
+          <w:lang w:val="it-IT"/>
+        </w:rPr>
+        <w:t xml:space="preserve"> Scrivere il codice secondo le convezioni globali e rispettando le norme della programmazione è una buona prassi per rendere l’applicazione facile da capire per gli sviluppatori futuri.</w:t>
+      </w:r>
+    </w:p>
+    <w:p>
+      <w:pPr>
+        <w:pStyle w:val="Paragrafoelenco"/>
+        <w:numPr>
+          <w:ilvl w:val="0"/>
+          <w:numId w:val="1"/>
+        </w:numPr>
+        <w:jc w:val="both"/>
+        <w:rPr>
+          <w:lang w:val="it-IT"/>
+        </w:rPr>
+      </w:pPr>
+      <w:r>
+        <w:rPr>
+          <w:b/>
+          <w:bCs/>
+          <w:lang w:val="it-IT"/>
+        </w:rPr>
+        <w:t>Commenti e Documentazione -</w:t>
+      </w:r>
+      <w:r>
+        <w:rPr>
+          <w:lang w:val="it-IT"/>
+        </w:rPr>
+        <w:t xml:space="preserve"> I commenti, con anche l’uso della documentazione, velocizzano notevolmente </w:t>
+      </w:r>
+      <w:proofErr w:type="gramStart"/>
+      <w:r>
+        <w:rPr>
+          <w:lang w:val="it-IT"/>
+        </w:rPr>
+        <w:t>il reverse</w:t>
+      </w:r>
+      <w:proofErr w:type="gramEnd"/>
+      <w:r>
+        <w:rPr>
+          <w:lang w:val="it-IT"/>
+        </w:rPr>
+        <w:t xml:space="preserve"> engineering degli sviluppatori.</w:t>
+      </w:r>
+    </w:p>
+    <w:p>
+      <w:pPr>
+        <w:pStyle w:val="Paragrafoelenco"/>
+        <w:numPr>
+          <w:ilvl w:val="0"/>
+          <w:numId w:val="1"/>
+        </w:numPr>
+        <w:jc w:val="both"/>
+        <w:rPr>
+          <w:lang w:val="it-IT"/>
+        </w:rPr>
+      </w:pPr>
+      <w:proofErr w:type="spellStart"/>
+      <w:r>
+        <w:rPr>
+          <w:b/>
+          <w:bCs/>
+          <w:lang w:val="it-IT"/>
+        </w:rPr>
+        <w:t>Versionamento</w:t>
+      </w:r>
+      <w:proofErr w:type="spellEnd"/>
+      <w:r>
+        <w:rPr>
+          <w:b/>
+          <w:bCs/>
+          <w:lang w:val="it-IT"/>
+        </w:rPr>
+        <w:t xml:space="preserve"> –</w:t>
+      </w:r>
+      <w:r>
+        <w:rPr>
+          <w:lang w:val="it-IT"/>
+        </w:rPr>
+        <w:t xml:space="preserve"> L’uso di tool di controllo di versione del codice, come </w:t>
+      </w:r>
+      <w:proofErr w:type="spellStart"/>
+      <w:r>
+        <w:rPr>
+          <w:i/>
+          <w:iCs/>
+          <w:lang w:val="it-IT"/>
+        </w:rPr>
+        <w:t>Git</w:t>
+      </w:r>
+      <w:proofErr w:type="spellEnd"/>
+      <w:r>
+        <w:rPr>
+          <w:lang w:val="it-IT"/>
+        </w:rPr>
+        <w:t>, permette agli sviluppatori di tenere traccia delle modifiche implementate sul software, potendo così navigare tra esse in maniera facile.</w:t>
+      </w:r>
+    </w:p>
+    <w:p>
+      <w:pPr>
+        <w:pStyle w:val="Paragrafoelenco"/>
+        <w:numPr>
+          <w:ilvl w:val="0"/>
+          <w:numId w:val="1"/>
+        </w:numPr>
+        <w:jc w:val="both"/>
+        <w:rPr>
+          <w:lang w:val="it-IT"/>
+        </w:rPr>
+      </w:pPr>
+      <w:r>
+        <w:rPr>
+          <w:b/>
+          <w:bCs/>
+          <w:lang w:val="it-IT"/>
+        </w:rPr>
+        <w:t>Testing –</w:t>
+      </w:r>
+      <w:r>
+        <w:rPr>
+          <w:lang w:val="it-IT"/>
+        </w:rPr>
+        <w:t xml:space="preserve"> Esso è fondamentale per </w:t>
+      </w:r>
+      <w:r>
+        <w:rPr>
+          <w:lang w:val="it-IT"/>
+        </w:rPr>
+        <w:t>verificare che l’applicazione funzioni correttamente, potendo così identificare casi limite e bug di sistema.</w:t>
+      </w:r>
+    </w:p>
+    <w:p>
+      <w:pPr>
+        <w:rPr>
+          <w:lang w:val="it-IT"/>
+        </w:rPr>
+      </w:pPr>
+      <w:r>
+        <w:rPr>
+          <w:b/>
+          <w:bCs/>
+          <w:lang w:val="it-IT"/>
+        </w:rPr>
+        <w:t>Sicurezza –</w:t>
+      </w:r>
+      <w:r>
+        <w:rPr>
+          <w:lang w:val="it-IT"/>
+        </w:rPr>
+        <w:t xml:space="preserve"> pietra miliare nel mondo dell’IoT, essa è fondamentale per la protezione da minacce, pericoli o rischi che comprometterebbero l’integrità e la disponibilità dei dati e delle informazioni, come i dati sensibili degli utenti. Tra gli aspetti chiave della sicurezza troviamo:</w:t>
+      </w:r>
+    </w:p>
+    <w:p>
+      <w:pPr>
+        <w:pStyle w:val="Paragrafoelenco"/>
+        <w:numPr>
+          <w:ilvl w:val="0"/>
+          <w:numId w:val="2"/>
+        </w:numPr>
+        <w:rPr>
+          <w:lang w:val="it-IT"/>
+        </w:rPr>
+      </w:pPr>
+      <w:r>
+        <w:rPr>
+          <w:b/>
+          <w:bCs/>
+          <w:lang w:val="it-IT"/>
+        </w:rPr>
+        <w:t xml:space="preserve">Integrità </w:t>
+      </w:r>
+      <w:r>
+        <w:rPr>
+          <w:b/>
+          <w:bCs/>
+          <w:lang w:val="it-IT"/>
+        </w:rPr>
+        <w:t>–</w:t>
+      </w:r>
+      <w:r>
+        <w:rPr>
+          <w:lang w:val="it-IT"/>
+        </w:rPr>
+        <w:t xml:space="preserve"> </w:t>
+      </w:r>
+      <w:r>
+        <w:rPr>
+          <w:lang w:val="it-IT"/>
+        </w:rPr>
+        <w:t>Essa comprende la crittografia dei dati, l’implementazione di controlli di accesso e validazione dei dati in ingresso volti a garantire che i dati o il sistema non risultino alterati in modo anomalo.</w:t>
+      </w:r>
+    </w:p>
+    <w:p>
+      <w:pPr>
+        <w:pStyle w:val="Paragrafoelenco"/>
+        <w:numPr>
+          <w:ilvl w:val="0"/>
+          <w:numId w:val="2"/>
+        </w:numPr>
+        <w:rPr>
+          <w:lang w:val="it-IT"/>
+        </w:rPr>
+      </w:pPr>
+      <w:r>
+        <w:rPr>
+          <w:b/>
+          <w:bCs/>
+          <w:lang w:val="it-IT"/>
+        </w:rPr>
+        <w:t>Autenticazione e autorizzazione –</w:t>
+      </w:r>
+      <w:r>
+        <w:rPr>
+          <w:lang w:val="it-IT"/>
+        </w:rPr>
+        <w:t xml:space="preserve"> </w:t>
+      </w:r>
+      <w:r>
+        <w:rPr>
+          <w:lang w:val="it-IT"/>
+        </w:rPr>
+        <w:t xml:space="preserve">Per verificare l'identità di un utente e consentire l'accesso a risorse o funzionalità specifiche, utilizziamo il </w:t>
+      </w:r>
+      <w:r>
+        <w:rPr>
+          <w:i/>
+          <w:iCs/>
+          <w:lang w:val="it-IT"/>
+        </w:rPr>
+        <w:t>JWT</w:t>
+      </w:r>
+      <w:r>
+        <w:rPr>
+          <w:lang w:val="it-IT"/>
+        </w:rPr>
+        <w:t xml:space="preserve"> (JSON Web Token). Questo token crittografato contiene dati sull'utente autenticato e può essere validato per assicurarne l'autenticità. Questo metodo fornisce un modo efficiente e sicuro per gestire l'accesso degli utenti, permettendo loro di accedere a determinate parti dell'applicazione solo se sono correttamente autenticati e autorizzati.</w:t>
+      </w:r>
+    </w:p>
+    <w:p>
+      <w:pPr>
+        <w:rPr>
+          <w:lang w:val="it-IT"/>
+        </w:rPr>
+      </w:pPr>
+      <w:r>
+        <w:rPr>
+          <w:b/>
+          <w:bCs/>
+          <w:lang w:val="it-IT"/>
+        </w:rPr>
+        <w:t xml:space="preserve">Applicabilità </w:t>
+      </w:r>
+      <w:r>
+        <w:rPr>
+          <w:b/>
+          <w:bCs/>
+          <w:lang w:val="it-IT"/>
+        </w:rPr>
+        <w:t>–</w:t>
+      </w:r>
+      <w:r>
+        <w:rPr>
+          <w:lang w:val="it-IT"/>
+        </w:rPr>
+        <w:t xml:space="preserve"> </w:t>
+      </w:r>
+      <w:r>
+        <w:rPr>
+          <w:lang w:val="it-IT"/>
+        </w:rPr>
+        <w:t>Essa misura la facilità d’utilizzo con la quale l’utente prossimo riesce ad interagire con l’applicativo in modo efficace. Tra i vari aspetti chiave troviamo:</w:t>
+      </w:r>
+    </w:p>
+    <w:p>
+      <w:pPr>
+        <w:pStyle w:val="Paragrafoelenco"/>
+        <w:numPr>
+          <w:ilvl w:val="0"/>
+          <w:numId w:val="3"/>
+        </w:numPr>
+        <w:rPr>
+          <w:lang w:val="it-IT"/>
+        </w:rPr>
+      </w:pPr>
+      <w:r>
+        <w:rPr>
+          <w:b/>
+          <w:bCs/>
+          <w:lang w:val="it-IT"/>
+        </w:rPr>
+        <w:t>UX/UI:</w:t>
+      </w:r>
+      <w:r>
+        <w:rPr>
+          <w:lang w:val="it-IT"/>
+        </w:rPr>
+        <w:t xml:space="preserve"> L’interfaccia grafica dell’applicazione deve essere facile ed intuitiva per garantire che l’utente non abbia difficoltà a navigare nell’applicazione</w:t>
+      </w:r>
+    </w:p>
+    <w:p>
+      <w:pPr>
+        <w:pStyle w:val="Titolo3"/>
+        <w:rPr>
+          <w:color w:val="auto"/>
+          <w:sz w:val="24"/>
+          <w:szCs w:val="24"/>
+          <w:lang w:val="it-IT"/>
+        </w:rPr>
+      </w:pPr>
+      <w:r>
+        <w:rPr>
+          <w:color w:val="auto"/>
+          <w:sz w:val="24"/>
+          <w:szCs w:val="24"/>
+          <w:lang w:val="it-IT"/>
+        </w:rPr>
+        <w:t>Design Strutturale</w:t>
+      </w:r>
+    </w:p>
+    <w:p>
+      <w:pPr>
+        <w:rPr>
+          <w:lang w:val="it-IT"/>
+        </w:rPr>
+      </w:pPr>
+    </w:p>
+    <w:p>
+      <w:pPr>
+        <w:rPr>
+          <w:lang w:val="it-IT"/>
+        </w:rPr>
+      </w:pPr>
+    </w:p>
+    <w:p>
+      <w:pPr>
+        <w:pStyle w:val="Titolo3"/>
+        <w:rPr>
+          <w:lang w:val="it-IT"/>
+        </w:rPr>
+      </w:pPr>
+      <w:r>
+        <w:rPr>
+          <w:lang w:val="it-IT"/>
+        </w:rPr>
+        <w:lastRenderedPageBreak/>
+        <w:br/>
+      </w:r>
+    </w:p>
+    <w:p>
+      <w:pPr>
+        <w:rPr>
+          <w:lang w:val="it-IT"/>
+        </w:rPr>
+      </w:pPr>
+      <w:r>
+        <w:rPr>
+          <w:lang w:val="it-IT"/>
+        </w:rPr>
+        <w:br/>
+      </w:r>
+      <w:r>
+        <w:rPr>
+          <w:lang w:val="it-IT"/>
+        </w:rPr>
+        <w:t xml:space="preserve"> </w:t>
+      </w:r>
+    </w:p>
+    <w:p>
+      <w:pPr>
+        <w:rPr>
+          <w:lang w:val="it-IT"/>
+        </w:rPr>
+      </w:pPr>
+    </w:p>
+    <w:p>
+      <w:pPr>
+        <w:rPr>
+          <w:lang w:val="it-IT"/>
+        </w:rPr>
+      </w:pPr>
+    </w:p>
     <w:sectPr>
-      <w:footerReference w:type="default" r:id="rId9"/>
+      <w:footerReference w:type="default" r:id="rId10"/>
       <w:pgSz w:w="11906" w:h="16838"/>
       <w:pgMar w:top="1417" w:right="1134" w:bottom="1134" w:left="1134" w:header="708" w:footer="708" w:gutter="0"/>
       <w:cols w:space="708"/>
@@ -2101,6 +2233,359 @@
     </w:p>
   </w:footnote>
 </w:footnotes>
+</file>
+
+<file path=word/numbering.xml><?xml version="1.0" encoding="utf-8"?>
+<w:numbering xmlns:wpc="http://schemas.microsoft.com/office/word/2010/wordprocessingCanvas" xmlns:cx="http://schemas.microsoft.com/office/drawing/2014/chartex" xmlns:cx1="http://schemas.microsoft.com/office/drawing/2015/9/8/chartex" xmlns:cx2="http://schemas.microsoft.com/office/drawing/2015/10/21/chartex" xmlns:cx3="http://schemas.microsoft.com/office/drawing/2016/5/9/chartex" xmlns:cx4="http://schemas.microsoft.com/office/drawing/2016/5/10/chartex" xmlns:cx5="http://schemas.microsoft.com/office/drawing/2016/5/11/chartex" xmlns:cx6="http://schemas.microsoft.com/office/drawing/2016/5/12/chartex" xmlns:cx7="http://schemas.microsoft.com/office/drawing/2016/5/13/chartex" xmlns:cx8="http://schemas.microsoft.com/office/drawing/2016/5/14/chartex" xmlns:mc="http://schemas.openxmlformats.org/markup-compatibility/2006" xmlns:aink="http://schemas.microsoft.com/office/drawing/2016/ink" xmlns:am3d="http://schemas.microsoft.com/office/drawing/2017/model3d" xmlns:o="urn:schemas-microsoft-com:office:office" xmlns:oel="http://schemas.microsoft.com/office/2019/extlst" xmlns:r="http://schemas.openxmlformats.org/officeDocument/2006/relationships" xmlns:m="http://schemas.openxmlformats.org/officeDocument/2006/math" xmlns:v="urn:schemas-microsoft-com:vml" xmlns:wp14="http://schemas.microsoft.com/office/word/2010/wordprocessingDrawing" xmlns:wp="http://schemas.openxmlformats.org/drawingml/2006/wordprocessingDrawing" xmlns:w10="urn:schemas-microsoft-com:office:word" xmlns:w="http://schemas.openxmlformats.org/wordprocessingml/2006/main" xmlns:w14="http://schemas.microsoft.com/office/word/2010/wordml" xmlns:w15="http://schemas.microsoft.com/office/word/2012/wordml" xmlns:w16cex="http://schemas.microsoft.com/office/word/2018/wordml/cex" xmlns:w16cid="http://schemas.microsoft.com/office/word/2016/wordml/cid" xmlns:w16="http://schemas.microsoft.com/office/word/2018/wordml" xmlns:w16du="http://schemas.microsoft.com/office/word/2023/wordml/word16du" xmlns:w16sdtdh="http://schemas.microsoft.com/office/word/2020/wordml/sdtdatahash" xmlns:w16se="http://schemas.microsoft.com/office/word/2015/wordml/symex" xmlns:wpg="http://schemas.microsoft.com/office/word/2010/wordprocessingGroup" xmlns:wpi="http://schemas.microsoft.com/office/word/2010/wordprocessingInk" xmlns:wne="http://schemas.microsoft.com/office/word/2006/wordml" xmlns:wps="http://schemas.microsoft.com/office/word/2010/wordprocessingShape" mc:Ignorable="w14 w15 w16se w16cid w16 w16cex w16sdtdh w16du wp14">
+  <w:abstractNum w:abstractNumId="0" w15:restartNumberingAfterBreak="0">
+    <w:nsid w:val="09CE45D9"/>
+    <w:multiLevelType w:val="hybridMultilevel"/>
+    <w:tmpl w:val="97A078BE"/>
+    <w:lvl w:ilvl="0" w:tplc="04100001">
+      <w:start w:val="1"/>
+      <w:numFmt w:val="bullet"/>
+      <w:lvlText w:val=""/>
+      <w:lvlJc w:val="left"/>
+      <w:pPr>
+        <w:ind w:left="720" w:hanging="360"/>
+      </w:pPr>
+      <w:rPr>
+        <w:rFonts w:ascii="Symbol" w:hAnsi="Symbol" w:hint="default"/>
+      </w:rPr>
+    </w:lvl>
+    <w:lvl w:ilvl="1" w:tplc="04100003" w:tentative="1">
+      <w:start w:val="1"/>
+      <w:numFmt w:val="bullet"/>
+      <w:lvlText w:val="o"/>
+      <w:lvlJc w:val="left"/>
+      <w:pPr>
+        <w:ind w:left="1440" w:hanging="360"/>
+      </w:pPr>
+      <w:rPr>
+        <w:rFonts w:ascii="Courier New" w:hAnsi="Courier New" w:cs="Courier New" w:hint="default"/>
+      </w:rPr>
+    </w:lvl>
+    <w:lvl w:ilvl="2" w:tplc="04100005" w:tentative="1">
+      <w:start w:val="1"/>
+      <w:numFmt w:val="bullet"/>
+      <w:lvlText w:val=""/>
+      <w:lvlJc w:val="left"/>
+      <w:pPr>
+        <w:ind w:left="2160" w:hanging="360"/>
+      </w:pPr>
+      <w:rPr>
+        <w:rFonts w:ascii="Wingdings" w:hAnsi="Wingdings" w:hint="default"/>
+      </w:rPr>
+    </w:lvl>
+    <w:lvl w:ilvl="3" w:tplc="04100001" w:tentative="1">
+      <w:start w:val="1"/>
+      <w:numFmt w:val="bullet"/>
+      <w:lvlText w:val=""/>
+      <w:lvlJc w:val="left"/>
+      <w:pPr>
+        <w:ind w:left="2880" w:hanging="360"/>
+      </w:pPr>
+      <w:rPr>
+        <w:rFonts w:ascii="Symbol" w:hAnsi="Symbol" w:hint="default"/>
+      </w:rPr>
+    </w:lvl>
+    <w:lvl w:ilvl="4" w:tplc="04100003" w:tentative="1">
+      <w:start w:val="1"/>
+      <w:numFmt w:val="bullet"/>
+      <w:lvlText w:val="o"/>
+      <w:lvlJc w:val="left"/>
+      <w:pPr>
+        <w:ind w:left="3600" w:hanging="360"/>
+      </w:pPr>
+      <w:rPr>
+        <w:rFonts w:ascii="Courier New" w:hAnsi="Courier New" w:cs="Courier New" w:hint="default"/>
+      </w:rPr>
+    </w:lvl>
+    <w:lvl w:ilvl="5" w:tplc="04100005" w:tentative="1">
+      <w:start w:val="1"/>
+      <w:numFmt w:val="bullet"/>
+      <w:lvlText w:val=""/>
+      <w:lvlJc w:val="left"/>
+      <w:pPr>
+        <w:ind w:left="4320" w:hanging="360"/>
+      </w:pPr>
+      <w:rPr>
+        <w:rFonts w:ascii="Wingdings" w:hAnsi="Wingdings" w:hint="default"/>
+      </w:rPr>
+    </w:lvl>
+    <w:lvl w:ilvl="6" w:tplc="04100001" w:tentative="1">
+      <w:start w:val="1"/>
+      <w:numFmt w:val="bullet"/>
+      <w:lvlText w:val=""/>
+      <w:lvlJc w:val="left"/>
+      <w:pPr>
+        <w:ind w:left="5040" w:hanging="360"/>
+      </w:pPr>
+      <w:rPr>
+        <w:rFonts w:ascii="Symbol" w:hAnsi="Symbol" w:hint="default"/>
+      </w:rPr>
+    </w:lvl>
+    <w:lvl w:ilvl="7" w:tplc="04100003" w:tentative="1">
+      <w:start w:val="1"/>
+      <w:numFmt w:val="bullet"/>
+      <w:lvlText w:val="o"/>
+      <w:lvlJc w:val="left"/>
+      <w:pPr>
+        <w:ind w:left="5760" w:hanging="360"/>
+      </w:pPr>
+      <w:rPr>
+        <w:rFonts w:ascii="Courier New" w:hAnsi="Courier New" w:cs="Courier New" w:hint="default"/>
+      </w:rPr>
+    </w:lvl>
+    <w:lvl w:ilvl="8" w:tplc="04100005" w:tentative="1">
+      <w:start w:val="1"/>
+      <w:numFmt w:val="bullet"/>
+      <w:lvlText w:val=""/>
+      <w:lvlJc w:val="left"/>
+      <w:pPr>
+        <w:ind w:left="6480" w:hanging="360"/>
+      </w:pPr>
+      <w:rPr>
+        <w:rFonts w:ascii="Wingdings" w:hAnsi="Wingdings" w:hint="default"/>
+      </w:rPr>
+    </w:lvl>
+  </w:abstractNum>
+  <w:abstractNum w:abstractNumId="1" w15:restartNumberingAfterBreak="0">
+    <w:nsid w:val="14BD5B3F"/>
+    <w:multiLevelType w:val="hybridMultilevel"/>
+    <w:tmpl w:val="88DA81EA"/>
+    <w:lvl w:ilvl="0" w:tplc="04100001">
+      <w:start w:val="1"/>
+      <w:numFmt w:val="bullet"/>
+      <w:lvlText w:val=""/>
+      <w:lvlJc w:val="left"/>
+      <w:pPr>
+        <w:ind w:left="720" w:hanging="360"/>
+      </w:pPr>
+      <w:rPr>
+        <w:rFonts w:ascii="Symbol" w:hAnsi="Symbol" w:hint="default"/>
+      </w:rPr>
+    </w:lvl>
+    <w:lvl w:ilvl="1" w:tplc="04100003" w:tentative="1">
+      <w:start w:val="1"/>
+      <w:numFmt w:val="bullet"/>
+      <w:lvlText w:val="o"/>
+      <w:lvlJc w:val="left"/>
+      <w:pPr>
+        <w:ind w:left="1440" w:hanging="360"/>
+      </w:pPr>
+      <w:rPr>
+        <w:rFonts w:ascii="Courier New" w:hAnsi="Courier New" w:cs="Courier New" w:hint="default"/>
+      </w:rPr>
+    </w:lvl>
+    <w:lvl w:ilvl="2" w:tplc="04100005" w:tentative="1">
+      <w:start w:val="1"/>
+      <w:numFmt w:val="bullet"/>
+      <w:lvlText w:val=""/>
+      <w:lvlJc w:val="left"/>
+      <w:pPr>
+        <w:ind w:left="2160" w:hanging="360"/>
+      </w:pPr>
+      <w:rPr>
+        <w:rFonts w:ascii="Wingdings" w:hAnsi="Wingdings" w:hint="default"/>
+      </w:rPr>
+    </w:lvl>
+    <w:lvl w:ilvl="3" w:tplc="04100001" w:tentative="1">
+      <w:start w:val="1"/>
+      <w:numFmt w:val="bullet"/>
+      <w:lvlText w:val=""/>
+      <w:lvlJc w:val="left"/>
+      <w:pPr>
+        <w:ind w:left="2880" w:hanging="360"/>
+      </w:pPr>
+      <w:rPr>
+        <w:rFonts w:ascii="Symbol" w:hAnsi="Symbol" w:hint="default"/>
+      </w:rPr>
+    </w:lvl>
+    <w:lvl w:ilvl="4" w:tplc="04100003" w:tentative="1">
+      <w:start w:val="1"/>
+      <w:numFmt w:val="bullet"/>
+      <w:lvlText w:val="o"/>
+      <w:lvlJc w:val="left"/>
+      <w:pPr>
+        <w:ind w:left="3600" w:hanging="360"/>
+      </w:pPr>
+      <w:rPr>
+        <w:rFonts w:ascii="Courier New" w:hAnsi="Courier New" w:cs="Courier New" w:hint="default"/>
+      </w:rPr>
+    </w:lvl>
+    <w:lvl w:ilvl="5" w:tplc="04100005" w:tentative="1">
+      <w:start w:val="1"/>
+      <w:numFmt w:val="bullet"/>
+      <w:lvlText w:val=""/>
+      <w:lvlJc w:val="left"/>
+      <w:pPr>
+        <w:ind w:left="4320" w:hanging="360"/>
+      </w:pPr>
+      <w:rPr>
+        <w:rFonts w:ascii="Wingdings" w:hAnsi="Wingdings" w:hint="default"/>
+      </w:rPr>
+    </w:lvl>
+    <w:lvl w:ilvl="6" w:tplc="04100001" w:tentative="1">
+      <w:start w:val="1"/>
+      <w:numFmt w:val="bullet"/>
+      <w:lvlText w:val=""/>
+      <w:lvlJc w:val="left"/>
+      <w:pPr>
+        <w:ind w:left="5040" w:hanging="360"/>
+      </w:pPr>
+      <w:rPr>
+        <w:rFonts w:ascii="Symbol" w:hAnsi="Symbol" w:hint="default"/>
+      </w:rPr>
+    </w:lvl>
+    <w:lvl w:ilvl="7" w:tplc="04100003" w:tentative="1">
+      <w:start w:val="1"/>
+      <w:numFmt w:val="bullet"/>
+      <w:lvlText w:val="o"/>
+      <w:lvlJc w:val="left"/>
+      <w:pPr>
+        <w:ind w:left="5760" w:hanging="360"/>
+      </w:pPr>
+      <w:rPr>
+        <w:rFonts w:ascii="Courier New" w:hAnsi="Courier New" w:cs="Courier New" w:hint="default"/>
+      </w:rPr>
+    </w:lvl>
+    <w:lvl w:ilvl="8" w:tplc="04100005" w:tentative="1">
+      <w:start w:val="1"/>
+      <w:numFmt w:val="bullet"/>
+      <w:lvlText w:val=""/>
+      <w:lvlJc w:val="left"/>
+      <w:pPr>
+        <w:ind w:left="6480" w:hanging="360"/>
+      </w:pPr>
+      <w:rPr>
+        <w:rFonts w:ascii="Wingdings" w:hAnsi="Wingdings" w:hint="default"/>
+      </w:rPr>
+    </w:lvl>
+  </w:abstractNum>
+  <w:abstractNum w:abstractNumId="2" w15:restartNumberingAfterBreak="0">
+    <w:nsid w:val="252E1257"/>
+    <w:multiLevelType w:val="hybridMultilevel"/>
+    <w:tmpl w:val="97563986"/>
+    <w:lvl w:ilvl="0" w:tplc="04100001">
+      <w:start w:val="1"/>
+      <w:numFmt w:val="bullet"/>
+      <w:lvlText w:val=""/>
+      <w:lvlJc w:val="left"/>
+      <w:pPr>
+        <w:ind w:left="720" w:hanging="360"/>
+      </w:pPr>
+      <w:rPr>
+        <w:rFonts w:ascii="Symbol" w:hAnsi="Symbol" w:hint="default"/>
+      </w:rPr>
+    </w:lvl>
+    <w:lvl w:ilvl="1" w:tplc="04100003" w:tentative="1">
+      <w:start w:val="1"/>
+      <w:numFmt w:val="bullet"/>
+      <w:lvlText w:val="o"/>
+      <w:lvlJc w:val="left"/>
+      <w:pPr>
+        <w:ind w:left="1440" w:hanging="360"/>
+      </w:pPr>
+      <w:rPr>
+        <w:rFonts w:ascii="Courier New" w:hAnsi="Courier New" w:cs="Courier New" w:hint="default"/>
+      </w:rPr>
+    </w:lvl>
+    <w:lvl w:ilvl="2" w:tplc="04100005" w:tentative="1">
+      <w:start w:val="1"/>
+      <w:numFmt w:val="bullet"/>
+      <w:lvlText w:val=""/>
+      <w:lvlJc w:val="left"/>
+      <w:pPr>
+        <w:ind w:left="2160" w:hanging="360"/>
+      </w:pPr>
+      <w:rPr>
+        <w:rFonts w:ascii="Wingdings" w:hAnsi="Wingdings" w:hint="default"/>
+      </w:rPr>
+    </w:lvl>
+    <w:lvl w:ilvl="3" w:tplc="04100001" w:tentative="1">
+      <w:start w:val="1"/>
+      <w:numFmt w:val="bullet"/>
+      <w:lvlText w:val=""/>
+      <w:lvlJc w:val="left"/>
+      <w:pPr>
+        <w:ind w:left="2880" w:hanging="360"/>
+      </w:pPr>
+      <w:rPr>
+        <w:rFonts w:ascii="Symbol" w:hAnsi="Symbol" w:hint="default"/>
+      </w:rPr>
+    </w:lvl>
+    <w:lvl w:ilvl="4" w:tplc="04100003" w:tentative="1">
+      <w:start w:val="1"/>
+      <w:numFmt w:val="bullet"/>
+      <w:lvlText w:val="o"/>
+      <w:lvlJc w:val="left"/>
+      <w:pPr>
+        <w:ind w:left="3600" w:hanging="360"/>
+      </w:pPr>
+      <w:rPr>
+        <w:rFonts w:ascii="Courier New" w:hAnsi="Courier New" w:cs="Courier New" w:hint="default"/>
+      </w:rPr>
+    </w:lvl>
+    <w:lvl w:ilvl="5" w:tplc="04100005" w:tentative="1">
+      <w:start w:val="1"/>
+      <w:numFmt w:val="bullet"/>
+      <w:lvlText w:val=""/>
+      <w:lvlJc w:val="left"/>
+      <w:pPr>
+        <w:ind w:left="4320" w:hanging="360"/>
+      </w:pPr>
+      <w:rPr>
+        <w:rFonts w:ascii="Wingdings" w:hAnsi="Wingdings" w:hint="default"/>
+      </w:rPr>
+    </w:lvl>
+    <w:lvl w:ilvl="6" w:tplc="04100001" w:tentative="1">
+      <w:start w:val="1"/>
+      <w:numFmt w:val="bullet"/>
+      <w:lvlText w:val=""/>
+      <w:lvlJc w:val="left"/>
+      <w:pPr>
+        <w:ind w:left="5040" w:hanging="360"/>
+      </w:pPr>
+      <w:rPr>
+        <w:rFonts w:ascii="Symbol" w:hAnsi="Symbol" w:hint="default"/>
+      </w:rPr>
+    </w:lvl>
+    <w:lvl w:ilvl="7" w:tplc="04100003" w:tentative="1">
+      <w:start w:val="1"/>
+      <w:numFmt w:val="bullet"/>
+      <w:lvlText w:val="o"/>
+      <w:lvlJc w:val="left"/>
+      <w:pPr>
+        <w:ind w:left="5760" w:hanging="360"/>
+      </w:pPr>
+      <w:rPr>
+        <w:rFonts w:ascii="Courier New" w:hAnsi="Courier New" w:cs="Courier New" w:hint="default"/>
+      </w:rPr>
+    </w:lvl>
+    <w:lvl w:ilvl="8" w:tplc="04100005" w:tentative="1">
+      <w:start w:val="1"/>
+      <w:numFmt w:val="bullet"/>
+      <w:lvlText w:val=""/>
+      <w:lvlJc w:val="left"/>
+      <w:pPr>
+        <w:ind w:left="6480" w:hanging="360"/>
+      </w:pPr>
+      <w:rPr>
+        <w:rFonts w:ascii="Wingdings" w:hAnsi="Wingdings" w:hint="default"/>
+      </w:rPr>
+    </w:lvl>
+  </w:abstractNum>
+  <w:num w:numId="1" w16cid:durableId="1222793365">
+    <w:abstractNumId w:val="0"/>
+  </w:num>
+  <w:num w:numId="2" w16cid:durableId="1364210851">
+    <w:abstractNumId w:val="1"/>
+  </w:num>
+  <w:num w:numId="3" w16cid:durableId="1712877249">
+    <w:abstractNumId w:val="2"/>
+  </w:num>
+</w:numbering>
 </file>
 
 <file path=word/styles.xml><?xml version="1.0" encoding="utf-8"?>
@@ -3167,6 +3652,19 @@
       <w:u w:val="single"/>
     </w:rPr>
   </w:style>
+  <w:style w:type="paragraph" w:styleId="Sommario4">
+    <w:name w:val="toc 4"/>
+    <w:basedOn w:val="Normale"/>
+    <w:next w:val="Normale"/>
+    <w:autoRedefine/>
+    <w:uiPriority w:val="39"/>
+    <w:unhideWhenUsed/>
+    <w:rsid w:val="00A91DB5"/>
+    <w:pPr>
+      <w:spacing w:after="100"/>
+      <w:ind w:left="660"/>
+    </w:pPr>
+  </w:style>
 </w:styles>
 </file>
 

</xml_diff>

<commit_message>
implementazione salvataggio mani BE
</commit_message>
<xml_diff>
--- a/Ettore_Cirillo_Documentazione.docx
+++ b/Ettore_Cirillo_Documentazione.docx
@@ -442,7 +442,7 @@
           <w:r>
             <w:fldChar w:fldCharType="separate"/>
           </w:r>
-          <w:hyperlink w:anchor="_Toc167188901" w:history="1">
+          <w:hyperlink w:anchor="_Toc167206118" w:history="1">
             <w:r>
               <w:rPr>
                 <w:rStyle w:val="Collegamentoipertestuale"/>
@@ -471,7 +471,7 @@
                 <w:noProof/>
                 <w:webHidden/>
               </w:rPr>
-              <w:instrText xml:space="preserve"> PAGEREF _Toc167188901 \h </w:instrText>
+              <w:instrText xml:space="preserve"> PAGEREF _Toc167206118 \h </w:instrText>
             </w:r>
             <w:r>
               <w:rPr>
@@ -516,7 +516,7 @@
               <w:szCs w:val="24"/>
             </w:rPr>
           </w:pPr>
-          <w:hyperlink w:anchor="_Toc167188902" w:history="1">
+          <w:hyperlink w:anchor="_Toc167206119" w:history="1">
             <w:r>
               <w:rPr>
                 <w:rStyle w:val="Collegamentoipertestuale"/>
@@ -543,7 +543,7 @@
                 <w:noProof/>
                 <w:webHidden/>
               </w:rPr>
-              <w:instrText xml:space="preserve"> PAGEREF _Toc167188902 \h </w:instrText>
+              <w:instrText xml:space="preserve"> PAGEREF _Toc167206119 \h </w:instrText>
             </w:r>
             <w:r>
               <w:rPr>
@@ -588,7 +588,7 @@
               <w:szCs w:val="24"/>
             </w:rPr>
           </w:pPr>
-          <w:hyperlink w:anchor="_Toc167188903" w:history="1">
+          <w:hyperlink w:anchor="_Toc167206120" w:history="1">
             <w:r>
               <w:rPr>
                 <w:rStyle w:val="Collegamentoipertestuale"/>
@@ -615,7 +615,7 @@
                 <w:noProof/>
                 <w:webHidden/>
               </w:rPr>
-              <w:instrText xml:space="preserve"> PAGEREF _Toc167188903 \h </w:instrText>
+              <w:instrText xml:space="preserve"> PAGEREF _Toc167206120 \h </w:instrText>
             </w:r>
             <w:r>
               <w:rPr>
@@ -660,7 +660,7 @@
               <w:szCs w:val="24"/>
             </w:rPr>
           </w:pPr>
-          <w:hyperlink w:anchor="_Toc167188904" w:history="1">
+          <w:hyperlink w:anchor="_Toc167206121" w:history="1">
             <w:r>
               <w:rPr>
                 <w:rStyle w:val="Collegamentoipertestuale"/>
@@ -687,7 +687,7 @@
                 <w:noProof/>
                 <w:webHidden/>
               </w:rPr>
-              <w:instrText xml:space="preserve"> PAGEREF _Toc167188904 \h </w:instrText>
+              <w:instrText xml:space="preserve"> PAGEREF _Toc167206121 \h </w:instrText>
             </w:r>
             <w:r>
               <w:rPr>
@@ -732,7 +732,7 @@
               <w:szCs w:val="24"/>
             </w:rPr>
           </w:pPr>
-          <w:hyperlink w:anchor="_Toc167188905" w:history="1">
+          <w:hyperlink w:anchor="_Toc167206122" w:history="1">
             <w:r>
               <w:rPr>
                 <w:rStyle w:val="Collegamentoipertestuale"/>
@@ -759,7 +759,7 @@
                 <w:noProof/>
                 <w:webHidden/>
               </w:rPr>
-              <w:instrText xml:space="preserve"> PAGEREF _Toc167188905 \h </w:instrText>
+              <w:instrText xml:space="preserve"> PAGEREF _Toc167206122 \h </w:instrText>
             </w:r>
             <w:r>
               <w:rPr>
@@ -804,7 +804,7 @@
               <w:lang w:val="it-IT" w:eastAsia="it-IT"/>
             </w:rPr>
           </w:pPr>
-          <w:hyperlink w:anchor="_Toc167188906" w:history="1">
+          <w:hyperlink w:anchor="_Toc167206123" w:history="1">
             <w:r>
               <w:rPr>
                 <w:rStyle w:val="Collegamentoipertestuale"/>
@@ -832,7 +832,7 @@
                 <w:noProof/>
                 <w:webHidden/>
               </w:rPr>
-              <w:instrText xml:space="preserve"> PAGEREF _Toc167188906 \h </w:instrText>
+              <w:instrText xml:space="preserve"> PAGEREF _Toc167206123 \h </w:instrText>
             </w:r>
             <w:r>
               <w:rPr>
@@ -852,7 +852,7 @@
                 <w:noProof/>
                 <w:webHidden/>
               </w:rPr>
-              <w:t>3</w:t>
+              <w:t>4</w:t>
             </w:r>
             <w:r>
               <w:rPr>
@@ -877,7 +877,7 @@
               <w:szCs w:val="24"/>
             </w:rPr>
           </w:pPr>
-          <w:hyperlink w:anchor="_Toc167188907" w:history="1">
+          <w:hyperlink w:anchor="_Toc167206124" w:history="1">
             <w:r>
               <w:rPr>
                 <w:rStyle w:val="Collegamentoipertestuale"/>
@@ -904,7 +904,7 @@
                 <w:noProof/>
                 <w:webHidden/>
               </w:rPr>
-              <w:instrText xml:space="preserve"> PAGEREF _Toc167188907 \h </w:instrText>
+              <w:instrText xml:space="preserve"> PAGEREF _Toc167206124 \h </w:instrText>
             </w:r>
             <w:r>
               <w:rPr>
@@ -949,7 +949,7 @@
               <w:szCs w:val="24"/>
             </w:rPr>
           </w:pPr>
-          <w:hyperlink w:anchor="_Toc167188908" w:history="1">
+          <w:hyperlink w:anchor="_Toc167206125" w:history="1">
             <w:r>
               <w:rPr>
                 <w:rStyle w:val="Collegamentoipertestuale"/>
@@ -976,7 +976,7 @@
                 <w:noProof/>
                 <w:webHidden/>
               </w:rPr>
-              <w:instrText xml:space="preserve"> PAGEREF _Toc167188908 \h </w:instrText>
+              <w:instrText xml:space="preserve"> PAGEREF _Toc167206125 \h </w:instrText>
             </w:r>
             <w:r>
               <w:rPr>
@@ -1021,7 +1021,7 @@
               <w:szCs w:val="24"/>
             </w:rPr>
           </w:pPr>
-          <w:hyperlink w:anchor="_Toc167188909" w:history="1">
+          <w:hyperlink w:anchor="_Toc167206126" w:history="1">
             <w:r>
               <w:rPr>
                 <w:rStyle w:val="Collegamentoipertestuale"/>
@@ -1050,7 +1050,7 @@
                 <w:noProof/>
                 <w:webHidden/>
               </w:rPr>
-              <w:instrText xml:space="preserve"> PAGEREF _Toc167188909 \h </w:instrText>
+              <w:instrText xml:space="preserve"> PAGEREF _Toc167206126 \h </w:instrText>
             </w:r>
             <w:r>
               <w:rPr>
@@ -1095,7 +1095,7 @@
               <w:szCs w:val="24"/>
             </w:rPr>
           </w:pPr>
-          <w:hyperlink w:anchor="_Toc167188910" w:history="1">
+          <w:hyperlink w:anchor="_Toc167206127" w:history="1">
             <w:r>
               <w:rPr>
                 <w:rStyle w:val="Collegamentoipertestuale"/>
@@ -1122,7 +1122,7 @@
                 <w:noProof/>
                 <w:webHidden/>
               </w:rPr>
-              <w:instrText xml:space="preserve"> PAGEREF _Toc167188910 \h </w:instrText>
+              <w:instrText xml:space="preserve"> PAGEREF _Toc167206127 \h </w:instrText>
             </w:r>
             <w:r>
               <w:rPr>
@@ -1167,7 +1167,7 @@
               <w:szCs w:val="24"/>
             </w:rPr>
           </w:pPr>
-          <w:hyperlink w:anchor="_Toc167188911" w:history="1">
+          <w:hyperlink w:anchor="_Toc167206128" w:history="1">
             <w:r>
               <w:rPr>
                 <w:rStyle w:val="Collegamentoipertestuale"/>
@@ -1194,7 +1194,7 @@
                 <w:noProof/>
                 <w:webHidden/>
               </w:rPr>
-              <w:instrText xml:space="preserve"> PAGEREF _Toc167188911 \h </w:instrText>
+              <w:instrText xml:space="preserve"> PAGEREF _Toc167206128 \h </w:instrText>
             </w:r>
             <w:r>
               <w:rPr>
@@ -1239,7 +1239,7 @@
               <w:szCs w:val="24"/>
             </w:rPr>
           </w:pPr>
-          <w:hyperlink w:anchor="_Toc167188912" w:history="1">
+          <w:hyperlink w:anchor="_Toc167206129" w:history="1">
             <w:r>
               <w:rPr>
                 <w:rStyle w:val="Collegamentoipertestuale"/>
@@ -1268,7 +1268,7 @@
                 <w:noProof/>
                 <w:webHidden/>
               </w:rPr>
-              <w:instrText xml:space="preserve"> PAGEREF _Toc167188912 \h </w:instrText>
+              <w:instrText xml:space="preserve"> PAGEREF _Toc167206129 \h </w:instrText>
             </w:r>
             <w:r>
               <w:rPr>
@@ -1313,7 +1313,7 @@
               <w:szCs w:val="24"/>
             </w:rPr>
           </w:pPr>
-          <w:hyperlink w:anchor="_Toc167188913" w:history="1">
+          <w:hyperlink w:anchor="_Toc167206130" w:history="1">
             <w:r>
               <w:rPr>
                 <w:rStyle w:val="Collegamentoipertestuale"/>
@@ -1340,7 +1340,7 @@
                 <w:noProof/>
                 <w:webHidden/>
               </w:rPr>
-              <w:instrText xml:space="preserve"> PAGEREF _Toc167188913 \h </w:instrText>
+              <w:instrText xml:space="preserve"> PAGEREF _Toc167206130 \h </w:instrText>
             </w:r>
             <w:r>
               <w:rPr>
@@ -1385,7 +1385,7 @@
               <w:szCs w:val="24"/>
             </w:rPr>
           </w:pPr>
-          <w:hyperlink w:anchor="_Toc167188914" w:history="1">
+          <w:hyperlink w:anchor="_Toc167206131" w:history="1">
             <w:r>
               <w:rPr>
                 <w:rStyle w:val="Collegamentoipertestuale"/>
@@ -1412,7 +1412,7 @@
                 <w:noProof/>
                 <w:webHidden/>
               </w:rPr>
-              <w:instrText xml:space="preserve"> PAGEREF _Toc167188914 \h </w:instrText>
+              <w:instrText xml:space="preserve"> PAGEREF _Toc167206131 \h </w:instrText>
             </w:r>
             <w:r>
               <w:rPr>
@@ -1457,7 +1457,7 @@
               <w:szCs w:val="24"/>
             </w:rPr>
           </w:pPr>
-          <w:hyperlink w:anchor="_Toc167188915" w:history="1">
+          <w:hyperlink w:anchor="_Toc167206132" w:history="1">
             <w:r>
               <w:rPr>
                 <w:rStyle w:val="Collegamentoipertestuale"/>
@@ -1486,7 +1486,7 @@
                 <w:noProof/>
                 <w:webHidden/>
               </w:rPr>
-              <w:instrText xml:space="preserve"> PAGEREF _Toc167188915 \h </w:instrText>
+              <w:instrText xml:space="preserve"> PAGEREF _Toc167206132 \h </w:instrText>
             </w:r>
             <w:r>
               <w:rPr>
@@ -1506,7 +1506,7 @@
                 <w:noProof/>
                 <w:webHidden/>
               </w:rPr>
-              <w:t>6</w:t>
+              <w:t>5</w:t>
             </w:r>
             <w:r>
               <w:rPr>
@@ -1531,7 +1531,7 @@
               <w:szCs w:val="24"/>
             </w:rPr>
           </w:pPr>
-          <w:hyperlink w:anchor="_Toc167188916" w:history="1">
+          <w:hyperlink w:anchor="_Toc167206133" w:history="1">
             <w:r>
               <w:rPr>
                 <w:rStyle w:val="Collegamentoipertestuale"/>
@@ -1558,7 +1558,7 @@
                 <w:noProof/>
                 <w:webHidden/>
               </w:rPr>
-              <w:instrText xml:space="preserve"> PAGEREF _Toc167188916 \h </w:instrText>
+              <w:instrText xml:space="preserve"> PAGEREF _Toc167206133 \h </w:instrText>
             </w:r>
             <w:r>
               <w:rPr>
@@ -1578,7 +1578,7 @@
                 <w:noProof/>
                 <w:webHidden/>
               </w:rPr>
-              <w:t>6</w:t>
+              <w:t>5</w:t>
             </w:r>
             <w:r>
               <w:rPr>
@@ -1603,7 +1603,7 @@
               <w:szCs w:val="24"/>
             </w:rPr>
           </w:pPr>
-          <w:hyperlink w:anchor="_Toc167188917" w:history="1">
+          <w:hyperlink w:anchor="_Toc167206134" w:history="1">
             <w:r>
               <w:rPr>
                 <w:rStyle w:val="Collegamentoipertestuale"/>
@@ -1630,7 +1630,7 @@
                 <w:noProof/>
                 <w:webHidden/>
               </w:rPr>
-              <w:instrText xml:space="preserve"> PAGEREF _Toc167188917 \h </w:instrText>
+              <w:instrText xml:space="preserve"> PAGEREF _Toc167206134 \h </w:instrText>
             </w:r>
             <w:r>
               <w:rPr>
@@ -1650,7 +1650,7 @@
                 <w:noProof/>
                 <w:webHidden/>
               </w:rPr>
-              <w:t>6</w:t>
+              <w:t>5</w:t>
             </w:r>
             <w:r>
               <w:rPr>
@@ -1675,7 +1675,7 @@
               <w:lang w:val="it-IT" w:eastAsia="it-IT"/>
             </w:rPr>
           </w:pPr>
-          <w:hyperlink w:anchor="_Toc167188918" w:history="1">
+          <w:hyperlink w:anchor="_Toc167206135" w:history="1">
             <w:r>
               <w:rPr>
                 <w:rStyle w:val="Collegamentoipertestuale"/>
@@ -1703,7 +1703,7 @@
                 <w:noProof/>
                 <w:webHidden/>
               </w:rPr>
-              <w:instrText xml:space="preserve"> PAGEREF _Toc167188918 \h </w:instrText>
+              <w:instrText xml:space="preserve"> PAGEREF _Toc167206135 \h </w:instrText>
             </w:r>
             <w:r>
               <w:rPr>
@@ -1748,7 +1748,7 @@
               <w:lang w:val="it-IT" w:eastAsia="it-IT"/>
             </w:rPr>
           </w:pPr>
-          <w:hyperlink w:anchor="_Toc167188919" w:history="1">
+          <w:hyperlink w:anchor="_Toc167206136" w:history="1">
             <w:r>
               <w:rPr>
                 <w:rStyle w:val="Collegamentoipertestuale"/>
@@ -1776,7 +1776,7 @@
                 <w:noProof/>
                 <w:webHidden/>
               </w:rPr>
-              <w:instrText xml:space="preserve"> PAGEREF _Toc167188919 \h </w:instrText>
+              <w:instrText xml:space="preserve"> PAGEREF _Toc167206136 \h </w:instrText>
             </w:r>
             <w:r>
               <w:rPr>
@@ -1796,7 +1796,7 @@
                 <w:noProof/>
                 <w:webHidden/>
               </w:rPr>
-              <w:t>7</w:t>
+              <w:t>6</w:t>
             </w:r>
             <w:r>
               <w:rPr>
@@ -1821,7 +1821,7 @@
               <w:lang w:val="it-IT" w:eastAsia="it-IT"/>
             </w:rPr>
           </w:pPr>
-          <w:hyperlink w:anchor="_Toc167188920" w:history="1">
+          <w:hyperlink w:anchor="_Toc167206137" w:history="1">
             <w:r>
               <w:rPr>
                 <w:rStyle w:val="Collegamentoipertestuale"/>
@@ -1849,7 +1849,7 @@
                 <w:noProof/>
                 <w:webHidden/>
               </w:rPr>
-              <w:instrText xml:space="preserve"> PAGEREF _Toc167188920 \h </w:instrText>
+              <w:instrText xml:space="preserve"> PAGEREF _Toc167206137 \h </w:instrText>
             </w:r>
             <w:r>
               <w:rPr>
@@ -1869,7 +1869,298 @@
                 <w:noProof/>
                 <w:webHidden/>
               </w:rPr>
+              <w:t>6</w:t>
+            </w:r>
+            <w:r>
+              <w:rPr>
+                <w:noProof/>
+                <w:webHidden/>
+              </w:rPr>
+              <w:fldChar w:fldCharType="end"/>
+            </w:r>
+          </w:hyperlink>
+        </w:p>
+        <w:p>
+          <w:pPr>
+            <w:pStyle w:val="Sommario4"/>
+            <w:tabs>
+              <w:tab w:val="right" w:leader="dot" w:pos="9628"/>
+            </w:tabs>
+            <w:rPr>
+              <w:rFonts w:eastAsiaTheme="minorEastAsia"/>
+              <w:noProof/>
+              <w:sz w:val="24"/>
+              <w:szCs w:val="24"/>
+              <w:lang w:val="it-IT" w:eastAsia="it-IT"/>
+            </w:rPr>
+          </w:pPr>
+          <w:hyperlink w:anchor="_Toc167206138" w:history="1">
+            <w:r>
+              <w:rPr>
+                <w:rStyle w:val="Collegamentoipertestuale"/>
+                <w:i/>
+                <w:iCs/>
+                <w:noProof/>
+                <w:w w:val="115"/>
+              </w:rPr>
+              <w:t>4.1.1.4 Guards</w:t>
+            </w:r>
+            <w:r>
+              <w:rPr>
+                <w:noProof/>
+                <w:webHidden/>
+              </w:rPr>
+              <w:tab/>
+            </w:r>
+            <w:r>
+              <w:rPr>
+                <w:noProof/>
+                <w:webHidden/>
+              </w:rPr>
+              <w:fldChar w:fldCharType="begin"/>
+            </w:r>
+            <w:r>
+              <w:rPr>
+                <w:noProof/>
+                <w:webHidden/>
+              </w:rPr>
+              <w:instrText xml:space="preserve"> PAGEREF _Toc167206138 \h </w:instrText>
+            </w:r>
+            <w:r>
+              <w:rPr>
+                <w:noProof/>
+                <w:webHidden/>
+              </w:rPr>
+            </w:r>
+            <w:r>
+              <w:rPr>
+                <w:noProof/>
+                <w:webHidden/>
+              </w:rPr>
+              <w:fldChar w:fldCharType="separate"/>
+            </w:r>
+            <w:r>
+              <w:rPr>
+                <w:noProof/>
+                <w:webHidden/>
+              </w:rPr>
+              <w:t>6</w:t>
+            </w:r>
+            <w:r>
+              <w:rPr>
+                <w:noProof/>
+                <w:webHidden/>
+              </w:rPr>
+              <w:fldChar w:fldCharType="end"/>
+            </w:r>
+          </w:hyperlink>
+        </w:p>
+        <w:p>
+          <w:pPr>
+            <w:pStyle w:val="Sommario3"/>
+            <w:tabs>
+              <w:tab w:val="right" w:leader="dot" w:pos="9628"/>
+            </w:tabs>
+            <w:rPr>
+              <w:rFonts w:cstheme="minorBidi"/>
+              <w:noProof/>
+              <w:kern w:val="2"/>
+              <w:sz w:val="24"/>
+              <w:szCs w:val="24"/>
+            </w:rPr>
+          </w:pPr>
+          <w:hyperlink w:anchor="_Toc167206139" w:history="1">
+            <w:r>
+              <w:rPr>
+                <w:rStyle w:val="Collegamentoipertestuale"/>
+                <w:noProof/>
+              </w:rPr>
+              <w:t>4.1.2 – TailwindCss</w:t>
+            </w:r>
+            <w:r>
+              <w:rPr>
+                <w:noProof/>
+                <w:webHidden/>
+              </w:rPr>
+              <w:tab/>
+            </w:r>
+            <w:r>
+              <w:rPr>
+                <w:noProof/>
+                <w:webHidden/>
+              </w:rPr>
+              <w:fldChar w:fldCharType="begin"/>
+            </w:r>
+            <w:r>
+              <w:rPr>
+                <w:noProof/>
+                <w:webHidden/>
+              </w:rPr>
+              <w:instrText xml:space="preserve"> PAGEREF _Toc167206139 \h </w:instrText>
+            </w:r>
+            <w:r>
+              <w:rPr>
+                <w:noProof/>
+                <w:webHidden/>
+              </w:rPr>
+            </w:r>
+            <w:r>
+              <w:rPr>
+                <w:noProof/>
+                <w:webHidden/>
+              </w:rPr>
+              <w:fldChar w:fldCharType="separate"/>
+            </w:r>
+            <w:r>
+              <w:rPr>
+                <w:noProof/>
+                <w:webHidden/>
+              </w:rPr>
               <w:t>7</w:t>
+            </w:r>
+            <w:r>
+              <w:rPr>
+                <w:noProof/>
+                <w:webHidden/>
+              </w:rPr>
+              <w:fldChar w:fldCharType="end"/>
+            </w:r>
+          </w:hyperlink>
+        </w:p>
+        <w:p>
+          <w:pPr>
+            <w:pStyle w:val="Sommario3"/>
+            <w:tabs>
+              <w:tab w:val="right" w:leader="dot" w:pos="9628"/>
+            </w:tabs>
+            <w:rPr>
+              <w:rFonts w:cstheme="minorBidi"/>
+              <w:noProof/>
+              <w:kern w:val="2"/>
+              <w:sz w:val="24"/>
+              <w:szCs w:val="24"/>
+            </w:rPr>
+          </w:pPr>
+          <w:hyperlink w:anchor="_Toc167206140" w:history="1">
+            <w:r>
+              <w:rPr>
+                <w:rStyle w:val="Collegamentoipertestuale"/>
+                <w:noProof/>
+              </w:rPr>
+              <w:t>4.1.3 - Leaflet</w:t>
+            </w:r>
+            <w:r>
+              <w:rPr>
+                <w:noProof/>
+                <w:webHidden/>
+              </w:rPr>
+              <w:tab/>
+            </w:r>
+            <w:r>
+              <w:rPr>
+                <w:noProof/>
+                <w:webHidden/>
+              </w:rPr>
+              <w:fldChar w:fldCharType="begin"/>
+            </w:r>
+            <w:r>
+              <w:rPr>
+                <w:noProof/>
+                <w:webHidden/>
+              </w:rPr>
+              <w:instrText xml:space="preserve"> PAGEREF _Toc167206140 \h </w:instrText>
+            </w:r>
+            <w:r>
+              <w:rPr>
+                <w:noProof/>
+                <w:webHidden/>
+              </w:rPr>
+            </w:r>
+            <w:r>
+              <w:rPr>
+                <w:noProof/>
+                <w:webHidden/>
+              </w:rPr>
+              <w:fldChar w:fldCharType="separate"/>
+            </w:r>
+            <w:r>
+              <w:rPr>
+                <w:noProof/>
+                <w:webHidden/>
+              </w:rPr>
+              <w:t>7</w:t>
+            </w:r>
+            <w:r>
+              <w:rPr>
+                <w:noProof/>
+                <w:webHidden/>
+              </w:rPr>
+              <w:fldChar w:fldCharType="end"/>
+            </w:r>
+          </w:hyperlink>
+        </w:p>
+        <w:p>
+          <w:pPr>
+            <w:pStyle w:val="Sommario3"/>
+            <w:tabs>
+              <w:tab w:val="right" w:leader="dot" w:pos="9628"/>
+            </w:tabs>
+            <w:rPr>
+              <w:rFonts w:cstheme="minorBidi"/>
+              <w:noProof/>
+              <w:kern w:val="2"/>
+              <w:sz w:val="24"/>
+              <w:szCs w:val="24"/>
+            </w:rPr>
+          </w:pPr>
+          <w:hyperlink w:anchor="_Toc167206141" w:history="1">
+            <w:r>
+              <w:rPr>
+                <w:rStyle w:val="Collegamentoipertestuale"/>
+                <w:noProof/>
+              </w:rPr>
+              <w:t>4.1.4 Toastr</w:t>
+            </w:r>
+            <w:r>
+              <w:rPr>
+                <w:noProof/>
+                <w:webHidden/>
+              </w:rPr>
+              <w:tab/>
+            </w:r>
+            <w:r>
+              <w:rPr>
+                <w:noProof/>
+                <w:webHidden/>
+              </w:rPr>
+              <w:fldChar w:fldCharType="begin"/>
+            </w:r>
+            <w:r>
+              <w:rPr>
+                <w:noProof/>
+                <w:webHidden/>
+              </w:rPr>
+              <w:instrText xml:space="preserve"> PAGEREF _Toc167206141 \h </w:instrText>
+            </w:r>
+            <w:r>
+              <w:rPr>
+                <w:noProof/>
+                <w:webHidden/>
+              </w:rPr>
+            </w:r>
+            <w:r>
+              <w:rPr>
+                <w:noProof/>
+                <w:webHidden/>
+              </w:rPr>
+              <w:fldChar w:fldCharType="separate"/>
+            </w:r>
+            <w:r>
+              <w:rPr>
+                <w:noProof/>
+                <w:webHidden/>
+              </w:rPr>
+              <w:t>8</w:t>
             </w:r>
             <w:r>
               <w:rPr>
@@ -1932,6 +2223,7 @@
     </w:p>
     <w:p>
       <w:pPr>
+        <w:spacing w:after="0"/>
         <w:rPr>
           <w:b/>
           <w:bCs/>
@@ -1940,23 +2232,8 @@
     </w:p>
     <w:p>
       <w:pPr>
-        <w:rPr>
-          <w:b/>
-          <w:bCs/>
-        </w:rPr>
-      </w:pPr>
-    </w:p>
-    <w:p>
-      <w:pPr>
-        <w:rPr>
-          <w:b/>
-          <w:bCs/>
-        </w:rPr>
-      </w:pPr>
-    </w:p>
-    <w:p>
-      <w:pPr>
         <w:pStyle w:val="Titolo1"/>
+        <w:spacing w:before="0" w:after="0"/>
         <w:rPr>
           <w:b/>
           <w:bCs/>
@@ -1966,10 +2243,10 @@
           <w:lang w:val="it-IT"/>
         </w:rPr>
       </w:pPr>
-    </w:p>
-    <w:p>
-      <w:pPr>
-        <w:spacing w:after="0"/>
+      <w:bookmarkStart w:id="0" w:name="_Toc167206118"/>
+    </w:p>
+    <w:p>
+      <w:pPr>
         <w:rPr>
           <w:lang w:val="it-IT"/>
         </w:rPr>
@@ -1978,6 +2255,7 @@
     <w:p>
       <w:pPr>
         <w:pStyle w:val="Titolo1"/>
+        <w:spacing w:before="0" w:after="0"/>
         <w:rPr>
           <w:b/>
           <w:bCs/>
@@ -1987,7 +2265,6 @@
           <w:lang w:val="it-IT"/>
         </w:rPr>
       </w:pPr>
-      <w:bookmarkStart w:id="0" w:name="_Toc167188901"/>
       <w:r>
         <w:rPr>
           <w:b/>
@@ -2024,7 +2301,7 @@
           <w:lang w:val="it-IT"/>
         </w:rPr>
       </w:pPr>
-      <w:bookmarkStart w:id="1" w:name="_Toc167188902"/>
+      <w:bookmarkStart w:id="1" w:name="_Toc167206119"/>
       <w:r>
         <w:rPr>
           <w:color w:val="000000" w:themeColor="text1"/>
@@ -2134,7 +2411,7 @@
           <w:lang w:val="it-IT"/>
         </w:rPr>
       </w:pPr>
-      <w:bookmarkStart w:id="2" w:name="_Toc167188903"/>
+      <w:bookmarkStart w:id="2" w:name="_Toc167206120"/>
       <w:r>
         <w:rPr>
           <w:color w:val="000000" w:themeColor="text1"/>
@@ -2241,7 +2518,7 @@
           <w:lang w:val="it-IT"/>
         </w:rPr>
       </w:pPr>
-      <w:bookmarkStart w:id="3" w:name="_Toc167188904"/>
+      <w:bookmarkStart w:id="3" w:name="_Toc167206121"/>
       <w:r>
         <w:rPr>
           <w:color w:val="000000" w:themeColor="text1"/>
@@ -2272,7 +2549,7 @@
           <w:lang w:val="it-IT"/>
         </w:rPr>
       </w:pPr>
-      <w:bookmarkStart w:id="4" w:name="_Toc167188905"/>
+      <w:bookmarkStart w:id="4" w:name="_Toc167206122"/>
       <w:r>
         <w:rPr>
           <w:color w:val="000000" w:themeColor="text1"/>
@@ -2479,7 +2756,7 @@
           <w:lang w:val="it-IT"/>
         </w:rPr>
       </w:pPr>
-      <w:bookmarkStart w:id="5" w:name="_Toc167188906"/>
+      <w:bookmarkStart w:id="5" w:name="_Toc167206123"/>
       <w:r>
         <w:rPr>
           <w:color w:val="000000" w:themeColor="text1"/>
@@ -2529,7 +2806,7 @@
           <w:lang w:val="it-IT"/>
         </w:rPr>
       </w:pPr>
-      <w:bookmarkStart w:id="6" w:name="_Toc167188907"/>
+      <w:bookmarkStart w:id="6" w:name="_Toc167206124"/>
       <w:r>
         <w:rPr>
           <w:color w:val="000000" w:themeColor="text1"/>
@@ -2967,7 +3244,7 @@
           <w:lang w:val="it-IT"/>
         </w:rPr>
       </w:pPr>
-      <w:bookmarkStart w:id="7" w:name="_Toc167188908"/>
+      <w:bookmarkStart w:id="7" w:name="_Toc167206125"/>
       <w:r>
         <w:rPr>
           <w:color w:val="auto"/>
@@ -3076,7 +3353,7 @@
           <w:lang w:val="it-IT"/>
         </w:rPr>
         <w:drawing>
-          <wp:anchor distT="0" distB="0" distL="114300" distR="114300" simplePos="0" relativeHeight="251669504" behindDoc="1" locked="0" layoutInCell="1" allowOverlap="1" wp14:anchorId="22CF4683" wp14:editId="2B7F97F2">
+          <wp:anchor distT="0" distB="0" distL="114300" distR="114300" simplePos="0" relativeHeight="251669504" behindDoc="1" locked="0" layoutInCell="1" allowOverlap="1" wp14:anchorId="22CF4683" wp14:editId="71C3877C">
             <wp:simplePos x="0" y="0"/>
             <wp:positionH relativeFrom="column">
               <wp:posOffset>5221097</wp:posOffset>
@@ -4151,7 +4428,7 @@
           <w:lang w:val="it-IT"/>
         </w:rPr>
       </w:pPr>
-      <w:bookmarkStart w:id="8" w:name="_Toc167188909"/>
+      <w:bookmarkStart w:id="8" w:name="_Toc167206126"/>
       <w:r>
         <w:rPr>
           <w:b/>
@@ -4193,7 +4470,7 @@
           <w:lang w:val="it-IT"/>
         </w:rPr>
       </w:pPr>
-      <w:bookmarkStart w:id="9" w:name="_Toc167188910"/>
+      <w:bookmarkStart w:id="9" w:name="_Toc167206127"/>
       <w:r>
         <w:rPr>
           <w:color w:val="000000" w:themeColor="text1"/>
@@ -4251,7 +4528,7 @@
           <w:lang w:val="it-IT"/>
         </w:rPr>
       </w:pPr>
-      <w:bookmarkStart w:id="10" w:name="_Toc167188911"/>
+      <w:bookmarkStart w:id="10" w:name="_Toc167206128"/>
       <w:r>
         <w:rPr>
           <w:color w:val="000000" w:themeColor="text1"/>
@@ -4640,7 +4917,7 @@
           <w:lang w:val="it-IT"/>
         </w:rPr>
       </w:pPr>
-      <w:bookmarkStart w:id="11" w:name="_Toc167188912"/>
+      <w:bookmarkStart w:id="11" w:name="_Toc167206129"/>
       <w:r>
         <w:rPr>
           <w:b/>
@@ -4675,7 +4952,7 @@
           <w:lang w:val="it-IT"/>
         </w:rPr>
       </w:pPr>
-      <w:bookmarkStart w:id="12" w:name="_Toc167188913"/>
+      <w:bookmarkStart w:id="12" w:name="_Toc167206130"/>
       <w:r>
         <w:rPr>
           <w:color w:val="000000" w:themeColor="text1"/>
@@ -4706,7 +4983,7 @@
           <w:lang w:val="it-IT"/>
         </w:rPr>
       </w:pPr>
-      <w:bookmarkStart w:id="13" w:name="_Toc167188914"/>
+      <w:bookmarkStart w:id="13" w:name="_Toc167206131"/>
       <w:r>
         <w:rPr>
           <w:color w:val="000000" w:themeColor="text1"/>
@@ -4739,7 +5016,7 @@
           <w:lang w:val="it-IT"/>
         </w:rPr>
       </w:pPr>
-      <w:bookmarkStart w:id="14" w:name="_Toc167188915"/>
+      <w:bookmarkStart w:id="14" w:name="_Toc167206132"/>
       <w:r>
         <w:rPr>
           <w:b/>
@@ -4774,7 +5051,7 @@
           <w:lang w:val="it-IT"/>
         </w:rPr>
       </w:pPr>
-      <w:bookmarkStart w:id="15" w:name="_Toc167188916"/>
+      <w:bookmarkStart w:id="15" w:name="_Toc167206133"/>
       <w:r>
         <w:rPr>
           <w:color w:val="000000" w:themeColor="text1"/>
@@ -4805,7 +5082,7 @@
           <w:lang w:val="it-IT"/>
         </w:rPr>
       </w:pPr>
-      <w:bookmarkStart w:id="16" w:name="_Toc167188917"/>
+      <w:bookmarkStart w:id="16" w:name="_Toc167206134"/>
       <w:r>
         <w:rPr>
           <w:color w:val="000000" w:themeColor="text1"/>
@@ -5046,7 +5323,7 @@
           <w:lang w:val="it-IT"/>
         </w:rPr>
       </w:pPr>
-      <w:bookmarkStart w:id="17" w:name="_Toc167188918"/>
+      <w:bookmarkStart w:id="17" w:name="_Toc167206135"/>
       <w:r>
         <w:rPr>
           <w:color w:val="000000" w:themeColor="text1"/>
@@ -5143,12 +5420,13 @@
           <w:rFonts w:eastAsiaTheme="minorEastAsia"/>
           <w:i/>
           <w:iCs/>
+          <w:noProof/>
           <w:color w:val="A5C9EB" w:themeColor="text2" w:themeTint="40"/>
           <w:lang w:val="it-IT"/>
         </w:rPr>
         <w:lastRenderedPageBreak/>
         <w:drawing>
-          <wp:anchor distT="0" distB="0" distL="114300" distR="114300" simplePos="0" relativeHeight="251670528" behindDoc="0" locked="0" layoutInCell="1" allowOverlap="1" wp14:anchorId="03A4C45F" wp14:editId="090C1EED">
+          <wp:anchor distT="0" distB="0" distL="114300" distR="114300" simplePos="0" relativeHeight="251670528" behindDoc="0" locked="0" layoutInCell="1" allowOverlap="1" wp14:anchorId="03A4C45F" wp14:editId="1655B9BF">
             <wp:simplePos x="0" y="0"/>
             <wp:positionH relativeFrom="column">
               <wp:posOffset>-762</wp:posOffset>
@@ -5272,7 +5550,7 @@
           <w:lang w:val="it-IT"/>
         </w:rPr>
       </w:pPr>
-      <w:bookmarkStart w:id="18" w:name="_Toc167188919"/>
+      <w:bookmarkStart w:id="18" w:name="_Toc167206136"/>
       <w:r>
         <w:rPr>
           <w:rFonts w:eastAsiaTheme="minorEastAsia"/>
@@ -5469,12 +5747,13 @@
       </w:r>
       <w:r>
         <w:rPr>
+          <w:noProof/>
           <w:sz w:val="20"/>
           <w:szCs w:val="20"/>
           <w:lang w:val="it-IT"/>
         </w:rPr>
         <w:drawing>
-          <wp:anchor distT="0" distB="0" distL="114300" distR="114300" simplePos="0" relativeHeight="251671552" behindDoc="0" locked="0" layoutInCell="1" allowOverlap="1" wp14:anchorId="6EB97577" wp14:editId="359AA72C">
+          <wp:anchor distT="0" distB="0" distL="114300" distR="114300" simplePos="0" relativeHeight="251671552" behindDoc="0" locked="0" layoutInCell="1" allowOverlap="1" wp14:anchorId="6EB97577" wp14:editId="5E199428">
             <wp:simplePos x="0" y="0"/>
             <wp:positionH relativeFrom="column">
               <wp:posOffset>-762</wp:posOffset>
@@ -5545,7 +5824,7 @@
           <w:lang w:val="it-IT"/>
         </w:rPr>
       </w:pPr>
-      <w:bookmarkStart w:id="19" w:name="_Toc167188920"/>
+      <w:bookmarkStart w:id="19" w:name="_Toc167206137"/>
       <w:r>
         <w:rPr>
           <w:rFonts w:eastAsiaTheme="minorEastAsia"/>
@@ -5617,14 +5896,7 @@
           <w:w w:val="115"/>
           <w:lang w:val="it-IT"/>
         </w:rPr>
-        <w:t xml:space="preserve">è quella di </w:t>
-      </w:r>
-      <w:r>
-        <w:rPr>
-          <w:w w:val="115"/>
-          <w:lang w:val="it-IT"/>
-        </w:rPr>
-        <w:t>definire</w:t>
+        <w:t>è quella di definire</w:t>
       </w:r>
       <w:r>
         <w:rPr>
@@ -5857,6 +6129,7 @@
       <w:r>
         <w:rPr>
           <w:rFonts w:asciiTheme="minorHAnsi" w:hAnsiTheme="minorHAnsi"/>
+          <w:noProof/>
           <w:color w:val="A5C9EB" w:themeColor="text2" w:themeTint="40"/>
           <w:w w:val="115"/>
           <w:sz w:val="16"/>
@@ -5969,6 +6242,7 @@
           <w:w w:val="115"/>
         </w:rPr>
       </w:pPr>
+      <w:bookmarkStart w:id="20" w:name="_Toc167206138"/>
       <w:r>
         <w:rPr>
           <w:rFonts w:asciiTheme="minorHAnsi" w:hAnsiTheme="minorHAnsi"/>
@@ -5997,6 +6271,7 @@
         </w:rPr>
         <w:t>s</w:t>
       </w:r>
+      <w:bookmarkEnd w:id="20"/>
       <w:proofErr w:type="spellEnd"/>
     </w:p>
     <w:p>
@@ -6099,6 +6374,7 @@
       <w:r>
         <w:rPr>
           <w:rFonts w:asciiTheme="minorHAnsi" w:hAnsiTheme="minorHAnsi"/>
+          <w:noProof/>
         </w:rPr>
         <w:lastRenderedPageBreak/>
         <w:drawing>
@@ -6228,6 +6504,7 @@
       </w:pPr>
       <w:r>
         <w:rPr>
+          <w:noProof/>
           <w:color w:val="A5C9EB" w:themeColor="text2" w:themeTint="40"/>
           <w:sz w:val="16"/>
           <w:szCs w:val="16"/>
@@ -6363,6 +6640,7 @@
           <w:lang w:val="it-IT"/>
         </w:rPr>
       </w:pPr>
+      <w:bookmarkStart w:id="21" w:name="_Toc167206139"/>
       <w:r>
         <w:rPr>
           <w:color w:val="auto"/>
@@ -6382,6 +6660,7 @@
         </w:rPr>
         <w:t>TailwindCss</w:t>
       </w:r>
+      <w:bookmarkEnd w:id="21"/>
       <w:proofErr w:type="spellEnd"/>
     </w:p>
     <w:p>
@@ -6481,6 +6760,7 @@
       </w:pPr>
       <w:r>
         <w:rPr>
+          <w:noProof/>
           <w:color w:val="A5C9EB" w:themeColor="text2" w:themeTint="40"/>
           <w:sz w:val="16"/>
           <w:szCs w:val="16"/>
@@ -6643,6 +6923,7 @@
       </w:pPr>
       <w:r>
         <w:rPr>
+          <w:noProof/>
           <w:lang w:val="it-IT"/>
         </w:rPr>
         <w:drawing>
@@ -6768,45 +7049,129 @@
           <w:color w:val="auto"/>
           <w:sz w:val="24"/>
           <w:szCs w:val="24"/>
-          <w:lang w:val="it-IT"/>
-        </w:rPr>
-      </w:pPr>
+        </w:rPr>
+      </w:pPr>
+      <w:bookmarkStart w:id="22" w:name="_Toc167206140"/>
       <w:r>
         <w:rPr>
           <w:color w:val="auto"/>
           <w:sz w:val="24"/>
           <w:szCs w:val="24"/>
-          <w:lang w:val="it-IT"/>
         </w:rPr>
         <w:t xml:space="preserve">4.1.3 </w:t>
       </w:r>
-      <w:proofErr w:type="spellStart"/>
       <w:r>
         <w:rPr>
           <w:color w:val="auto"/>
           <w:sz w:val="24"/>
           <w:szCs w:val="24"/>
-          <w:lang w:val="it-IT"/>
+        </w:rPr>
+        <w:t xml:space="preserve">- </w:t>
+      </w:r>
+      <w:r>
+        <w:rPr>
+          <w:color w:val="auto"/>
+          <w:sz w:val="24"/>
+          <w:szCs w:val="24"/>
         </w:rPr>
         <w:t>Leaflet</w:t>
       </w:r>
+      <w:bookmarkEnd w:id="22"/>
+    </w:p>
+    <w:p>
+      <w:pPr>
+        <w:rPr>
+          <w:lang w:val="it-IT"/>
+        </w:rPr>
+      </w:pPr>
+      <w:r>
+        <w:rPr>
+          <w:lang w:val="it-IT"/>
+        </w:rPr>
+        <w:t xml:space="preserve">Libreria </w:t>
+      </w:r>
+      <w:proofErr w:type="spellStart"/>
+      <w:r>
+        <w:rPr>
+          <w:lang w:val="it-IT"/>
+        </w:rPr>
+        <w:t>TypeScript</w:t>
+      </w:r>
       <w:proofErr w:type="spellEnd"/>
-    </w:p>
-    <w:p>
-      <w:pPr>
-        <w:rPr>
-          <w:lang w:val="it-IT"/>
-        </w:rPr>
-      </w:pPr>
-      <w:r>
-        <w:rPr>
-          <w:lang w:val="it-IT"/>
-        </w:rPr>
-        <w:t xml:space="preserve">Libreria </w:t>
-      </w:r>
+      <w:r>
+        <w:rPr>
+          <w:lang w:val="it-IT"/>
+        </w:rPr>
+        <w:t xml:space="preserve"> </w:t>
+      </w:r>
+      <w:r>
+        <w:rPr>
+          <w:i/>
+          <w:iCs/>
+          <w:lang w:val="it-IT"/>
+        </w:rPr>
+        <w:t>open-source</w:t>
+      </w:r>
+      <w:r>
+        <w:rPr>
+          <w:lang w:val="it-IT"/>
+        </w:rPr>
+        <w:t>, essa fornisce un insi</w:t>
+      </w:r>
+      <w:r>
+        <w:rPr>
+          <w:lang w:val="it-IT"/>
+        </w:rPr>
+        <w:t>eme di strumenti per la creazione di mappe interattive all’interno di Web Applications. Tra le sue peculiarità troviamo:</w:t>
+      </w:r>
+    </w:p>
+    <w:p>
+      <w:pPr>
+        <w:rPr>
+          <w:lang w:val="it-IT"/>
+        </w:rPr>
+      </w:pPr>
       <w:proofErr w:type="spellStart"/>
       <w:r>
         <w:rPr>
+          <w:b/>
+          <w:bCs/>
+          <w:lang w:val="it-IT"/>
+        </w:rPr>
+        <w:t>Legerezza</w:t>
+      </w:r>
+      <w:proofErr w:type="spellEnd"/>
+      <w:r>
+        <w:rPr>
+          <w:lang w:val="it-IT"/>
+        </w:rPr>
+        <w:t xml:space="preserve"> – </w:t>
+      </w:r>
+      <w:proofErr w:type="spellStart"/>
+      <w:r>
+        <w:rPr>
+          <w:lang w:val="it-IT"/>
+        </w:rPr>
+        <w:t>Leaflet</w:t>
+      </w:r>
+      <w:proofErr w:type="spellEnd"/>
+      <w:r>
+        <w:rPr>
+          <w:lang w:val="it-IT"/>
+        </w:rPr>
+        <w:t xml:space="preserve"> è notoriamente leggero, </w:t>
+      </w:r>
+      <w:r>
+        <w:rPr>
+          <w:lang w:val="it-IT"/>
+        </w:rPr>
+        <w:t xml:space="preserve">associato ad un file </w:t>
+      </w:r>
+      <w:proofErr w:type="spellStart"/>
+      <w:r>
+        <w:rPr>
+          <w:i/>
+          <w:iCs/>
           <w:lang w:val="it-IT"/>
         </w:rPr>
         <w:t>TypeScript</w:t>
@@ -6816,17 +7181,776 @@
         <w:rPr>
           <w:lang w:val="it-IT"/>
         </w:rPr>
-        <w:t xml:space="preserve"> open</w:t>
-      </w:r>
-      <w:r>
-        <w:rPr>
-          <w:lang w:val="it-IT"/>
-        </w:rPr>
-        <w:t xml:space="preserve"> </w:t>
+        <w:t xml:space="preserve"> di dimensioni ridotte. Questa accoppiata contribuisce a ridurre i tempi di caricamento delle mappe integrate.</w:t>
+      </w:r>
+    </w:p>
+    <w:p>
+      <w:pPr>
+        <w:rPr>
+          <w:lang w:val="it-IT"/>
+        </w:rPr>
+      </w:pPr>
+      <w:r>
+        <w:rPr>
+          <w:b/>
+          <w:bCs/>
+          <w:lang w:val="it-IT"/>
+        </w:rPr>
+        <w:t>Estendibilità</w:t>
+      </w:r>
+      <w:r>
+        <w:rPr>
+          <w:lang w:val="it-IT"/>
+        </w:rPr>
+        <w:t xml:space="preserve"> –</w:t>
+      </w:r>
+      <w:r>
+        <w:rPr>
+          <w:lang w:val="it-IT"/>
+        </w:rPr>
+        <w:t xml:space="preserve"> La libreria è estendibile attraverso l’uso di </w:t>
+      </w:r>
+      <w:r>
+        <w:rPr>
+          <w:i/>
+          <w:iCs/>
+          <w:lang w:val="it-IT"/>
+        </w:rPr>
+        <w:t>plugin</w:t>
+      </w:r>
+      <w:r>
+        <w:rPr>
+          <w:i/>
+          <w:iCs/>
+          <w:lang w:val="it-IT"/>
+        </w:rPr>
+        <w:t xml:space="preserve">, </w:t>
+      </w:r>
+      <w:r>
+        <w:rPr>
+          <w:lang w:val="it-IT"/>
+        </w:rPr>
+        <w:t>che permettono di aggiungere funzionalità specifiche alle mappe.</w:t>
+      </w:r>
+    </w:p>
+    <w:p>
+      <w:pPr>
+        <w:rPr>
+          <w:i/>
+          <w:iCs/>
+          <w:color w:val="A5C9EB" w:themeColor="text2" w:themeTint="40"/>
+          <w:sz w:val="16"/>
+          <w:szCs w:val="16"/>
+          <w:lang w:val="it-IT"/>
+        </w:rPr>
+      </w:pPr>
+      <w:r>
+        <w:rPr>
+          <w:i/>
+          <w:iCs/>
+          <w:color w:val="A5C9EB" w:themeColor="text2" w:themeTint="40"/>
+          <w:sz w:val="16"/>
+          <w:szCs w:val="16"/>
+          <w:lang w:val="it-IT"/>
+        </w:rPr>
+        <w:drawing>
+          <wp:anchor distT="0" distB="0" distL="114300" distR="114300" simplePos="0" relativeHeight="251675648" behindDoc="0" locked="0" layoutInCell="1" allowOverlap="1" wp14:anchorId="577E9D43" wp14:editId="6DBF4B6D">
+            <wp:simplePos x="0" y="0"/>
+            <wp:positionH relativeFrom="column">
+              <wp:posOffset>-762</wp:posOffset>
+            </wp:positionH>
+            <wp:positionV relativeFrom="paragraph">
+              <wp:posOffset>-508</wp:posOffset>
+            </wp:positionV>
+            <wp:extent cx="6120130" cy="721360"/>
+            <wp:effectExtent l="0" t="0" r="0" b="2540"/>
+            <wp:wrapSquare wrapText="bothSides"/>
+            <wp:docPr id="356717595" name="Immagine 1"/>
+            <wp:cNvGraphicFramePr>
+              <a:graphicFrameLocks xmlns:a="http://schemas.openxmlformats.org/drawingml/2006/main" noChangeAspect="1"/>
+            </wp:cNvGraphicFramePr>
+            <a:graphic xmlns:a="http://schemas.openxmlformats.org/drawingml/2006/main">
+              <a:graphicData uri="http://schemas.openxmlformats.org/drawingml/2006/picture">
+                <pic:pic xmlns:pic="http://schemas.openxmlformats.org/drawingml/2006/picture">
+                  <pic:nvPicPr>
+                    <pic:cNvPr id="356717595" name=""/>
+                    <pic:cNvPicPr/>
+                  </pic:nvPicPr>
+                  <pic:blipFill>
+                    <a:blip r:embed="rId23" cstate="print">
+                      <a:extLst>
+                        <a:ext uri="{28A0092B-C50C-407E-A947-70E740481C1C}">
+                          <a14:useLocalDpi xmlns:a14="http://schemas.microsoft.com/office/drawing/2010/main" val="0"/>
+                        </a:ext>
+                      </a:extLst>
+                    </a:blip>
+                    <a:stretch>
+                      <a:fillRect/>
+                    </a:stretch>
+                  </pic:blipFill>
+                  <pic:spPr>
+                    <a:xfrm>
+                      <a:off x="0" y="0"/>
+                      <a:ext cx="6120130" cy="721360"/>
+                    </a:xfrm>
+                    <a:prstGeom prst="rect">
+                      <a:avLst/>
+                    </a:prstGeom>
+                  </pic:spPr>
+                </pic:pic>
+              </a:graphicData>
+            </a:graphic>
+          </wp:anchor>
+        </w:drawing>
+      </w:r>
+      <w:r>
+        <w:rPr>
+          <w:i/>
+          <w:iCs/>
+          <w:color w:val="A5C9EB" w:themeColor="text2" w:themeTint="40"/>
+          <w:sz w:val="16"/>
+          <w:szCs w:val="16"/>
+          <w:lang w:val="it-IT"/>
+        </w:rPr>
+        <w:t>Struttura HTML per la visualizzazione della mappa.</w:t>
+      </w:r>
+    </w:p>
+    <w:p>
+      <w:pPr>
+        <w:rPr>
+          <w:i/>
+          <w:iCs/>
+          <w:color w:val="A5C9EB" w:themeColor="text2" w:themeTint="40"/>
+          <w:sz w:val="16"/>
+          <w:szCs w:val="16"/>
+          <w:lang w:val="it-IT"/>
+        </w:rPr>
+      </w:pPr>
+      <w:r>
+        <w:rPr>
+          <w:i/>
+          <w:iCs/>
+          <w:color w:val="A5C9EB" w:themeColor="text2" w:themeTint="40"/>
+          <w:sz w:val="16"/>
+          <w:szCs w:val="16"/>
+          <w:lang w:val="it-IT"/>
+        </w:rPr>
+        <w:lastRenderedPageBreak/>
+        <w:drawing>
+          <wp:anchor distT="0" distB="0" distL="114300" distR="114300" simplePos="0" relativeHeight="251676672" behindDoc="0" locked="0" layoutInCell="1" allowOverlap="1" wp14:anchorId="24AA30FC" wp14:editId="5EFB9FAF">
+            <wp:simplePos x="0" y="0"/>
+            <wp:positionH relativeFrom="column">
+              <wp:posOffset>-762</wp:posOffset>
+            </wp:positionH>
+            <wp:positionV relativeFrom="paragraph">
+              <wp:posOffset>254</wp:posOffset>
+            </wp:positionV>
+            <wp:extent cx="6120130" cy="2717165"/>
+            <wp:effectExtent l="0" t="0" r="0" b="6985"/>
+            <wp:wrapSquare wrapText="bothSides"/>
+            <wp:docPr id="208111738" name="Immagine 1" descr="Immagine che contiene testo, schermata, Carattere&#10;&#10;Descrizione generata automaticamente"/>
+            <wp:cNvGraphicFramePr>
+              <a:graphicFrameLocks xmlns:a="http://schemas.openxmlformats.org/drawingml/2006/main" noChangeAspect="1"/>
+            </wp:cNvGraphicFramePr>
+            <a:graphic xmlns:a="http://schemas.openxmlformats.org/drawingml/2006/main">
+              <a:graphicData uri="http://schemas.openxmlformats.org/drawingml/2006/picture">
+                <pic:pic xmlns:pic="http://schemas.openxmlformats.org/drawingml/2006/picture">
+                  <pic:nvPicPr>
+                    <pic:cNvPr id="208111738" name="Immagine 1" descr="Immagine che contiene testo, schermata, Carattere&#10;&#10;Descrizione generata automaticamente"/>
+                    <pic:cNvPicPr/>
+                  </pic:nvPicPr>
+                  <pic:blipFill>
+                    <a:blip r:embed="rId24" cstate="print">
+                      <a:extLst>
+                        <a:ext uri="{28A0092B-C50C-407E-A947-70E740481C1C}">
+                          <a14:useLocalDpi xmlns:a14="http://schemas.microsoft.com/office/drawing/2010/main" val="0"/>
+                        </a:ext>
+                      </a:extLst>
+                    </a:blip>
+                    <a:stretch>
+                      <a:fillRect/>
+                    </a:stretch>
+                  </pic:blipFill>
+                  <pic:spPr>
+                    <a:xfrm>
+                      <a:off x="0" y="0"/>
+                      <a:ext cx="6120130" cy="2717165"/>
+                    </a:xfrm>
+                    <a:prstGeom prst="rect">
+                      <a:avLst/>
+                    </a:prstGeom>
+                  </pic:spPr>
+                </pic:pic>
+              </a:graphicData>
+            </a:graphic>
+          </wp:anchor>
+        </w:drawing>
+      </w:r>
+      <w:r>
+        <w:rPr>
+          <w:i/>
+          <w:iCs/>
+          <w:color w:val="A5C9EB" w:themeColor="text2" w:themeTint="40"/>
+          <w:sz w:val="16"/>
+          <w:szCs w:val="16"/>
+          <w:lang w:val="it-IT"/>
+        </w:rPr>
+        <w:t>Metodo di configurazione base per una mappa generica.</w:t>
+      </w:r>
+    </w:p>
+    <w:p>
+      <w:pPr>
+        <w:pStyle w:val="Titolo3"/>
+        <w:rPr>
+          <w:color w:val="auto"/>
+          <w:sz w:val="24"/>
+          <w:szCs w:val="24"/>
+          <w:lang w:val="it-IT"/>
+        </w:rPr>
+      </w:pPr>
+      <w:bookmarkStart w:id="23" w:name="_Toc167206141"/>
+      <w:r>
+        <w:rPr>
+          <w:color w:val="auto"/>
+          <w:sz w:val="24"/>
+          <w:szCs w:val="24"/>
+          <w:lang w:val="it-IT"/>
+        </w:rPr>
+        <w:t>4.1.4 Toastr</w:t>
+      </w:r>
+      <w:bookmarkEnd w:id="23"/>
+    </w:p>
+    <w:p>
+      <w:pPr>
+        <w:rPr>
+          <w:b/>
+          <w:bCs/>
+          <w:lang w:val="it-IT"/>
+        </w:rPr>
+      </w:pPr>
+      <w:r>
+        <w:rPr>
+          <w:lang w:val="it-IT"/>
+        </w:rPr>
+        <w:t xml:space="preserve">Essa è una libreria utilizzata per visualizzare un particolare tipo di notifiche, chiamate </w:t>
+      </w:r>
+      <w:r>
+        <w:rPr>
+          <w:b/>
+          <w:bCs/>
+          <w:lang w:val="it-IT"/>
+        </w:rPr>
+        <w:t>notifiche toast</w:t>
+      </w:r>
+      <w:r>
+        <w:rPr>
+          <w:lang w:val="it-IT"/>
+        </w:rPr>
+        <w:t xml:space="preserve">, sulla pagina web. Le notifiche toast sono piccoli </w:t>
+      </w:r>
+      <w:proofErr w:type="spellStart"/>
+      <w:r>
+        <w:rPr>
+          <w:lang w:val="it-IT"/>
+        </w:rPr>
+        <w:t>messagi</w:t>
+      </w:r>
+      <w:proofErr w:type="spellEnd"/>
+      <w:r>
+        <w:rPr>
+          <w:lang w:val="it-IT"/>
+        </w:rPr>
+        <w:t xml:space="preserve"> che compaiono per un tempo determinato nella parte superiore dello schermo per informare gli utenti di eventuali avvisi o eventi </w:t>
+      </w:r>
+      <w:r>
+        <w:rPr>
+          <w:b/>
+          <w:bCs/>
+          <w:lang w:val="it-IT"/>
+        </w:rPr>
+        <w:t>senza interrompere il flusso di esecuzione dell’applicazione.</w:t>
+      </w:r>
+    </w:p>
+    <w:p>
+      <w:pPr>
+        <w:rPr>
+          <w:i/>
+          <w:iCs/>
+          <w:color w:val="A5C9EB" w:themeColor="text2" w:themeTint="40"/>
+          <w:sz w:val="16"/>
+          <w:szCs w:val="16"/>
+          <w:lang w:val="it-IT"/>
+        </w:rPr>
+      </w:pPr>
+      <w:r>
+        <w:rPr>
+          <w:i/>
+          <w:iCs/>
+          <w:color w:val="A5C9EB" w:themeColor="text2" w:themeTint="40"/>
+          <w:sz w:val="16"/>
+          <w:szCs w:val="16"/>
+          <w:lang w:val="it-IT"/>
+        </w:rPr>
+        <w:drawing>
+          <wp:anchor distT="0" distB="0" distL="114300" distR="114300" simplePos="0" relativeHeight="251677696" behindDoc="0" locked="0" layoutInCell="1" allowOverlap="1" wp14:anchorId="6BF81A06" wp14:editId="18C27B0D">
+            <wp:simplePos x="0" y="0"/>
+            <wp:positionH relativeFrom="column">
+              <wp:posOffset>-762</wp:posOffset>
+            </wp:positionH>
+            <wp:positionV relativeFrom="paragraph">
+              <wp:posOffset>1397</wp:posOffset>
+            </wp:positionV>
+            <wp:extent cx="6120130" cy="218440"/>
+            <wp:effectExtent l="0" t="0" r="0" b="0"/>
+            <wp:wrapSquare wrapText="bothSides"/>
+            <wp:docPr id="1364038485" name="Immagine 1"/>
+            <wp:cNvGraphicFramePr>
+              <a:graphicFrameLocks xmlns:a="http://schemas.openxmlformats.org/drawingml/2006/main" noChangeAspect="1"/>
+            </wp:cNvGraphicFramePr>
+            <a:graphic xmlns:a="http://schemas.openxmlformats.org/drawingml/2006/main">
+              <a:graphicData uri="http://schemas.openxmlformats.org/drawingml/2006/picture">
+                <pic:pic xmlns:pic="http://schemas.openxmlformats.org/drawingml/2006/picture">
+                  <pic:nvPicPr>
+                    <pic:cNvPr id="1364038485" name=""/>
+                    <pic:cNvPicPr/>
+                  </pic:nvPicPr>
+                  <pic:blipFill>
+                    <a:blip r:embed="rId25" cstate="print">
+                      <a:extLst>
+                        <a:ext uri="{28A0092B-C50C-407E-A947-70E740481C1C}">
+                          <a14:useLocalDpi xmlns:a14="http://schemas.microsoft.com/office/drawing/2010/main" val="0"/>
+                        </a:ext>
+                      </a:extLst>
+                    </a:blip>
+                    <a:stretch>
+                      <a:fillRect/>
+                    </a:stretch>
+                  </pic:blipFill>
+                  <pic:spPr>
+                    <a:xfrm>
+                      <a:off x="0" y="0"/>
+                      <a:ext cx="6120130" cy="218440"/>
+                    </a:xfrm>
+                    <a:prstGeom prst="rect">
+                      <a:avLst/>
+                    </a:prstGeom>
+                  </pic:spPr>
+                </pic:pic>
+              </a:graphicData>
+            </a:graphic>
+          </wp:anchor>
+        </w:drawing>
+      </w:r>
+      <w:r>
+        <w:rPr>
+          <w:i/>
+          <w:iCs/>
+          <w:color w:val="A5C9EB" w:themeColor="text2" w:themeTint="40"/>
+          <w:sz w:val="16"/>
+          <w:szCs w:val="16"/>
+          <w:lang w:val="it-IT"/>
+        </w:rPr>
+        <w:t>Comando per l’installazione della libreria</w:t>
+      </w:r>
+    </w:p>
+    <w:p>
+      <w:pPr>
+        <w:rPr>
+          <w:i/>
+          <w:iCs/>
+          <w:color w:val="A5C9EB" w:themeColor="text2" w:themeTint="40"/>
+          <w:sz w:val="16"/>
+          <w:szCs w:val="16"/>
+          <w:lang w:val="it-IT"/>
+        </w:rPr>
+      </w:pPr>
+      <w:r>
+        <w:rPr>
+          <w:i/>
+          <w:iCs/>
+          <w:color w:val="A5C9EB" w:themeColor="text2" w:themeTint="40"/>
+          <w:sz w:val="16"/>
+          <w:szCs w:val="16"/>
+          <w:lang w:val="it-IT"/>
+        </w:rPr>
+        <w:drawing>
+          <wp:anchor distT="0" distB="0" distL="114300" distR="114300" simplePos="0" relativeHeight="251678720" behindDoc="0" locked="0" layoutInCell="1" allowOverlap="1" wp14:anchorId="0C555C94" wp14:editId="71B81B78">
+            <wp:simplePos x="0" y="0"/>
+            <wp:positionH relativeFrom="column">
+              <wp:posOffset>-762</wp:posOffset>
+            </wp:positionH>
+            <wp:positionV relativeFrom="paragraph">
+              <wp:posOffset>1270</wp:posOffset>
+            </wp:positionV>
+            <wp:extent cx="6120130" cy="827405"/>
+            <wp:effectExtent l="0" t="0" r="0" b="0"/>
+            <wp:wrapSquare wrapText="bothSides"/>
+            <wp:docPr id="2101191271" name="Immagine 1" descr="Immagine che contiene schermata, testo, Software multimediale&#10;&#10;Descrizione generata automaticamente"/>
+            <wp:cNvGraphicFramePr>
+              <a:graphicFrameLocks xmlns:a="http://schemas.openxmlformats.org/drawingml/2006/main" noChangeAspect="1"/>
+            </wp:cNvGraphicFramePr>
+            <a:graphic xmlns:a="http://schemas.openxmlformats.org/drawingml/2006/main">
+              <a:graphicData uri="http://schemas.openxmlformats.org/drawingml/2006/picture">
+                <pic:pic xmlns:pic="http://schemas.openxmlformats.org/drawingml/2006/picture">
+                  <pic:nvPicPr>
+                    <pic:cNvPr id="2101191271" name="Immagine 1" descr="Immagine che contiene schermata, testo, Software multimediale&#10;&#10;Descrizione generata automaticamente"/>
+                    <pic:cNvPicPr/>
+                  </pic:nvPicPr>
+                  <pic:blipFill>
+                    <a:blip r:embed="rId26" cstate="print">
+                      <a:extLst>
+                        <a:ext uri="{28A0092B-C50C-407E-A947-70E740481C1C}">
+                          <a14:useLocalDpi xmlns:a14="http://schemas.microsoft.com/office/drawing/2010/main" val="0"/>
+                        </a:ext>
+                      </a:extLst>
+                    </a:blip>
+                    <a:stretch>
+                      <a:fillRect/>
+                    </a:stretch>
+                  </pic:blipFill>
+                  <pic:spPr>
+                    <a:xfrm>
+                      <a:off x="0" y="0"/>
+                      <a:ext cx="6120130" cy="827405"/>
+                    </a:xfrm>
+                    <a:prstGeom prst="rect">
+                      <a:avLst/>
+                    </a:prstGeom>
+                  </pic:spPr>
+                </pic:pic>
+              </a:graphicData>
+            </a:graphic>
+          </wp:anchor>
+        </w:drawing>
+      </w:r>
+      <w:r>
+        <w:rPr>
+          <w:i/>
+          <w:iCs/>
+          <w:color w:val="A5C9EB" w:themeColor="text2" w:themeTint="40"/>
+          <w:sz w:val="16"/>
+          <w:szCs w:val="16"/>
+          <w:lang w:val="it-IT"/>
+        </w:rPr>
+        <w:t xml:space="preserve">Configurazione all’interno </w:t>
+      </w:r>
+      <w:proofErr w:type="gramStart"/>
+      <w:r>
+        <w:rPr>
+          <w:i/>
+          <w:iCs/>
+          <w:color w:val="A5C9EB" w:themeColor="text2" w:themeTint="40"/>
+          <w:sz w:val="16"/>
+          <w:szCs w:val="16"/>
+          <w:lang w:val="it-IT"/>
+        </w:rPr>
+        <w:t>dell’</w:t>
+      </w:r>
+      <w:proofErr w:type="spellStart"/>
+      <w:r>
+        <w:rPr>
+          <w:i/>
+          <w:iCs/>
+          <w:color w:val="A5C9EB" w:themeColor="text2" w:themeTint="40"/>
+          <w:sz w:val="16"/>
+          <w:szCs w:val="16"/>
+          <w:lang w:val="it-IT"/>
+        </w:rPr>
+        <w:t>app.module</w:t>
+      </w:r>
+      <w:proofErr w:type="spellEnd"/>
+      <w:proofErr w:type="gramEnd"/>
+      <w:r>
+        <w:rPr>
+          <w:i/>
+          <w:iCs/>
+          <w:color w:val="A5C9EB" w:themeColor="text2" w:themeTint="40"/>
+          <w:sz w:val="16"/>
+          <w:szCs w:val="16"/>
+          <w:lang w:val="it-IT"/>
+        </w:rPr>
+        <w:t xml:space="preserve"> dell’applicazione</w:t>
+      </w:r>
+      <w:r>
+        <w:rPr>
+          <w:i/>
+          <w:iCs/>
+          <w:color w:val="A5C9EB" w:themeColor="text2" w:themeTint="40"/>
+          <w:sz w:val="16"/>
+          <w:szCs w:val="16"/>
+          <w:lang w:val="it-IT"/>
+        </w:rPr>
+        <w:t>.</w:t>
+      </w:r>
+    </w:p>
+    <w:p>
+      <w:pPr>
+        <w:rPr>
+          <w:i/>
+          <w:iCs/>
+          <w:color w:val="A5C9EB" w:themeColor="text2" w:themeTint="40"/>
+          <w:sz w:val="16"/>
+          <w:szCs w:val="16"/>
+          <w:lang w:val="it-IT"/>
+        </w:rPr>
+      </w:pPr>
+      <w:r>
+        <w:rPr>
+          <w:noProof/>
+        </w:rPr>
+        <mc:AlternateContent>
+          <mc:Choice Requires="wpg">
+            <w:drawing>
+              <wp:anchor distT="0" distB="0" distL="0" distR="0" simplePos="0" relativeHeight="251681792" behindDoc="1" locked="0" layoutInCell="1" allowOverlap="1" wp14:anchorId="30A15667" wp14:editId="2354A89D">
+                <wp:simplePos x="0" y="0"/>
+                <wp:positionH relativeFrom="margin">
+                  <wp:align>left</wp:align>
+                </wp:positionH>
+                <wp:positionV relativeFrom="paragraph">
+                  <wp:posOffset>1410208</wp:posOffset>
+                </wp:positionV>
+                <wp:extent cx="5340350" cy="353060"/>
+                <wp:effectExtent l="0" t="0" r="0" b="8890"/>
+                <wp:wrapTopAndBottom/>
+                <wp:docPr id="59" name="Group 59"/>
+                <wp:cNvGraphicFramePr>
+                  <a:graphicFrameLocks xmlns:a="http://schemas.openxmlformats.org/drawingml/2006/main"/>
+                </wp:cNvGraphicFramePr>
+                <a:graphic xmlns:a="http://schemas.openxmlformats.org/drawingml/2006/main">
+                  <a:graphicData uri="http://schemas.microsoft.com/office/word/2010/wordprocessingGroup">
+                    <wpg:wgp>
+                      <wpg:cNvGrpSpPr>
+                        <a:grpSpLocks/>
+                      </wpg:cNvGrpSpPr>
+                      <wpg:grpSpPr>
+                        <a:xfrm>
+                          <a:off x="0" y="0"/>
+                          <a:ext cx="5340350" cy="353060"/>
+                          <a:chOff x="0" y="0"/>
+                          <a:chExt cx="5340350" cy="353060"/>
+                        </a:xfrm>
+                      </wpg:grpSpPr>
+                      <pic:pic xmlns:pic="http://schemas.openxmlformats.org/drawingml/2006/picture">
+                        <pic:nvPicPr>
+                          <pic:cNvPr id="60" name="Image 60"/>
+                          <pic:cNvPicPr/>
+                        </pic:nvPicPr>
+                        <pic:blipFill>
+                          <a:blip r:embed="rId27" cstate="print"/>
+                          <a:stretch>
+                            <a:fillRect/>
+                          </a:stretch>
+                        </pic:blipFill>
+                        <pic:spPr>
+                          <a:xfrm>
+                            <a:off x="0" y="0"/>
+                            <a:ext cx="2693035" cy="353059"/>
+                          </a:xfrm>
+                          <a:prstGeom prst="rect">
+                            <a:avLst/>
+                          </a:prstGeom>
+                        </pic:spPr>
+                      </pic:pic>
+                      <pic:pic xmlns:pic="http://schemas.openxmlformats.org/drawingml/2006/picture">
+                        <pic:nvPicPr>
+                          <pic:cNvPr id="61" name="Image 61"/>
+                          <pic:cNvPicPr/>
+                        </pic:nvPicPr>
+                        <pic:blipFill>
+                          <a:blip r:embed="rId28" cstate="print"/>
+                          <a:stretch>
+                            <a:fillRect/>
+                          </a:stretch>
+                        </pic:blipFill>
+                        <pic:spPr>
+                          <a:xfrm>
+                            <a:off x="2691764" y="0"/>
+                            <a:ext cx="2648585" cy="351789"/>
+                          </a:xfrm>
+                          <a:prstGeom prst="rect">
+                            <a:avLst/>
+                          </a:prstGeom>
+                        </pic:spPr>
+                      </pic:pic>
+                    </wpg:wgp>
+                  </a:graphicData>
+                </a:graphic>
+              </wp:anchor>
+            </w:drawing>
+          </mc:Choice>
+          <mc:Fallback>
+            <w:pict>
+              <v:group w14:anchorId="69693060" id="Group 59" o:spid="_x0000_s1026" style="position:absolute;margin-left:0;margin-top:111.05pt;width:420.5pt;height:27.8pt;z-index:-251634688;mso-wrap-distance-left:0;mso-wrap-distance-right:0;mso-position-horizontal:left;mso-position-horizontal-relative:margin" coordsize="53403,3530" o:gfxdata="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">
+                <v:shapetype id="_x0000_t75" coordsize="21600,21600" o:spt="75" o:preferrelative="t" path="m@4@5l@4@11@9@11@9@5xe" filled="f" stroked="f">
+                  <v:stroke joinstyle="miter"/>
+                  <v:formulas>
+                    <v:f eqn="if lineDrawn pixelLineWidth 0"/>
+                    <v:f eqn="sum @0 1 0"/>
+                    <v:f eqn="sum 0 0 @1"/>
+                    <v:f eqn="prod @2 1 2"/>
+                    <v:f eqn="prod @3 21600 pixelWidth"/>
+                    <v:f eqn="prod @3 21600 pixelHeight"/>
+                    <v:f eqn="sum @0 0 1"/>
+                    <v:f eqn="prod @6 1 2"/>
+                    <v:f eqn="prod @7 21600 pixelWidth"/>
+                    <v:f eqn="sum @8 21600 0"/>
+                    <v:f eqn="prod @7 21600 pixelHeight"/>
+                    <v:f eqn="sum @10 21600 0"/>
+                  </v:formulas>
+                  <v:path o:extrusionok="f" gradientshapeok="t" o:connecttype="rect"/>
+                  <o:lock v:ext="edit" aspectratio="t"/>
+                </v:shapetype>
+                <v:shape id="Image 60" o:spid="_x0000_s1027" type="#_x0000_t75" style="position:absolute;width:26930;height:3530;visibility:visible;mso-wrap-style:square" o:gfxdata="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">
+                  <v:imagedata r:id="rId29" o:title=""/>
+                </v:shape>
+                <v:shape id="Image 61" o:spid="_x0000_s1028" type="#_x0000_t75" style="position:absolute;left:26917;width:26486;height:3517;visibility:visible;mso-wrap-style:square" o:gfxdata="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">
+                  <v:imagedata r:id="rId30" o:title=""/>
+                </v:shape>
+                <w10:wrap type="topAndBottom" anchorx="margin"/>
+              </v:group>
+            </w:pict>
+          </mc:Fallback>
+        </mc:AlternateContent>
+      </w:r>
+      <w:r>
+        <w:rPr>
+          <w:i/>
+          <w:iCs/>
+          <w:color w:val="A5C9EB" w:themeColor="text2" w:themeTint="40"/>
+          <w:sz w:val="16"/>
+          <w:szCs w:val="16"/>
+          <w:lang w:val="it-IT"/>
+        </w:rPr>
+        <w:drawing>
+          <wp:anchor distT="0" distB="0" distL="114300" distR="114300" simplePos="0" relativeHeight="251679744" behindDoc="0" locked="0" layoutInCell="1" allowOverlap="1" wp14:anchorId="7D27A035" wp14:editId="01D55F5D">
+            <wp:simplePos x="0" y="0"/>
+            <wp:positionH relativeFrom="column">
+              <wp:posOffset>-762</wp:posOffset>
+            </wp:positionH>
+            <wp:positionV relativeFrom="paragraph">
+              <wp:posOffset>1778</wp:posOffset>
+            </wp:positionV>
+            <wp:extent cx="6120130" cy="1214120"/>
+            <wp:effectExtent l="0" t="0" r="0" b="5080"/>
+            <wp:wrapSquare wrapText="bothSides"/>
+            <wp:docPr id="41329999" name="Immagine 1" descr="Immagine che contiene testo, schermata, Carattere&#10;&#10;Descrizione generata automaticamente"/>
+            <wp:cNvGraphicFramePr>
+              <a:graphicFrameLocks xmlns:a="http://schemas.openxmlformats.org/drawingml/2006/main" noChangeAspect="1"/>
+            </wp:cNvGraphicFramePr>
+            <a:graphic xmlns:a="http://schemas.openxmlformats.org/drawingml/2006/main">
+              <a:graphicData uri="http://schemas.openxmlformats.org/drawingml/2006/picture">
+                <pic:pic xmlns:pic="http://schemas.openxmlformats.org/drawingml/2006/picture">
+                  <pic:nvPicPr>
+                    <pic:cNvPr id="41329999" name="Immagine 1" descr="Immagine che contiene testo, schermata, Carattere&#10;&#10;Descrizione generata automaticamente"/>
+                    <pic:cNvPicPr/>
+                  </pic:nvPicPr>
+                  <pic:blipFill>
+                    <a:blip r:embed="rId31" cstate="print">
+                      <a:extLst>
+                        <a:ext uri="{28A0092B-C50C-407E-A947-70E740481C1C}">
+                          <a14:useLocalDpi xmlns:a14="http://schemas.microsoft.com/office/drawing/2010/main" val="0"/>
+                        </a:ext>
+                      </a:extLst>
+                    </a:blip>
+                    <a:stretch>
+                      <a:fillRect/>
+                    </a:stretch>
+                  </pic:blipFill>
+                  <pic:spPr>
+                    <a:xfrm>
+                      <a:off x="0" y="0"/>
+                      <a:ext cx="6120130" cy="1214120"/>
+                    </a:xfrm>
+                    <a:prstGeom prst="rect">
+                      <a:avLst/>
+                    </a:prstGeom>
+                  </pic:spPr>
+                </pic:pic>
+              </a:graphicData>
+            </a:graphic>
+          </wp:anchor>
+        </w:drawing>
+      </w:r>
+      <w:r>
+        <w:rPr>
+          <w:i/>
+          <w:iCs/>
+          <w:color w:val="A5C9EB" w:themeColor="text2" w:themeTint="40"/>
+          <w:sz w:val="16"/>
+          <w:szCs w:val="16"/>
+          <w:lang w:val="it-IT"/>
+        </w:rPr>
+        <w:t>Testing metodi offerti dalla libreria.</w:t>
+      </w:r>
+    </w:p>
+    <w:p>
+      <w:pPr>
+        <w:rPr>
+          <w:i/>
+          <w:iCs/>
+          <w:color w:val="A5C9EB" w:themeColor="text2" w:themeTint="40"/>
+          <w:sz w:val="16"/>
+          <w:szCs w:val="16"/>
+          <w:lang w:val="it-IT"/>
+        </w:rPr>
+      </w:pPr>
+      <w:r>
+        <w:rPr>
+          <w:i/>
+          <w:iCs/>
+          <w:color w:val="A5C9EB" w:themeColor="text2" w:themeTint="40"/>
+          <w:sz w:val="16"/>
+          <w:szCs w:val="16"/>
+          <w:lang w:val="it-IT"/>
+        </w:rPr>
+        <w:t xml:space="preserve">Output visivo del codice scritto prima alla chiamata del metodo </w:t>
+      </w:r>
+      <w:proofErr w:type="spellStart"/>
+      <w:proofErr w:type="gramStart"/>
+      <w:r>
+        <w:rPr>
+          <w:b/>
+          <w:bCs/>
+          <w:i/>
+          <w:iCs/>
+          <w:color w:val="A5C9EB" w:themeColor="text2" w:themeTint="40"/>
+          <w:sz w:val="16"/>
+          <w:szCs w:val="16"/>
+          <w:lang w:val="it-IT"/>
+        </w:rPr>
+        <w:t>testToastr</w:t>
+      </w:r>
+      <w:proofErr w:type="spellEnd"/>
+      <w:r>
+        <w:rPr>
+          <w:b/>
+          <w:bCs/>
+          <w:i/>
+          <w:iCs/>
+          <w:color w:val="A5C9EB" w:themeColor="text2" w:themeTint="40"/>
+          <w:sz w:val="16"/>
+          <w:szCs w:val="16"/>
+          <w:lang w:val="it-IT"/>
+        </w:rPr>
+        <w:t>(</w:t>
+      </w:r>
+      <w:proofErr w:type="gramEnd"/>
+      <w:r>
+        <w:rPr>
+          <w:b/>
+          <w:bCs/>
+          <w:i/>
+          <w:iCs/>
+          <w:color w:val="A5C9EB" w:themeColor="text2" w:themeTint="40"/>
+          <w:sz w:val="16"/>
+          <w:szCs w:val="16"/>
+          <w:lang w:val="it-IT"/>
+        </w:rPr>
+        <w:t>).</w:t>
       </w:r>
     </w:p>
     <w:sectPr>
-      <w:footerReference w:type="default" r:id="rId23"/>
+      <w:footerReference w:type="default" r:id="rId32"/>
       <w:pgSz w:w="11906" w:h="16838"/>
       <w:pgMar w:top="1417" w:right="1134" w:bottom="1134" w:left="1134" w:header="708" w:footer="708" w:gutter="0"/>
       <w:cols w:space="708"/>

</xml_diff>

<commit_message>
implementazione aggiornamento del saldo lato FE
</commit_message>
<xml_diff>
--- a/Ettore_Cirillo_Documentazione.docx
+++ b/Ettore_Cirillo_Documentazione.docx
@@ -4381,7 +4381,7 @@
           <w:lang w:val="it-IT"/>
         </w:rPr>
         <w:drawing>
-          <wp:anchor distT="0" distB="0" distL="114300" distR="114300" simplePos="0" relativeHeight="251669504" behindDoc="1" locked="0" layoutInCell="1" allowOverlap="1" wp14:anchorId="22CF4683" wp14:editId="1CD82B51">
+          <wp:anchor distT="0" distB="0" distL="114300" distR="114300" simplePos="0" relativeHeight="251669504" behindDoc="1" locked="0" layoutInCell="1" allowOverlap="1" wp14:anchorId="22CF4683" wp14:editId="4B2DA28D">
             <wp:simplePos x="0" y="0"/>
             <wp:positionH relativeFrom="column">
               <wp:posOffset>5221097</wp:posOffset>
@@ -5383,6 +5383,15 @@
     <w:p>
       <w:pPr>
         <w:rPr>
+          <w:b/>
+          <w:bCs/>
+          <w:lang w:val="it-IT"/>
+        </w:rPr>
+      </w:pPr>
+    </w:p>
+    <w:p>
+      <w:pPr>
+        <w:rPr>
           <w:lang w:val="it-IT"/>
         </w:rPr>
       </w:pPr>
@@ -6290,6 +6299,7 @@
         <w:rPr>
           <w:lang w:val="it-IT"/>
         </w:rPr>
+        <w:lastRenderedPageBreak/>
         <w:t xml:space="preserve">Tra le caratteristiche principali di </w:t>
       </w:r>
       <w:proofErr w:type="spellStart"/>
@@ -6393,7 +6403,6 @@
           <w:szCs w:val="24"/>
           <w:lang w:val="it-IT"/>
         </w:rPr>
-        <w:lastRenderedPageBreak/>
         <w:t>4.1.</w:t>
       </w:r>
       <w:r>
@@ -6488,7 +6497,7 @@
           <w:lang w:val="it-IT"/>
         </w:rPr>
         <w:drawing>
-          <wp:anchor distT="0" distB="0" distL="114300" distR="114300" simplePos="0" relativeHeight="251670528" behindDoc="0" locked="0" layoutInCell="1" allowOverlap="1" wp14:anchorId="03A4C45F" wp14:editId="43FB5AD3">
+          <wp:anchor distT="0" distB="0" distL="114300" distR="114300" simplePos="0" relativeHeight="251670528" behindDoc="0" locked="0" layoutInCell="1" allowOverlap="1" wp14:anchorId="03A4C45F" wp14:editId="39C4BA58">
             <wp:simplePos x="0" y="0"/>
             <wp:positionH relativeFrom="column">
               <wp:posOffset>-762</wp:posOffset>
@@ -6815,7 +6824,7 @@
           <w:lang w:val="it-IT"/>
         </w:rPr>
         <w:drawing>
-          <wp:anchor distT="0" distB="0" distL="114300" distR="114300" simplePos="0" relativeHeight="251671552" behindDoc="0" locked="0" layoutInCell="1" allowOverlap="1" wp14:anchorId="6EB97577" wp14:editId="1EBFED32">
+          <wp:anchor distT="0" distB="0" distL="114300" distR="114300" simplePos="0" relativeHeight="251671552" behindDoc="0" locked="0" layoutInCell="1" allowOverlap="1" wp14:anchorId="6EB97577" wp14:editId="1CC4823A">
             <wp:simplePos x="0" y="0"/>
             <wp:positionH relativeFrom="column">
               <wp:posOffset>-762</wp:posOffset>
@@ -7406,7 +7415,14 @@
         <w:rPr>
           <w:rFonts w:asciiTheme="minorHAnsi" w:hAnsiTheme="minorHAnsi"/>
         </w:rPr>
-        <w:t xml:space="preserve"> viene utilizzata per decidere se un utente può accedere o meno a determinate parti dell'applicazione, basandosi su condizioni specifiche come l'autenticazione e i permessi dell'utente. Questo processo di verifica è cruciale per la gestione dell'accesso e per garantire che risorse sensibili siano esposte solo a utenti autorizzati. Le </w:t>
+        <w:t xml:space="preserve"> viene utilizzata per decidere se un utente può accedere o meno </w:t>
+      </w:r>
+      <w:r>
+        <w:rPr>
+          <w:rFonts w:asciiTheme="minorHAnsi" w:hAnsiTheme="minorHAnsi"/>
+        </w:rPr>
+        <w:lastRenderedPageBreak/>
+        <w:t xml:space="preserve">a determinate parti dell'applicazione, basandosi su condizioni specifiche come l'autenticazione e i permessi dell'utente. Questo processo di verifica è cruciale per la gestione dell'accesso e per garantire che risorse sensibili siano esposte solo a utenti autorizzati. Le </w:t>
       </w:r>
       <w:proofErr w:type="spellStart"/>
       <w:r>
@@ -7420,14 +7436,7 @@
         <w:rPr>
           <w:rFonts w:asciiTheme="minorHAnsi" w:hAnsiTheme="minorHAnsi"/>
         </w:rPr>
-        <w:t xml:space="preserve"> possono anche gestire reindirizzamenti automatici, ad esempio rimandando gli utenti non autenticati alla pagina </w:t>
-      </w:r>
-      <w:r>
-        <w:rPr>
-          <w:rFonts w:asciiTheme="minorHAnsi" w:hAnsiTheme="minorHAnsi"/>
-        </w:rPr>
-        <w:lastRenderedPageBreak/>
-        <w:t>di login.</w:t>
+        <w:t xml:space="preserve"> possono anche gestire reindirizzamenti automatici, ad esempio rimandando gli utenti non autenticati alla pagina di login.</w:t>
       </w:r>
     </w:p>
     <w:p>
@@ -8026,7 +8035,7 @@
           <w:lang w:val="it-IT"/>
         </w:rPr>
         <w:drawing>
-          <wp:anchor distT="0" distB="0" distL="114300" distR="114300" simplePos="0" relativeHeight="251685888" behindDoc="0" locked="0" layoutInCell="1" allowOverlap="1" wp14:anchorId="53E4C966" wp14:editId="766F1685">
+          <wp:anchor distT="0" distB="0" distL="114300" distR="114300" simplePos="0" relativeHeight="251685888" behindDoc="0" locked="0" layoutInCell="1" allowOverlap="1" wp14:anchorId="53E4C966" wp14:editId="63E67FDF">
             <wp:simplePos x="0" y="0"/>
             <wp:positionH relativeFrom="column">
               <wp:posOffset>-762</wp:posOffset>
@@ -8371,6 +8380,7 @@
           <w:szCs w:val="16"/>
           <w:lang w:val="it-IT"/>
         </w:rPr>
+        <w:lastRenderedPageBreak/>
         <w:drawing>
           <wp:anchor distT="0" distB="0" distL="114300" distR="114300" simplePos="0" relativeHeight="251675648" behindDoc="0" locked="0" layoutInCell="1" allowOverlap="1" wp14:anchorId="577E9D43" wp14:editId="6DBF4B6D">
             <wp:simplePos x="0" y="0"/>
@@ -8454,7 +8464,6 @@
           <w:szCs w:val="16"/>
           <w:lang w:val="it-IT"/>
         </w:rPr>
-        <w:lastRenderedPageBreak/>
         <w:drawing>
           <wp:anchor distT="0" distB="0" distL="114300" distR="114300" simplePos="0" relativeHeight="251676672" behindDoc="0" locked="0" layoutInCell="1" allowOverlap="1" wp14:anchorId="24AA30FC" wp14:editId="5EFB9FAF">
             <wp:simplePos x="0" y="0"/>
@@ -8632,7 +8641,7 @@
           <w:lang w:val="it-IT"/>
         </w:rPr>
         <w:drawing>
-          <wp:anchor distT="0" distB="0" distL="114300" distR="114300" simplePos="0" relativeHeight="251677696" behindDoc="0" locked="0" layoutInCell="1" allowOverlap="1" wp14:anchorId="6BF81A06" wp14:editId="0B8B34A3">
+          <wp:anchor distT="0" distB="0" distL="114300" distR="114300" simplePos="0" relativeHeight="251677696" behindDoc="0" locked="0" layoutInCell="1" allowOverlap="1" wp14:anchorId="6BF81A06" wp14:editId="742FAC00">
             <wp:simplePos x="0" y="0"/>
             <wp:positionH relativeFrom="column">
               <wp:posOffset>-762</wp:posOffset>
@@ -9111,6 +9120,7 @@
           <w:szCs w:val="28"/>
           <w:lang w:val="it-IT"/>
         </w:rPr>
+        <w:lastRenderedPageBreak/>
         <w:t>4.2</w:t>
       </w:r>
       <w:r>
@@ -9321,7 +9331,6 @@
         <w:rPr>
           <w:lang w:val="it-IT"/>
         </w:rPr>
-        <w:lastRenderedPageBreak/>
         <w:t xml:space="preserve">Come detto in precedenza, i componenti del </w:t>
       </w:r>
       <w:proofErr w:type="spellStart"/>
@@ -9750,7 +9759,7 @@
           <w:lang w:val="it-IT"/>
         </w:rPr>
         <w:drawing>
-          <wp:anchor distT="0" distB="0" distL="114300" distR="114300" simplePos="0" relativeHeight="251683840" behindDoc="0" locked="0" layoutInCell="1" allowOverlap="1" wp14:anchorId="4B8777A4" wp14:editId="0492B736">
+          <wp:anchor distT="0" distB="0" distL="114300" distR="114300" simplePos="0" relativeHeight="251683840" behindDoc="0" locked="0" layoutInCell="1" allowOverlap="1" wp14:anchorId="4B8777A4" wp14:editId="668E17B0">
             <wp:simplePos x="0" y="0"/>
             <wp:positionH relativeFrom="column">
               <wp:posOffset>-762</wp:posOffset>
@@ -10130,6 +10139,7 @@
         <w:rPr>
           <w:i/>
           <w:iCs/>
+          <w:noProof/>
           <w:color w:val="A5C9EB" w:themeColor="text2" w:themeTint="40"/>
           <w:sz w:val="16"/>
           <w:szCs w:val="16"/>
@@ -10260,6 +10270,7 @@
         <w:rPr>
           <w:i/>
           <w:iCs/>
+          <w:noProof/>
           <w:color w:val="A5C9EB" w:themeColor="text2" w:themeTint="40"/>
           <w:sz w:val="16"/>
           <w:szCs w:val="16"/>
@@ -10419,6 +10430,7 @@
           <w:color w:val="auto"/>
           <w:sz w:val="24"/>
           <w:szCs w:val="24"/>
+          <w:lang w:val="it-IT"/>
         </w:rPr>
       </w:pPr>
       <w:bookmarkStart w:id="29" w:name="_Toc167312173"/>
@@ -10427,7 +10439,9 @@
           <w:color w:val="auto"/>
           <w:sz w:val="24"/>
           <w:szCs w:val="24"/>
-        </w:rPr>
+          <w:lang w:val="it-IT"/>
+        </w:rPr>
+        <w:lastRenderedPageBreak/>
         <w:t>4.3.2 Dependency Injection &amp; Singleton</w:t>
       </w:r>
       <w:bookmarkEnd w:id="29"/>
@@ -10689,7 +10703,6 @@
           <w:bCs/>
           <w:lang w:val="it-IT"/>
         </w:rPr>
-        <w:lastRenderedPageBreak/>
         <w:t xml:space="preserve">Configurazione </w:t>
       </w:r>
       <w:r>
@@ -10798,6 +10811,7 @@
         <w:rPr>
           <w:i/>
           <w:iCs/>
+          <w:noProof/>
           <w:color w:val="A5C9EB" w:themeColor="text2" w:themeTint="40"/>
           <w:sz w:val="16"/>
           <w:szCs w:val="16"/>
@@ -11071,13 +11085,14 @@
         <w:rPr>
           <w:i/>
           <w:iCs/>
+          <w:noProof/>
           <w:color w:val="A5C9EB" w:themeColor="text2" w:themeTint="40"/>
           <w:sz w:val="16"/>
           <w:szCs w:val="16"/>
           <w:lang w:val="it-IT"/>
         </w:rPr>
         <w:drawing>
-          <wp:anchor distT="0" distB="0" distL="114300" distR="114300" simplePos="0" relativeHeight="251688960" behindDoc="0" locked="0" layoutInCell="1" allowOverlap="1" wp14:anchorId="391126FB" wp14:editId="63C20B09">
+          <wp:anchor distT="0" distB="0" distL="114300" distR="114300" simplePos="0" relativeHeight="251688960" behindDoc="0" locked="0" layoutInCell="1" allowOverlap="1" wp14:anchorId="391126FB" wp14:editId="1972DCD2">
             <wp:simplePos x="0" y="0"/>
             <wp:positionH relativeFrom="column">
               <wp:posOffset>-762</wp:posOffset>
@@ -11155,6 +11170,7 @@
         <w:rPr>
           <w:i/>
           <w:iCs/>
+          <w:noProof/>
           <w:color w:val="A5C9EB" w:themeColor="text2" w:themeTint="40"/>
           <w:sz w:val="16"/>
           <w:szCs w:val="16"/>
@@ -11433,6 +11449,7 @@
           <w:color w:val="auto"/>
           <w:sz w:val="28"/>
           <w:szCs w:val="28"/>
+          <w:lang w:val="it-IT"/>
         </w:rPr>
       </w:pPr>
       <w:bookmarkStart w:id="33" w:name="_Toc167312177"/>
@@ -11441,27 +11458,25 @@
           <w:color w:val="auto"/>
           <w:sz w:val="28"/>
           <w:szCs w:val="28"/>
-        </w:rPr>
-        <w:t xml:space="preserve">4.5 – Partita a </w:t>
-      </w:r>
-      <w:proofErr w:type="gramStart"/>
-      <w:r>
-        <w:rPr>
-          <w:color w:val="auto"/>
-          <w:sz w:val="28"/>
-          <w:szCs w:val="28"/>
-        </w:rPr>
-        <w:t>Black Jack</w:t>
+          <w:lang w:val="it-IT"/>
+        </w:rPr>
+        <w:lastRenderedPageBreak/>
+        <w:t>4.5 – Partita a Black Jack</w:t>
       </w:r>
       <w:bookmarkEnd w:id="33"/>
-      <w:proofErr w:type="gramEnd"/>
-    </w:p>
-    <w:p>
-      <w:proofErr w:type="spellStart"/>
-      <w:r>
+    </w:p>
+    <w:p>
+      <w:pPr>
+        <w:rPr>
+          <w:lang w:val="it-IT"/>
+        </w:rPr>
+      </w:pPr>
+      <w:r>
+        <w:rPr>
+          <w:lang w:val="it-IT"/>
+        </w:rPr>
         <w:t>Blablabla</w:t>
       </w:r>
-      <w:proofErr w:type="spellEnd"/>
     </w:p>
     <w:p>
       <w:pPr>
@@ -11470,6 +11485,7 @@
           <w:color w:val="auto"/>
           <w:sz w:val="24"/>
           <w:szCs w:val="24"/>
+          <w:lang w:val="it-IT"/>
         </w:rPr>
       </w:pPr>
       <w:bookmarkStart w:id="34" w:name="_Toc167312178"/>
@@ -11478,6 +11494,7 @@
           <w:color w:val="auto"/>
           <w:sz w:val="24"/>
           <w:szCs w:val="24"/>
+          <w:lang w:val="it-IT"/>
         </w:rPr>
         <w:t>4.5.1 – Sequence Diagram</w:t>
       </w:r>
@@ -11532,7 +11549,6 @@
           <w:szCs w:val="32"/>
           <w:lang w:val="it-IT"/>
         </w:rPr>
-        <w:lastRenderedPageBreak/>
         <w:t xml:space="preserve">5 </w:t>
       </w:r>
       <w:r>
@@ -11823,7 +11839,7 @@
           <w:lang w:val="it-IT"/>
         </w:rPr>
         <w:drawing>
-          <wp:anchor distT="0" distB="0" distL="114300" distR="114300" simplePos="0" relativeHeight="251691008" behindDoc="0" locked="0" layoutInCell="1" allowOverlap="1" wp14:anchorId="412C7F76" wp14:editId="4E6BF016">
+          <wp:anchor distT="0" distB="0" distL="114300" distR="114300" simplePos="0" relativeHeight="251691008" behindDoc="0" locked="0" layoutInCell="1" allowOverlap="1" wp14:anchorId="412C7F76" wp14:editId="099E5015">
             <wp:simplePos x="0" y="0"/>
             <wp:positionH relativeFrom="column">
               <wp:posOffset>-762</wp:posOffset>
@@ -11906,7 +11922,7 @@
           <w:lang w:val="it-IT"/>
         </w:rPr>
         <w:drawing>
-          <wp:anchor distT="0" distB="0" distL="114300" distR="114300" simplePos="0" relativeHeight="251692032" behindDoc="0" locked="0" layoutInCell="1" allowOverlap="1" wp14:anchorId="1C92159A" wp14:editId="7868254D">
+          <wp:anchor distT="0" distB="0" distL="114300" distR="114300" simplePos="0" relativeHeight="251692032" behindDoc="0" locked="0" layoutInCell="1" allowOverlap="1" wp14:anchorId="1C92159A" wp14:editId="08E30E0A">
             <wp:simplePos x="0" y="0"/>
             <wp:positionH relativeFrom="column">
               <wp:posOffset>-762</wp:posOffset>
@@ -12062,10 +12078,11 @@
       </w:pPr>
       <w:r>
         <w:rPr>
+          <w:noProof/>
           <w:lang w:val="it-IT"/>
         </w:rPr>
         <w:drawing>
-          <wp:anchor distT="0" distB="0" distL="114300" distR="114300" simplePos="0" relativeHeight="251693056" behindDoc="0" locked="0" layoutInCell="1" allowOverlap="1" wp14:anchorId="3F5D1631" wp14:editId="6F645D9C">
+          <wp:anchor distT="0" distB="0" distL="114300" distR="114300" simplePos="0" relativeHeight="251693056" behindDoc="0" locked="0" layoutInCell="1" allowOverlap="1" wp14:anchorId="3F5D1631" wp14:editId="5E193A6B">
             <wp:simplePos x="0" y="0"/>
             <wp:positionH relativeFrom="column">
               <wp:posOffset>-1270</wp:posOffset>
@@ -12144,10 +12161,11 @@
       </w:pPr>
       <w:r>
         <w:rPr>
+          <w:noProof/>
           <w:lang w:val="it-IT"/>
         </w:rPr>
         <w:drawing>
-          <wp:anchor distT="0" distB="0" distL="114300" distR="114300" simplePos="0" relativeHeight="251694080" behindDoc="0" locked="0" layoutInCell="1" allowOverlap="1" wp14:anchorId="43BC0940" wp14:editId="5F66374D">
+          <wp:anchor distT="0" distB="0" distL="114300" distR="114300" simplePos="0" relativeHeight="251694080" behindDoc="0" locked="0" layoutInCell="1" allowOverlap="1" wp14:anchorId="43BC0940" wp14:editId="1E87E2EC">
             <wp:simplePos x="0" y="0"/>
             <wp:positionH relativeFrom="column">
               <wp:posOffset>-762</wp:posOffset>
@@ -12227,10 +12245,11 @@
       </w:pPr>
       <w:r>
         <w:rPr>
+          <w:noProof/>
           <w:lang w:val="it-IT"/>
         </w:rPr>
         <w:drawing>
-          <wp:anchor distT="0" distB="0" distL="114300" distR="114300" simplePos="0" relativeHeight="251695104" behindDoc="0" locked="0" layoutInCell="1" allowOverlap="1" wp14:anchorId="70231D40" wp14:editId="3C27D6BF">
+          <wp:anchor distT="0" distB="0" distL="114300" distR="114300" simplePos="0" relativeHeight="251695104" behindDoc="0" locked="0" layoutInCell="1" allowOverlap="1" wp14:anchorId="70231D40" wp14:editId="5D479765">
             <wp:simplePos x="0" y="0"/>
             <wp:positionH relativeFrom="column">
               <wp:posOffset>-762</wp:posOffset>

</xml_diff>

<commit_message>
codice commentato e risolto bug per eliminazione utente
</commit_message>
<xml_diff>
--- a/Ettore_Cirillo_Documentazione.docx
+++ b/Ettore_Cirillo_Documentazione.docx
@@ -1391,7 +1391,21 @@
                 <w:rStyle w:val="Collegamentoipertestuale"/>
                 <w:noProof/>
               </w:rPr>
-              <w:t>3 1.1 - Pattern MVCS</w:t>
+              <w:t>3 1.1 - Pattern M</w:t>
+            </w:r>
+            <w:r>
+              <w:rPr>
+                <w:rStyle w:val="Collegamentoipertestuale"/>
+                <w:noProof/>
+              </w:rPr>
+              <w:t>V</w:t>
+            </w:r>
+            <w:r>
+              <w:rPr>
+                <w:rStyle w:val="Collegamentoipertestuale"/>
+                <w:noProof/>
+              </w:rPr>
+              <w:t>CS</w:t>
             </w:r>
             <w:r>
               <w:rPr>
@@ -3767,7 +3781,19 @@
         <w:rPr>
           <w:lang w:val="it-IT"/>
         </w:rPr>
-        <w:t>effettuare una richiesta di ricarica del saldo, la quale dovrà essere approvata dall’utente.</w:t>
+        <w:t>effettuare una richiesta di ricarica del saldo, la quale dovrà essere approvata dall’utente</w:t>
+      </w:r>
+      <w:r>
+        <w:rPr>
+          <w:lang w:val="it-IT"/>
+        </w:rPr>
+        <w:t xml:space="preserve"> Economo</w:t>
+      </w:r>
+      <w:r>
+        <w:rPr>
+          <w:lang w:val="it-IT"/>
+        </w:rPr>
+        <w:t>.</w:t>
       </w:r>
     </w:p>
     <w:p>
@@ -4381,7 +4407,7 @@
           <w:lang w:val="it-IT"/>
         </w:rPr>
         <w:drawing>
-          <wp:anchor distT="0" distB="0" distL="114300" distR="114300" simplePos="0" relativeHeight="251669504" behindDoc="1" locked="0" layoutInCell="1" allowOverlap="1" wp14:anchorId="22CF4683" wp14:editId="4B2DA28D">
+          <wp:anchor distT="0" distB="0" distL="114300" distR="114300" simplePos="0" relativeHeight="251669504" behindDoc="1" locked="0" layoutInCell="1" allowOverlap="1" wp14:anchorId="22CF4683" wp14:editId="7AF21A85">
             <wp:simplePos x="0" y="0"/>
             <wp:positionH relativeFrom="column">
               <wp:posOffset>5221097</wp:posOffset>
@@ -6077,6 +6103,422 @@
     </w:p>
     <w:p>
       <w:pPr>
+        <w:rPr>
+          <w:lang w:val="it-IT"/>
+        </w:rPr>
+      </w:pPr>
+      <w:r>
+        <w:rPr>
+          <w:lang w:val="it-IT"/>
+        </w:rPr>
+        <w:t>In questo contesto, è stato implementato il pattern architetturale MVCS (Model-</w:t>
+      </w:r>
+      <w:proofErr w:type="spellStart"/>
+      <w:r>
+        <w:rPr>
+          <w:lang w:val="it-IT"/>
+        </w:rPr>
+        <w:t>View</w:t>
+      </w:r>
+      <w:proofErr w:type="spellEnd"/>
+      <w:r>
+        <w:rPr>
+          <w:lang w:val="it-IT"/>
+        </w:rPr>
+        <w:t>-Controller-Service), una variante del pattern MVC. Utilizzato per applicazioni complesse, esso ha ho scopo di organizzare e separare le responsabilità di ogni componente, consentendo una migliore manutenibilità e scalabilità del codice. Se ne illustrino i componenti:</w:t>
+      </w:r>
+    </w:p>
+    <w:p>
+      <w:pPr>
+        <w:rPr>
+          <w:lang w:val="it-IT"/>
+        </w:rPr>
+      </w:pPr>
+      <w:r>
+        <w:rPr>
+          <w:lang w:val="it-IT"/>
+        </w:rPr>
+        <w:t>Model –</w:t>
+      </w:r>
+      <w:r>
+        <w:rPr>
+          <w:lang w:val="it-IT"/>
+        </w:rPr>
+        <w:t xml:space="preserve"> </w:t>
+      </w:r>
+      <w:r>
+        <w:rPr>
+          <w:lang w:val="it-IT"/>
+        </w:rPr>
+        <w:t>Esso contiene le e</w:t>
+      </w:r>
+      <w:r>
+        <w:rPr>
+          <w:lang w:val="it-IT"/>
+        </w:rPr>
+        <w:t>ntità di dominio, mappati sul Database, e i metodi di accesso ai dati (</w:t>
+      </w:r>
+      <w:proofErr w:type="spellStart"/>
+      <w:r>
+        <w:rPr>
+          <w:lang w:val="it-IT"/>
+        </w:rPr>
+        <w:t>rappreentati</w:t>
+      </w:r>
+      <w:proofErr w:type="spellEnd"/>
+      <w:r>
+        <w:rPr>
+          <w:lang w:val="it-IT"/>
+        </w:rPr>
+        <w:t xml:space="preserve"> dai repositories).</w:t>
+      </w:r>
+    </w:p>
+    <w:p>
+      <w:pPr>
+        <w:rPr>
+          <w:lang w:val="it-IT"/>
+        </w:rPr>
+      </w:pPr>
+      <w:proofErr w:type="spellStart"/>
+      <w:r>
+        <w:rPr>
+          <w:lang w:val="it-IT"/>
+        </w:rPr>
+        <w:t>View</w:t>
+      </w:r>
+      <w:proofErr w:type="spellEnd"/>
+      <w:r>
+        <w:rPr>
+          <w:lang w:val="it-IT"/>
+        </w:rPr>
+        <w:t xml:space="preserve"> – Esso è il r</w:t>
+      </w:r>
+      <w:r>
+        <w:rPr>
+          <w:lang w:val="it-IT"/>
+        </w:rPr>
+        <w:t>esponsabile dei dati della User Interface dell’applicazione, costituito principalmente dall’output generato dagli endpoint.</w:t>
+      </w:r>
+    </w:p>
+    <w:p>
+      <w:pPr>
+        <w:rPr>
+          <w:lang w:val="it-IT"/>
+        </w:rPr>
+      </w:pPr>
+      <w:r>
+        <w:rPr>
+          <w:lang w:val="it-IT"/>
+        </w:rPr>
+        <w:t>Controller – Esso rappresenta l’interfaccia di accesso all’applicazione. Ha il compito di intercettare le richieste http da parte del client e indirizzano la richiesta al service dedicato.</w:t>
+      </w:r>
+    </w:p>
+    <w:p>
+      <w:pPr>
+        <w:rPr>
+          <w:lang w:val="it-IT"/>
+        </w:rPr>
+      </w:pPr>
+      <w:r>
+        <w:rPr>
+          <w:lang w:val="it-IT"/>
+        </w:rPr>
+        <w:lastRenderedPageBreak/>
+        <w:t xml:space="preserve">Service </w:t>
+      </w:r>
+      <w:r>
+        <w:rPr>
+          <w:lang w:val="it-IT"/>
+        </w:rPr>
+        <w:t>–</w:t>
+      </w:r>
+      <w:r>
+        <w:rPr>
+          <w:lang w:val="it-IT"/>
+        </w:rPr>
+        <w:t xml:space="preserve"> </w:t>
+      </w:r>
+      <w:r>
+        <w:rPr>
+          <w:lang w:val="it-IT"/>
+        </w:rPr>
+        <w:t xml:space="preserve">Esso è il vero responsabile della business </w:t>
+      </w:r>
+      <w:proofErr w:type="spellStart"/>
+      <w:r>
+        <w:rPr>
+          <w:lang w:val="it-IT"/>
+        </w:rPr>
+        <w:t>logic</w:t>
+      </w:r>
+      <w:proofErr w:type="spellEnd"/>
+      <w:r>
+        <w:rPr>
+          <w:lang w:val="it-IT"/>
+        </w:rPr>
+        <w:t>. Gestisce la logica dell’applicazione, alleggerendo lavoro ai controller.</w:t>
+      </w:r>
+    </w:p>
+    <w:p>
+      <w:pPr>
+        <w:pStyle w:val="Titolo3"/>
+        <w:rPr>
+          <w:color w:val="auto"/>
+          <w:sz w:val="24"/>
+          <w:szCs w:val="24"/>
+          <w:lang w:val="it-IT"/>
+        </w:rPr>
+      </w:pPr>
+      <w:r>
+        <w:rPr>
+          <w:color w:val="auto"/>
+          <w:sz w:val="24"/>
+          <w:szCs w:val="24"/>
+          <w:lang w:val="it-IT"/>
+        </w:rPr>
+        <w:t>3.1.2 Packaging</w:t>
+      </w:r>
+    </w:p>
+    <w:p>
+      <w:pPr>
+        <w:rPr>
+          <w:lang w:val="it-IT"/>
+        </w:rPr>
+      </w:pPr>
+      <w:r>
+        <w:rPr>
+          <w:lang w:val="it-IT"/>
+        </w:rPr>
+        <w:t>&lt;inserire immagine del packaging&gt;</w:t>
+      </w:r>
+    </w:p>
+    <w:p>
+      <w:pPr>
+        <w:pStyle w:val="Titolo2"/>
+        <w:rPr>
+          <w:color w:val="auto"/>
+          <w:sz w:val="28"/>
+          <w:szCs w:val="28"/>
+          <w:lang w:val="it-IT"/>
+        </w:rPr>
+      </w:pPr>
+      <w:r>
+        <w:rPr>
+          <w:color w:val="auto"/>
+          <w:sz w:val="28"/>
+          <w:szCs w:val="28"/>
+          <w:lang w:val="it-IT"/>
+        </w:rPr>
+        <w:t xml:space="preserve">3.2 </w:t>
+      </w:r>
+      <w:proofErr w:type="spellStart"/>
+      <w:r>
+        <w:rPr>
+          <w:color w:val="auto"/>
+          <w:sz w:val="28"/>
+          <w:szCs w:val="28"/>
+          <w:lang w:val="it-IT"/>
+        </w:rPr>
+        <w:t>Exception</w:t>
+      </w:r>
+      <w:proofErr w:type="spellEnd"/>
+    </w:p>
+    <w:p>
+      <w:pPr>
+        <w:rPr>
+          <w:lang w:val="it-IT"/>
+        </w:rPr>
+      </w:pPr>
+      <w:r>
+        <w:rPr>
+          <w:lang w:val="it-IT"/>
+        </w:rPr>
+        <w:t xml:space="preserve">Durante l’utilizzo dell’applicazione, può accadere che una richiesta http generi anomalie o errori. Se ciò accade, l’applicazione deve essere in grado di individuare e </w:t>
+      </w:r>
+      <w:proofErr w:type="spellStart"/>
+      <w:r>
+        <w:rPr>
+          <w:lang w:val="it-IT"/>
+        </w:rPr>
+        <w:t>catchare</w:t>
+      </w:r>
+      <w:proofErr w:type="spellEnd"/>
+      <w:r>
+        <w:rPr>
+          <w:lang w:val="it-IT"/>
+        </w:rPr>
+        <w:t xml:space="preserve"> gli errori e notificare il client di quanto è accaduto.</w:t>
+      </w:r>
+    </w:p>
+    <w:p>
+      <w:pPr>
+        <w:rPr>
+          <w:lang w:val="it-IT"/>
+        </w:rPr>
+      </w:pPr>
+      <w:r>
+        <w:rPr>
+          <w:lang w:val="it-IT"/>
+        </w:rPr>
+        <w:t xml:space="preserve">In questo contesto, si è deciso di implementare un sistema di gestione delle </w:t>
+      </w:r>
+      <w:proofErr w:type="spellStart"/>
+      <w:r>
+        <w:rPr>
+          <w:lang w:val="it-IT"/>
+        </w:rPr>
+        <w:t>eccezzioni</w:t>
+      </w:r>
+      <w:proofErr w:type="spellEnd"/>
+      <w:r>
+        <w:rPr>
+          <w:lang w:val="it-IT"/>
+        </w:rPr>
+        <w:t xml:space="preserve">, composto da un’entità con messaggio e status come attributi, un controller responsabile dell’invio della risposta al client e un insieme di classi </w:t>
+      </w:r>
+      <w:proofErr w:type="spellStart"/>
+      <w:r>
+        <w:rPr>
+          <w:lang w:val="it-IT"/>
+        </w:rPr>
+        <w:t>children</w:t>
+      </w:r>
+      <w:proofErr w:type="spellEnd"/>
+      <w:r>
+        <w:rPr>
+          <w:lang w:val="it-IT"/>
+        </w:rPr>
+        <w:t xml:space="preserve"> della classe </w:t>
+      </w:r>
+      <w:proofErr w:type="spellStart"/>
+      <w:r>
+        <w:rPr>
+          <w:lang w:val="it-IT"/>
+        </w:rPr>
+        <w:t>RuntimeException</w:t>
+      </w:r>
+      <w:proofErr w:type="spellEnd"/>
+      <w:r>
+        <w:rPr>
+          <w:lang w:val="it-IT"/>
+        </w:rPr>
+        <w:t xml:space="preserve"> sviluppate secondo il tipo di errore rilevato.</w:t>
+      </w:r>
+    </w:p>
+    <w:p>
+      <w:pPr>
+        <w:pStyle w:val="Titolo3"/>
+        <w:rPr>
+          <w:color w:val="auto"/>
+          <w:sz w:val="24"/>
+          <w:szCs w:val="24"/>
+          <w:lang w:val="it-IT"/>
+        </w:rPr>
+      </w:pPr>
+      <w:r>
+        <w:rPr>
+          <w:color w:val="auto"/>
+          <w:sz w:val="24"/>
+          <w:szCs w:val="24"/>
+          <w:lang w:val="it-IT"/>
+        </w:rPr>
+        <w:t xml:space="preserve">3.2.1 Class </w:t>
+      </w:r>
+      <w:proofErr w:type="spellStart"/>
+      <w:r>
+        <w:rPr>
+          <w:color w:val="auto"/>
+          <w:sz w:val="24"/>
+          <w:szCs w:val="24"/>
+          <w:lang w:val="it-IT"/>
+        </w:rPr>
+        <w:t>Diagram</w:t>
+      </w:r>
+      <w:proofErr w:type="spellEnd"/>
+    </w:p>
+    <w:p>
+      <w:pPr>
+        <w:rPr>
+          <w:lang w:val="it-IT"/>
+        </w:rPr>
+      </w:pPr>
+      <w:r>
+        <w:rPr>
+          <w:lang w:val="it-IT"/>
+        </w:rPr>
+        <w:t xml:space="preserve">&lt;Mettere </w:t>
+      </w:r>
+      <w:proofErr w:type="gramStart"/>
+      <w:r>
+        <w:rPr>
+          <w:lang w:val="it-IT"/>
+        </w:rPr>
+        <w:t>il class</w:t>
+      </w:r>
+      <w:proofErr w:type="gramEnd"/>
+      <w:r>
+        <w:rPr>
+          <w:lang w:val="it-IT"/>
+        </w:rPr>
+        <w:t xml:space="preserve"> </w:t>
+      </w:r>
+      <w:proofErr w:type="spellStart"/>
+      <w:r>
+        <w:rPr>
+          <w:lang w:val="it-IT"/>
+        </w:rPr>
+        <w:t>Diagram</w:t>
+      </w:r>
+      <w:proofErr w:type="spellEnd"/>
+      <w:r>
+        <w:rPr>
+          <w:lang w:val="it-IT"/>
+        </w:rPr>
+        <w:t>&gt;</w:t>
+      </w:r>
+    </w:p>
+    <w:p>
+      <w:pPr>
+        <w:pStyle w:val="Titolo2"/>
+        <w:rPr>
+          <w:color w:val="auto"/>
+          <w:sz w:val="28"/>
+          <w:szCs w:val="28"/>
+          <w:lang w:val="it-IT"/>
+        </w:rPr>
+      </w:pPr>
+      <w:r>
+        <w:rPr>
+          <w:color w:val="auto"/>
+          <w:sz w:val="28"/>
+          <w:szCs w:val="28"/>
+          <w:lang w:val="it-IT"/>
+        </w:rPr>
+        <w:t>3.3 Dominio</w:t>
+      </w:r>
+    </w:p>
+    <w:p>
+      <w:pPr>
+        <w:rPr>
+          <w:lang w:val="it-IT"/>
+        </w:rPr>
+      </w:pPr>
+      <w:r>
+        <w:rPr>
+          <w:lang w:val="it-IT"/>
+        </w:rPr>
+        <w:t xml:space="preserve">Come detto in precedenza, </w:t>
+      </w:r>
+    </w:p>
+    <w:p>
+      <w:pPr>
+        <w:rPr>
+          <w:lang w:val="it-IT"/>
+        </w:rPr>
+      </w:pPr>
+    </w:p>
+    <w:p>
+      <w:pPr>
         <w:pStyle w:val="Titolo1"/>
         <w:rPr>
           <w:b/>
@@ -6084,7 +6526,6 @@
           <w:color w:val="000000" w:themeColor="text1"/>
           <w:sz w:val="32"/>
           <w:szCs w:val="32"/>
-          <w:lang w:val="it-IT"/>
         </w:rPr>
       </w:pPr>
       <w:bookmarkStart w:id="14" w:name="_Toc167312158"/>
@@ -6095,7 +6536,6 @@
           <w:color w:val="000000" w:themeColor="text1"/>
           <w:sz w:val="32"/>
           <w:szCs w:val="32"/>
-          <w:lang w:val="it-IT"/>
         </w:rPr>
         <w:t xml:space="preserve">4 - </w:t>
       </w:r>
@@ -6106,7 +6546,6 @@
           <w:color w:val="000000" w:themeColor="text1"/>
           <w:sz w:val="32"/>
           <w:szCs w:val="32"/>
-          <w:lang w:val="it-IT"/>
         </w:rPr>
         <w:t>Front-End</w:t>
       </w:r>
@@ -6299,7 +6738,6 @@
         <w:rPr>
           <w:lang w:val="it-IT"/>
         </w:rPr>
-        <w:lastRenderedPageBreak/>
         <w:t xml:space="preserve">Tra le caratteristiche principali di </w:t>
       </w:r>
       <w:proofErr w:type="spellStart"/>
@@ -6497,7 +6935,7 @@
           <w:lang w:val="it-IT"/>
         </w:rPr>
         <w:drawing>
-          <wp:anchor distT="0" distB="0" distL="114300" distR="114300" simplePos="0" relativeHeight="251670528" behindDoc="0" locked="0" layoutInCell="1" allowOverlap="1" wp14:anchorId="03A4C45F" wp14:editId="39C4BA58">
+          <wp:anchor distT="0" distB="0" distL="114300" distR="114300" simplePos="0" relativeHeight="251670528" behindDoc="0" locked="0" layoutInCell="1" allowOverlap="1" wp14:anchorId="03A4C45F" wp14:editId="5582187B">
             <wp:simplePos x="0" y="0"/>
             <wp:positionH relativeFrom="column">
               <wp:posOffset>-762</wp:posOffset>
@@ -6630,6 +7068,7 @@
           <w:szCs w:val="24"/>
           <w:lang w:val="it-IT"/>
         </w:rPr>
+        <w:lastRenderedPageBreak/>
         <w:t>4.1.</w:t>
       </w:r>
       <w:r>
@@ -6824,7 +7263,7 @@
           <w:lang w:val="it-IT"/>
         </w:rPr>
         <w:drawing>
-          <wp:anchor distT="0" distB="0" distL="114300" distR="114300" simplePos="0" relativeHeight="251671552" behindDoc="0" locked="0" layoutInCell="1" allowOverlap="1" wp14:anchorId="6EB97577" wp14:editId="1CC4823A">
+          <wp:anchor distT="0" distB="0" distL="114300" distR="114300" simplePos="0" relativeHeight="251671552" behindDoc="0" locked="0" layoutInCell="1" allowOverlap="1" wp14:anchorId="6EB97577" wp14:editId="0621B0A3">
             <wp:simplePos x="0" y="0"/>
             <wp:positionH relativeFrom="column">
               <wp:posOffset>-762</wp:posOffset>
@@ -7415,14 +7854,7 @@
         <w:rPr>
           <w:rFonts w:asciiTheme="minorHAnsi" w:hAnsiTheme="minorHAnsi"/>
         </w:rPr>
-        <w:t xml:space="preserve"> viene utilizzata per decidere se un utente può accedere o meno </w:t>
-      </w:r>
-      <w:r>
-        <w:rPr>
-          <w:rFonts w:asciiTheme="minorHAnsi" w:hAnsiTheme="minorHAnsi"/>
-        </w:rPr>
-        <w:lastRenderedPageBreak/>
-        <w:t xml:space="preserve">a determinate parti dell'applicazione, basandosi su condizioni specifiche come l'autenticazione e i permessi dell'utente. Questo processo di verifica è cruciale per la gestione dell'accesso e per garantire che risorse sensibili siano esposte solo a utenti autorizzati. Le </w:t>
+        <w:t xml:space="preserve"> viene utilizzata per decidere se un utente può accedere o meno a determinate parti dell'applicazione, basandosi su condizioni specifiche come l'autenticazione e i permessi dell'utente. Questo processo di verifica è cruciale per la gestione dell'accesso e per garantire che risorse sensibili siano esposte solo a utenti autorizzati. Le </w:t>
       </w:r>
       <w:proofErr w:type="spellStart"/>
       <w:r>
@@ -7590,6 +8022,7 @@
           <w:szCs w:val="16"/>
           <w:lang w:val="it-IT"/>
         </w:rPr>
+        <w:lastRenderedPageBreak/>
         <w:drawing>
           <wp:anchor distT="0" distB="0" distL="114300" distR="114300" simplePos="0" relativeHeight="251673600" behindDoc="0" locked="0" layoutInCell="1" allowOverlap="1" wp14:anchorId="6DDF35D3" wp14:editId="721E2C0E">
             <wp:simplePos x="0" y="0"/>
@@ -8035,7 +8468,7 @@
           <w:lang w:val="it-IT"/>
         </w:rPr>
         <w:drawing>
-          <wp:anchor distT="0" distB="0" distL="114300" distR="114300" simplePos="0" relativeHeight="251685888" behindDoc="0" locked="0" layoutInCell="1" allowOverlap="1" wp14:anchorId="53E4C966" wp14:editId="63E67FDF">
+          <wp:anchor distT="0" distB="0" distL="114300" distR="114300" simplePos="0" relativeHeight="251685888" behindDoc="0" locked="0" layoutInCell="1" allowOverlap="1" wp14:anchorId="53E4C966" wp14:editId="53AF461D">
             <wp:simplePos x="0" y="0"/>
             <wp:positionH relativeFrom="column">
               <wp:posOffset>-762</wp:posOffset>
@@ -8380,7 +8813,6 @@
           <w:szCs w:val="16"/>
           <w:lang w:val="it-IT"/>
         </w:rPr>
-        <w:lastRenderedPageBreak/>
         <w:drawing>
           <wp:anchor distT="0" distB="0" distL="114300" distR="114300" simplePos="0" relativeHeight="251675648" behindDoc="0" locked="0" layoutInCell="1" allowOverlap="1" wp14:anchorId="577E9D43" wp14:editId="6DBF4B6D">
             <wp:simplePos x="0" y="0"/>
@@ -8464,6 +8896,7 @@
           <w:szCs w:val="16"/>
           <w:lang w:val="it-IT"/>
         </w:rPr>
+        <w:lastRenderedPageBreak/>
         <w:drawing>
           <wp:anchor distT="0" distB="0" distL="114300" distR="114300" simplePos="0" relativeHeight="251676672" behindDoc="0" locked="0" layoutInCell="1" allowOverlap="1" wp14:anchorId="24AA30FC" wp14:editId="5EFB9FAF">
             <wp:simplePos x="0" y="0"/>
@@ -8641,7 +9074,7 @@
           <w:lang w:val="it-IT"/>
         </w:rPr>
         <w:drawing>
-          <wp:anchor distT="0" distB="0" distL="114300" distR="114300" simplePos="0" relativeHeight="251677696" behindDoc="0" locked="0" layoutInCell="1" allowOverlap="1" wp14:anchorId="6BF81A06" wp14:editId="742FAC00">
+          <wp:anchor distT="0" distB="0" distL="114300" distR="114300" simplePos="0" relativeHeight="251677696" behindDoc="0" locked="0" layoutInCell="1" allowOverlap="1" wp14:anchorId="6BF81A06" wp14:editId="0DD8DD52">
             <wp:simplePos x="0" y="0"/>
             <wp:positionH relativeFrom="column">
               <wp:posOffset>-762</wp:posOffset>
@@ -9120,7 +9553,6 @@
           <w:szCs w:val="28"/>
           <w:lang w:val="it-IT"/>
         </w:rPr>
-        <w:lastRenderedPageBreak/>
         <w:t>4.2</w:t>
       </w:r>
       <w:r>
@@ -9331,6 +9763,7 @@
         <w:rPr>
           <w:lang w:val="it-IT"/>
         </w:rPr>
+        <w:lastRenderedPageBreak/>
         <w:t xml:space="preserve">Come detto in precedenza, i componenti del </w:t>
       </w:r>
       <w:proofErr w:type="spellStart"/>
@@ -9759,7 +10192,7 @@
           <w:lang w:val="it-IT"/>
         </w:rPr>
         <w:drawing>
-          <wp:anchor distT="0" distB="0" distL="114300" distR="114300" simplePos="0" relativeHeight="251683840" behindDoc="0" locked="0" layoutInCell="1" allowOverlap="1" wp14:anchorId="4B8777A4" wp14:editId="668E17B0">
+          <wp:anchor distT="0" distB="0" distL="114300" distR="114300" simplePos="0" relativeHeight="251683840" behindDoc="0" locked="0" layoutInCell="1" allowOverlap="1" wp14:anchorId="4B8777A4" wp14:editId="4B0159A5">
             <wp:simplePos x="0" y="0"/>
             <wp:positionH relativeFrom="column">
               <wp:posOffset>-762</wp:posOffset>
@@ -10441,7 +10874,6 @@
           <w:szCs w:val="24"/>
           <w:lang w:val="it-IT"/>
         </w:rPr>
-        <w:lastRenderedPageBreak/>
         <w:t>4.3.2 Dependency Injection &amp; Singleton</w:t>
       </w:r>
       <w:bookmarkEnd w:id="29"/>
@@ -10703,6 +11135,7 @@
           <w:bCs/>
           <w:lang w:val="it-IT"/>
         </w:rPr>
+        <w:lastRenderedPageBreak/>
         <w:t xml:space="preserve">Configurazione </w:t>
       </w:r>
       <w:r>
@@ -11092,7 +11525,7 @@
           <w:lang w:val="it-IT"/>
         </w:rPr>
         <w:drawing>
-          <wp:anchor distT="0" distB="0" distL="114300" distR="114300" simplePos="0" relativeHeight="251688960" behindDoc="0" locked="0" layoutInCell="1" allowOverlap="1" wp14:anchorId="391126FB" wp14:editId="1972DCD2">
+          <wp:anchor distT="0" distB="0" distL="114300" distR="114300" simplePos="0" relativeHeight="251688960" behindDoc="0" locked="0" layoutInCell="1" allowOverlap="1" wp14:anchorId="391126FB" wp14:editId="0A2BBD14">
             <wp:simplePos x="0" y="0"/>
             <wp:positionH relativeFrom="column">
               <wp:posOffset>-762</wp:posOffset>
@@ -11460,7 +11893,6 @@
           <w:szCs w:val="28"/>
           <w:lang w:val="it-IT"/>
         </w:rPr>
-        <w:lastRenderedPageBreak/>
         <w:t>4.5 – Partita a Black Jack</w:t>
       </w:r>
       <w:bookmarkEnd w:id="33"/>
@@ -11549,6 +11981,7 @@
           <w:szCs w:val="32"/>
           <w:lang w:val="it-IT"/>
         </w:rPr>
+        <w:lastRenderedPageBreak/>
         <w:t xml:space="preserve">5 </w:t>
       </w:r>
       <w:r>
@@ -11839,7 +12272,7 @@
           <w:lang w:val="it-IT"/>
         </w:rPr>
         <w:drawing>
-          <wp:anchor distT="0" distB="0" distL="114300" distR="114300" simplePos="0" relativeHeight="251691008" behindDoc="0" locked="0" layoutInCell="1" allowOverlap="1" wp14:anchorId="412C7F76" wp14:editId="099E5015">
+          <wp:anchor distT="0" distB="0" distL="114300" distR="114300" simplePos="0" relativeHeight="251691008" behindDoc="0" locked="0" layoutInCell="1" allowOverlap="1" wp14:anchorId="412C7F76" wp14:editId="4EBB8009">
             <wp:simplePos x="0" y="0"/>
             <wp:positionH relativeFrom="column">
               <wp:posOffset>-762</wp:posOffset>
@@ -11922,7 +12355,7 @@
           <w:lang w:val="it-IT"/>
         </w:rPr>
         <w:drawing>
-          <wp:anchor distT="0" distB="0" distL="114300" distR="114300" simplePos="0" relativeHeight="251692032" behindDoc="0" locked="0" layoutInCell="1" allowOverlap="1" wp14:anchorId="1C92159A" wp14:editId="08E30E0A">
+          <wp:anchor distT="0" distB="0" distL="114300" distR="114300" simplePos="0" relativeHeight="251692032" behindDoc="0" locked="0" layoutInCell="1" allowOverlap="1" wp14:anchorId="1C92159A" wp14:editId="4135F9C3">
             <wp:simplePos x="0" y="0"/>
             <wp:positionH relativeFrom="column">
               <wp:posOffset>-762</wp:posOffset>
@@ -12082,7 +12515,7 @@
           <w:lang w:val="it-IT"/>
         </w:rPr>
         <w:drawing>
-          <wp:anchor distT="0" distB="0" distL="114300" distR="114300" simplePos="0" relativeHeight="251693056" behindDoc="0" locked="0" layoutInCell="1" allowOverlap="1" wp14:anchorId="3F5D1631" wp14:editId="5E193A6B">
+          <wp:anchor distT="0" distB="0" distL="114300" distR="114300" simplePos="0" relativeHeight="251693056" behindDoc="0" locked="0" layoutInCell="1" allowOverlap="1" wp14:anchorId="3F5D1631" wp14:editId="6B51EE75">
             <wp:simplePos x="0" y="0"/>
             <wp:positionH relativeFrom="column">
               <wp:posOffset>-1270</wp:posOffset>
@@ -12165,7 +12598,7 @@
           <w:lang w:val="it-IT"/>
         </w:rPr>
         <w:drawing>
-          <wp:anchor distT="0" distB="0" distL="114300" distR="114300" simplePos="0" relativeHeight="251694080" behindDoc="0" locked="0" layoutInCell="1" allowOverlap="1" wp14:anchorId="43BC0940" wp14:editId="1E87E2EC">
+          <wp:anchor distT="0" distB="0" distL="114300" distR="114300" simplePos="0" relativeHeight="251694080" behindDoc="0" locked="0" layoutInCell="1" allowOverlap="1" wp14:anchorId="43BC0940" wp14:editId="09B47750">
             <wp:simplePos x="0" y="0"/>
             <wp:positionH relativeFrom="column">
               <wp:posOffset>-762</wp:posOffset>
@@ -12249,7 +12682,7 @@
           <w:lang w:val="it-IT"/>
         </w:rPr>
         <w:drawing>
-          <wp:anchor distT="0" distB="0" distL="114300" distR="114300" simplePos="0" relativeHeight="251695104" behindDoc="0" locked="0" layoutInCell="1" allowOverlap="1" wp14:anchorId="70231D40" wp14:editId="5D479765">
+          <wp:anchor distT="0" distB="0" distL="114300" distR="114300" simplePos="0" relativeHeight="251695104" behindDoc="0" locked="0" layoutInCell="1" allowOverlap="1" wp14:anchorId="70231D40" wp14:editId="3C119601">
             <wp:simplePos x="0" y="0"/>
             <wp:positionH relativeFrom="column">
               <wp:posOffset>-762</wp:posOffset>

</xml_diff>